<commit_message>
Added View Controller to check status of all documents. Fixed from bugs. Updated Documentation
</commit_message>
<xml_diff>
--- a/DocuSign iOS Client App Walkthrough.docx
+++ b/DocuSign iOS Client App Walkthrough.docx
@@ -10,46 +10,19 @@
           <w:szCs w:val="40"/>
         </w:rPr>
       </w:pPr>
-      <w:proofErr w:type="spellStart"/>
       <w:r>
         <w:rPr>
           <w:sz w:val="40"/>
           <w:szCs w:val="40"/>
         </w:rPr>
-        <w:t>Docu</w:t>
-      </w:r>
-      <w:bookmarkStart w:id="0" w:name="_GoBack"/>
-      <w:bookmarkEnd w:id="0"/>
+        <w:t xml:space="preserve">DocuSign </w:t>
+      </w:r>
       <w:r>
         <w:rPr>
           <w:sz w:val="40"/>
           <w:szCs w:val="40"/>
         </w:rPr>
-        <w:t>Sign</w:t>
-      </w:r>
-      <w:proofErr w:type="spellEnd"/>
-      <w:r>
-        <w:rPr>
-          <w:sz w:val="40"/>
-          <w:szCs w:val="40"/>
-        </w:rPr>
-        <w:t xml:space="preserve"> </w:t>
-      </w:r>
-      <w:proofErr w:type="spellStart"/>
-      <w:r>
-        <w:rPr>
-          <w:sz w:val="40"/>
-          <w:szCs w:val="40"/>
-        </w:rPr>
-        <w:t>iOS</w:t>
-      </w:r>
-      <w:proofErr w:type="spellEnd"/>
-      <w:r>
-        <w:rPr>
-          <w:sz w:val="40"/>
-          <w:szCs w:val="40"/>
-        </w:rPr>
-        <w:t xml:space="preserve"> </w:t>
+        <w:t xml:space="preserve">iOS </w:t>
       </w:r>
       <w:r>
         <w:rPr>
@@ -139,6 +112,8 @@
           <w:r>
             <w:fldChar w:fldCharType="separate"/>
           </w:r>
+          <w:bookmarkStart w:id="0" w:name="_GoBack"/>
+          <w:bookmarkEnd w:id="0"/>
           <w:r>
             <w:rPr>
               <w:noProof/>
@@ -176,7 +151,7 @@
             <w:rPr>
               <w:noProof/>
             </w:rPr>
-            <w:instrText xml:space="preserve"> PAGEREF _Toc252442030 \h </w:instrText>
+            <w:instrText xml:space="preserve"> PAGEREF _Toc252466211 \h </w:instrText>
           </w:r>
           <w:r>
             <w:rPr>
@@ -249,7 +224,7 @@
             <w:rPr>
               <w:noProof/>
             </w:rPr>
-            <w:instrText xml:space="preserve"> PAGEREF _Toc252442031 \h </w:instrText>
+            <w:instrText xml:space="preserve"> PAGEREF _Toc252466212 \h </w:instrText>
           </w:r>
           <w:r>
             <w:rPr>
@@ -322,7 +297,7 @@
             <w:rPr>
               <w:noProof/>
             </w:rPr>
-            <w:instrText xml:space="preserve"> PAGEREF _Toc252442032 \h </w:instrText>
+            <w:instrText xml:space="preserve"> PAGEREF _Toc252466213 \h </w:instrText>
           </w:r>
           <w:r>
             <w:rPr>
@@ -395,7 +370,7 @@
             <w:rPr>
               <w:noProof/>
             </w:rPr>
-            <w:instrText xml:space="preserve"> PAGEREF _Toc252442033 \h </w:instrText>
+            <w:instrText xml:space="preserve"> PAGEREF _Toc252466214 \h </w:instrText>
           </w:r>
           <w:r>
             <w:rPr>
@@ -470,7 +445,7 @@
             <w:rPr>
               <w:noProof/>
             </w:rPr>
-            <w:instrText xml:space="preserve"> PAGEREF _Toc252442034 \h </w:instrText>
+            <w:instrText xml:space="preserve"> PAGEREF _Toc252466215 \h </w:instrText>
           </w:r>
           <w:r>
             <w:rPr>
@@ -543,7 +518,7 @@
             <w:rPr>
               <w:noProof/>
             </w:rPr>
-            <w:instrText xml:space="preserve"> PAGEREF _Toc252442035 \h </w:instrText>
+            <w:instrText xml:space="preserve"> PAGEREF _Toc252466216 \h </w:instrText>
           </w:r>
           <w:r>
             <w:rPr>
@@ -616,7 +591,7 @@
             <w:rPr>
               <w:noProof/>
             </w:rPr>
-            <w:instrText xml:space="preserve"> PAGEREF _Toc252442036 \h </w:instrText>
+            <w:instrText xml:space="preserve"> PAGEREF _Toc252466217 \h </w:instrText>
           </w:r>
           <w:r>
             <w:rPr>
@@ -691,7 +666,7 @@
             <w:rPr>
               <w:noProof/>
             </w:rPr>
-            <w:instrText xml:space="preserve"> PAGEREF _Toc252442037 \h </w:instrText>
+            <w:instrText xml:space="preserve"> PAGEREF _Toc252466218 \h </w:instrText>
           </w:r>
           <w:r>
             <w:rPr>
@@ -766,7 +741,7 @@
             <w:rPr>
               <w:noProof/>
             </w:rPr>
-            <w:instrText xml:space="preserve"> PAGEREF _Toc252442038 \h </w:instrText>
+            <w:instrText xml:space="preserve"> PAGEREF _Toc252466219 \h </w:instrText>
           </w:r>
           <w:r>
             <w:rPr>
@@ -839,7 +814,7 @@
             <w:rPr>
               <w:noProof/>
             </w:rPr>
-            <w:instrText xml:space="preserve"> PAGEREF _Toc252442039 \h </w:instrText>
+            <w:instrText xml:space="preserve"> PAGEREF _Toc252466220 \h </w:instrText>
           </w:r>
           <w:r>
             <w:rPr>
@@ -914,7 +889,7 @@
             <w:rPr>
               <w:noProof/>
             </w:rPr>
-            <w:instrText xml:space="preserve"> PAGEREF _Toc252442040 \h </w:instrText>
+            <w:instrText xml:space="preserve"> PAGEREF _Toc252466221 \h </w:instrText>
           </w:r>
           <w:r>
             <w:rPr>
@@ -991,7 +966,7 @@
             <w:rPr>
               <w:noProof/>
             </w:rPr>
-            <w:instrText xml:space="preserve"> PAGEREF _Toc252442041 \h </w:instrText>
+            <w:instrText xml:space="preserve"> PAGEREF _Toc252466222 \h </w:instrText>
           </w:r>
           <w:r>
             <w:rPr>
@@ -1068,7 +1043,7 @@
             <w:rPr>
               <w:noProof/>
             </w:rPr>
-            <w:instrText xml:space="preserve"> PAGEREF _Toc252442042 \h </w:instrText>
+            <w:instrText xml:space="preserve"> PAGEREF _Toc252466223 \h </w:instrText>
           </w:r>
           <w:r>
             <w:rPr>
@@ -1143,7 +1118,7 @@
             <w:rPr>
               <w:noProof/>
             </w:rPr>
-            <w:instrText xml:space="preserve"> PAGEREF _Toc252442043 \h </w:instrText>
+            <w:instrText xml:space="preserve"> PAGEREF _Toc252466224 \h </w:instrText>
           </w:r>
           <w:r>
             <w:rPr>
@@ -1220,7 +1195,7 @@
             <w:rPr>
               <w:noProof/>
             </w:rPr>
-            <w:instrText xml:space="preserve"> PAGEREF _Toc252442044 \h </w:instrText>
+            <w:instrText xml:space="preserve"> PAGEREF _Toc252466225 \h </w:instrText>
           </w:r>
           <w:r>
             <w:rPr>
@@ -1297,7 +1272,7 @@
             <w:rPr>
               <w:noProof/>
             </w:rPr>
-            <w:instrText xml:space="preserve"> PAGEREF _Toc252442045 \h </w:instrText>
+            <w:instrText xml:space="preserve"> PAGEREF _Toc252466226 \h </w:instrText>
           </w:r>
           <w:r>
             <w:rPr>
@@ -1315,6 +1290,226 @@
               <w:noProof/>
             </w:rPr>
             <w:t>16</w:t>
+          </w:r>
+          <w:r>
+            <w:rPr>
+              <w:noProof/>
+            </w:rPr>
+            <w:fldChar w:fldCharType="end"/>
+          </w:r>
+        </w:p>
+        <w:p>
+          <w:pPr>
+            <w:pStyle w:val="TOC1"/>
+            <w:tabs>
+              <w:tab w:val="clear" w:pos="426"/>
+              <w:tab w:val="left" w:pos="422"/>
+            </w:tabs>
+            <w:rPr>
+              <w:rFonts w:asciiTheme="minorHAnsi" w:hAnsiTheme="minorHAnsi"/>
+              <w:b w:val="0"/>
+              <w:noProof/>
+              <w:color w:val="auto"/>
+            </w:rPr>
+          </w:pPr>
+          <w:r>
+            <w:rPr>
+              <w:noProof/>
+            </w:rPr>
+            <w:t>ii.</w:t>
+          </w:r>
+          <w:r>
+            <w:rPr>
+              <w:rFonts w:asciiTheme="minorHAnsi" w:hAnsiTheme="minorHAnsi"/>
+              <w:b w:val="0"/>
+              <w:noProof/>
+              <w:color w:val="auto"/>
+            </w:rPr>
+            <w:tab/>
+          </w:r>
+          <w:r>
+            <w:rPr>
+              <w:noProof/>
+            </w:rPr>
+            <w:tab/>
+          </w:r>
+          <w:r>
+            <w:rPr>
+              <w:noProof/>
+            </w:rPr>
+            <w:fldChar w:fldCharType="begin"/>
+          </w:r>
+          <w:r>
+            <w:rPr>
+              <w:noProof/>
+            </w:rPr>
+            <w:instrText xml:space="preserve"> PAGEREF _Toc252466227 \h </w:instrText>
+          </w:r>
+          <w:r>
+            <w:rPr>
+              <w:noProof/>
+            </w:rPr>
+          </w:r>
+          <w:r>
+            <w:rPr>
+              <w:noProof/>
+            </w:rPr>
+            <w:fldChar w:fldCharType="separate"/>
+          </w:r>
+          <w:r>
+            <w:rPr>
+              <w:noProof/>
+            </w:rPr>
+            <w:t>16</w:t>
+          </w:r>
+          <w:r>
+            <w:rPr>
+              <w:noProof/>
+            </w:rPr>
+            <w:fldChar w:fldCharType="end"/>
+          </w:r>
+        </w:p>
+        <w:p>
+          <w:pPr>
+            <w:pStyle w:val="TOC1"/>
+            <w:rPr>
+              <w:rFonts w:asciiTheme="minorHAnsi" w:hAnsiTheme="minorHAnsi"/>
+              <w:b w:val="0"/>
+              <w:noProof/>
+              <w:color w:val="auto"/>
+            </w:rPr>
+          </w:pPr>
+          <w:r>
+            <w:rPr>
+              <w:noProof/>
+            </w:rPr>
+            <w:t>9.</w:t>
+          </w:r>
+          <w:r>
+            <w:rPr>
+              <w:rFonts w:asciiTheme="minorHAnsi" w:hAnsiTheme="minorHAnsi"/>
+              <w:b w:val="0"/>
+              <w:noProof/>
+              <w:color w:val="auto"/>
+            </w:rPr>
+            <w:tab/>
+          </w:r>
+          <w:r>
+            <w:rPr>
+              <w:noProof/>
+            </w:rPr>
+            <w:t>Viewing status of all documents</w:t>
+          </w:r>
+          <w:r>
+            <w:rPr>
+              <w:noProof/>
+            </w:rPr>
+            <w:tab/>
+          </w:r>
+          <w:r>
+            <w:rPr>
+              <w:noProof/>
+            </w:rPr>
+            <w:fldChar w:fldCharType="begin"/>
+          </w:r>
+          <w:r>
+            <w:rPr>
+              <w:noProof/>
+            </w:rPr>
+            <w:instrText xml:space="preserve"> PAGEREF _Toc252466228 \h </w:instrText>
+          </w:r>
+          <w:r>
+            <w:rPr>
+              <w:noProof/>
+            </w:rPr>
+          </w:r>
+          <w:r>
+            <w:rPr>
+              <w:noProof/>
+            </w:rPr>
+            <w:fldChar w:fldCharType="separate"/>
+          </w:r>
+          <w:r>
+            <w:rPr>
+              <w:noProof/>
+            </w:rPr>
+            <w:t>17</w:t>
+          </w:r>
+          <w:r>
+            <w:rPr>
+              <w:noProof/>
+            </w:rPr>
+            <w:fldChar w:fldCharType="end"/>
+          </w:r>
+        </w:p>
+        <w:p>
+          <w:pPr>
+            <w:pStyle w:val="TOC1"/>
+            <w:tabs>
+              <w:tab w:val="left" w:pos="547"/>
+            </w:tabs>
+            <w:rPr>
+              <w:rFonts w:asciiTheme="minorHAnsi" w:hAnsiTheme="minorHAnsi"/>
+              <w:b w:val="0"/>
+              <w:noProof/>
+              <w:color w:val="auto"/>
+            </w:rPr>
+          </w:pPr>
+          <w:r>
+            <w:rPr>
+              <w:noProof/>
+            </w:rPr>
+            <w:t>10.</w:t>
+          </w:r>
+          <w:r>
+            <w:rPr>
+              <w:rFonts w:asciiTheme="minorHAnsi" w:hAnsiTheme="minorHAnsi"/>
+              <w:b w:val="0"/>
+              <w:noProof/>
+              <w:color w:val="auto"/>
+            </w:rPr>
+            <w:tab/>
+          </w:r>
+          <w:r>
+            <w:rPr>
+              <w:noProof/>
+            </w:rPr>
+            <w:t>Source Code</w:t>
+          </w:r>
+          <w:r>
+            <w:rPr>
+              <w:noProof/>
+            </w:rPr>
+            <w:tab/>
+          </w:r>
+          <w:r>
+            <w:rPr>
+              <w:noProof/>
+            </w:rPr>
+            <w:fldChar w:fldCharType="begin"/>
+          </w:r>
+          <w:r>
+            <w:rPr>
+              <w:noProof/>
+            </w:rPr>
+            <w:instrText xml:space="preserve"> PAGEREF _Toc252466229 \h </w:instrText>
+          </w:r>
+          <w:r>
+            <w:rPr>
+              <w:noProof/>
+            </w:rPr>
+          </w:r>
+          <w:r>
+            <w:rPr>
+              <w:noProof/>
+            </w:rPr>
+            <w:fldChar w:fldCharType="separate"/>
+          </w:r>
+          <w:r>
+            <w:rPr>
+              <w:noProof/>
+            </w:rPr>
+            <w:t>18</w:t>
           </w:r>
           <w:r>
             <w:rPr>
@@ -1346,7 +1541,7 @@
       <w:r>
         <w:br w:type="column"/>
       </w:r>
-      <w:bookmarkStart w:id="1" w:name="_Toc252442030"/>
+      <w:bookmarkStart w:id="1" w:name="_Toc252466211"/>
       <w:r>
         <w:lastRenderedPageBreak/>
         <w:t>Login</w:t>
@@ -1365,15 +1560,7 @@
         <w:t>Upon launching the app user will be presented with a login screen.  User w</w:t>
       </w:r>
       <w:r>
-        <w:t xml:space="preserve">ill be able to login with valid </w:t>
-      </w:r>
-      <w:proofErr w:type="spellStart"/>
-      <w:r>
-        <w:t>DocuSign</w:t>
-      </w:r>
-      <w:proofErr w:type="spellEnd"/>
-      <w:r>
-        <w:t xml:space="preserve"> credentials.</w:t>
+        <w:t>ill be able to login with valid DocuSign credentials.</w:t>
       </w:r>
       <w:r>
         <w:rPr>
@@ -1459,15 +1646,7 @@
         </w:drawing>
       </w:r>
       <w:r>
-        <w:t xml:space="preserve"> User will be able to send Signing requests as well using template stored on </w:t>
-      </w:r>
-      <w:proofErr w:type="spellStart"/>
-      <w:r>
-        <w:t>DocuSign</w:t>
-      </w:r>
-      <w:proofErr w:type="spellEnd"/>
-      <w:r>
-        <w:t xml:space="preserve"> website or using a document stored on the device.</w:t>
+        <w:t xml:space="preserve"> User will be able to send Signing requests as well using template stored on DocuSign website or using a document stored on the device.</w:t>
       </w:r>
     </w:p>
     <w:p>
@@ -1477,6 +1656,74 @@
           <w:lang w:eastAsia="en-US"/>
         </w:rPr>
       </w:pPr>
+      <w:r>
+        <w:rPr>
+          <w:noProof/>
+          <w:lang w:eastAsia="en-US"/>
+        </w:rPr>
+        <w:drawing>
+          <wp:anchor distT="0" distB="0" distL="114300" distR="114300" simplePos="0" relativeHeight="251767808" behindDoc="0" locked="0" layoutInCell="1" allowOverlap="1" wp14:anchorId="403544A8" wp14:editId="471D8BA2">
+            <wp:simplePos x="0" y="0"/>
+            <wp:positionH relativeFrom="column">
+              <wp:posOffset>1701800</wp:posOffset>
+            </wp:positionH>
+            <wp:positionV relativeFrom="paragraph">
+              <wp:posOffset>201295</wp:posOffset>
+            </wp:positionV>
+            <wp:extent cx="2755900" cy="4470400"/>
+            <wp:effectExtent l="0" t="0" r="0" b="0"/>
+            <wp:wrapNone/>
+            <wp:docPr id="92" name="Picture 14" descr="Macintosh HD:Users:Aniket:Desktop:Screen Shot 2014-01-27 at 5.52.28 PM.png"/>
+            <wp:cNvGraphicFramePr>
+              <a:graphicFrameLocks xmlns:a="http://schemas.openxmlformats.org/drawingml/2006/main" noChangeAspect="1"/>
+            </wp:cNvGraphicFramePr>
+            <a:graphic xmlns:a="http://schemas.openxmlformats.org/drawingml/2006/main">
+              <a:graphicData uri="http://schemas.openxmlformats.org/drawingml/2006/picture">
+                <pic:pic xmlns:pic="http://schemas.openxmlformats.org/drawingml/2006/picture">
+                  <pic:nvPicPr>
+                    <pic:cNvPr id="0" name="Picture 14" descr="Macintosh HD:Users:Aniket:Desktop:Screen Shot 2014-01-27 at 5.52.28 PM.png"/>
+                    <pic:cNvPicPr>
+                      <a:picLocks noChangeAspect="1" noChangeArrowheads="1"/>
+                    </pic:cNvPicPr>
+                  </pic:nvPicPr>
+                  <pic:blipFill>
+                    <a:blip r:embed="rId10">
+                      <a:extLst>
+                        <a:ext uri="{28A0092B-C50C-407E-A947-70E740481C1C}">
+                          <a14:useLocalDpi xmlns:a14="http://schemas.microsoft.com/office/drawing/2010/main" val="0"/>
+                        </a:ext>
+                      </a:extLst>
+                    </a:blip>
+                    <a:srcRect/>
+                    <a:stretch>
+                      <a:fillRect/>
+                    </a:stretch>
+                  </pic:blipFill>
+                  <pic:spPr bwMode="auto">
+                    <a:xfrm>
+                      <a:off x="0" y="0"/>
+                      <a:ext cx="2755900" cy="4470400"/>
+                    </a:xfrm>
+                    <a:prstGeom prst="rect">
+                      <a:avLst/>
+                    </a:prstGeom>
+                    <a:noFill/>
+                    <a:ln>
+                      <a:noFill/>
+                    </a:ln>
+                  </pic:spPr>
+                </pic:pic>
+              </a:graphicData>
+            </a:graphic>
+            <wp14:sizeRelH relativeFrom="page">
+              <wp14:pctWidth>0</wp14:pctWidth>
+            </wp14:sizeRelH>
+            <wp14:sizeRelV relativeFrom="page">
+              <wp14:pctHeight>0</wp14:pctHeight>
+            </wp14:sizeRelV>
+          </wp:anchor>
+        </w:drawing>
+      </w:r>
       <w:r>
         <w:rPr>
           <w:noProof/>
@@ -1508,7 +1755,7 @@
                     </pic:cNvPicPr>
                   </pic:nvPicPr>
                   <pic:blipFill>
-                    <a:blip r:embed="rId10">
+                    <a:blip r:embed="rId11">
                       <a:extLst>
                         <a:ext uri="{28A0092B-C50C-407E-A947-70E740481C1C}">
                           <a14:useLocalDpi xmlns:a14="http://schemas.microsoft.com/office/drawing/2010/main" val="0"/>
@@ -1551,69 +1798,7 @@
           <w:lang w:eastAsia="en-US"/>
         </w:rPr>
         <w:drawing>
-          <wp:anchor distT="0" distB="0" distL="114300" distR="114300" simplePos="0" relativeHeight="251671552" behindDoc="0" locked="0" layoutInCell="1" allowOverlap="1" wp14:anchorId="5CC07C4F" wp14:editId="2783DF8E">
-            <wp:simplePos x="0" y="0"/>
-            <wp:positionH relativeFrom="column">
-              <wp:posOffset>1701800</wp:posOffset>
-            </wp:positionH>
-            <wp:positionV relativeFrom="paragraph">
-              <wp:posOffset>201295</wp:posOffset>
-            </wp:positionV>
-            <wp:extent cx="2755900" cy="4470400"/>
-            <wp:effectExtent l="0" t="0" r="0" b="0"/>
-            <wp:wrapNone/>
-            <wp:docPr id="32" name="Picture 32" descr="Macintosh HD:Users:Aniket:Desktop:Screen Shot 2014-01-26 at 5.25.25 PM.png"/>
-            <wp:cNvGraphicFramePr>
-              <a:graphicFrameLocks xmlns:a="http://schemas.openxmlformats.org/drawingml/2006/main" noChangeAspect="1"/>
-            </wp:cNvGraphicFramePr>
-            <a:graphic xmlns:a="http://schemas.openxmlformats.org/drawingml/2006/main">
-              <a:graphicData uri="http://schemas.openxmlformats.org/drawingml/2006/picture">
-                <pic:pic xmlns:pic="http://schemas.openxmlformats.org/drawingml/2006/picture">
-                  <pic:nvPicPr>
-                    <pic:cNvPr id="0" name="Picture 3" descr="Macintosh HD:Users:Aniket:Desktop:Screen Shot 2014-01-26 at 5.25.25 PM.png"/>
-                    <pic:cNvPicPr>
-                      <a:picLocks noChangeAspect="1" noChangeArrowheads="1"/>
-                    </pic:cNvPicPr>
-                  </pic:nvPicPr>
-                  <pic:blipFill>
-                    <a:blip r:embed="rId11">
-                      <a:extLst>
-                        <a:ext uri="{28A0092B-C50C-407E-A947-70E740481C1C}">
-                          <a14:useLocalDpi xmlns:a14="http://schemas.microsoft.com/office/drawing/2010/main" val="0"/>
-                        </a:ext>
-                      </a:extLst>
-                    </a:blip>
-                    <a:srcRect/>
-                    <a:stretch>
-                      <a:fillRect/>
-                    </a:stretch>
-                  </pic:blipFill>
-                  <pic:spPr bwMode="auto">
-                    <a:xfrm>
-                      <a:off x="0" y="0"/>
-                      <a:ext cx="2755900" cy="4470400"/>
-                    </a:xfrm>
-                    <a:prstGeom prst="rect">
-                      <a:avLst/>
-                    </a:prstGeom>
-                    <a:noFill/>
-                    <a:ln>
-                      <a:noFill/>
-                    </a:ln>
-                  </pic:spPr>
-                </pic:pic>
-              </a:graphicData>
-            </a:graphic>
-          </wp:anchor>
-        </w:drawing>
-      </w:r>
-      <w:r>
-        <w:rPr>
-          <w:noProof/>
-          <w:lang w:eastAsia="en-US"/>
-        </w:rPr>
-        <w:drawing>
-          <wp:anchor distT="0" distB="0" distL="114300" distR="114300" simplePos="0" relativeHeight="251658240" behindDoc="0" locked="0" layoutInCell="1" allowOverlap="1" wp14:anchorId="2FE2E70A" wp14:editId="277FFBA3">
+          <wp:anchor distT="0" distB="0" distL="114300" distR="114300" simplePos="0" relativeHeight="251658240" behindDoc="0" locked="0" layoutInCell="1" allowOverlap="1" wp14:anchorId="2FE2E70A" wp14:editId="78B03FB9">
             <wp:simplePos x="0" y="0"/>
             <wp:positionH relativeFrom="margin">
               <wp:posOffset>1371600</wp:posOffset>
@@ -1701,7 +1886,7 @@
           <w:numId w:val="3"/>
         </w:numPr>
       </w:pPr>
-      <w:bookmarkStart w:id="2" w:name="_Toc252442031"/>
+      <w:bookmarkStart w:id="2" w:name="_Toc252466212"/>
       <w:r>
         <w:lastRenderedPageBreak/>
         <w:t>Signing a Document</w:t>
@@ -1717,15 +1902,7 @@
         <w:t>u</w:t>
       </w:r>
       <w:r>
-        <w:t xml:space="preserve">ment </w:t>
-      </w:r>
-      <w:proofErr w:type="spellStart"/>
-      <w:r>
-        <w:t>viz</w:t>
-      </w:r>
-      <w:proofErr w:type="spellEnd"/>
-      <w:r>
-        <w:t xml:space="preserve"> Subject of the email, sender and sent date and time. </w:t>
+        <w:t xml:space="preserve">ment viz Subject of the email, sender and sent date and time. </w:t>
       </w:r>
     </w:p>
     <w:p>
@@ -1741,16 +1918,9 @@
       <w:r>
         <w:t xml:space="preserve"> on the document name</w:t>
       </w:r>
-      <w:proofErr w:type="gramStart"/>
-      <w:r>
-        <w:t xml:space="preserve">,  </w:t>
-      </w:r>
-      <w:proofErr w:type="spellStart"/>
-      <w:r>
-        <w:t>DocuSign</w:t>
-      </w:r>
-      <w:proofErr w:type="spellEnd"/>
-      <w:proofErr w:type="gramEnd"/>
+      <w:r>
+        <w:t>, DocuSign</w:t>
+      </w:r>
       <w:r>
         <w:t xml:space="preserve"> console will open up and his selected document will be presented in front of him for signing. User can sign the document using his preferred signature. He can rotate his device to draw his signature on the device. </w:t>
       </w:r>
@@ -1764,6 +1934,74 @@
       </w:r>
     </w:p>
     <w:p>
+      <w:r>
+        <w:rPr>
+          <w:noProof/>
+          <w:lang w:eastAsia="en-US"/>
+        </w:rPr>
+        <w:drawing>
+          <wp:anchor distT="0" distB="0" distL="114300" distR="114300" simplePos="0" relativeHeight="251655165" behindDoc="0" locked="0" layoutInCell="1" allowOverlap="1" wp14:anchorId="095D2D30" wp14:editId="31E3217D">
+            <wp:simplePos x="0" y="0"/>
+            <wp:positionH relativeFrom="column">
+              <wp:posOffset>-914400</wp:posOffset>
+            </wp:positionH>
+            <wp:positionV relativeFrom="paragraph">
+              <wp:posOffset>836295</wp:posOffset>
+            </wp:positionV>
+            <wp:extent cx="2755900" cy="4470400"/>
+            <wp:effectExtent l="0" t="0" r="0" b="0"/>
+            <wp:wrapNone/>
+            <wp:docPr id="93" name="Picture 14" descr="Macintosh HD:Users:Aniket:Desktop:Screen Shot 2014-01-27 at 5.52.28 PM.png"/>
+            <wp:cNvGraphicFramePr>
+              <a:graphicFrameLocks xmlns:a="http://schemas.openxmlformats.org/drawingml/2006/main" noChangeAspect="1"/>
+            </wp:cNvGraphicFramePr>
+            <a:graphic xmlns:a="http://schemas.openxmlformats.org/drawingml/2006/main">
+              <a:graphicData uri="http://schemas.openxmlformats.org/drawingml/2006/picture">
+                <pic:pic xmlns:pic="http://schemas.openxmlformats.org/drawingml/2006/picture">
+                  <pic:nvPicPr>
+                    <pic:cNvPr id="0" name="Picture 14" descr="Macintosh HD:Users:Aniket:Desktop:Screen Shot 2014-01-27 at 5.52.28 PM.png"/>
+                    <pic:cNvPicPr>
+                      <a:picLocks noChangeAspect="1" noChangeArrowheads="1"/>
+                    </pic:cNvPicPr>
+                  </pic:nvPicPr>
+                  <pic:blipFill>
+                    <a:blip r:embed="rId10">
+                      <a:extLst>
+                        <a:ext uri="{28A0092B-C50C-407E-A947-70E740481C1C}">
+                          <a14:useLocalDpi xmlns:a14="http://schemas.microsoft.com/office/drawing/2010/main" val="0"/>
+                        </a:ext>
+                      </a:extLst>
+                    </a:blip>
+                    <a:srcRect/>
+                    <a:stretch>
+                      <a:fillRect/>
+                    </a:stretch>
+                  </pic:blipFill>
+                  <pic:spPr bwMode="auto">
+                    <a:xfrm>
+                      <a:off x="0" y="0"/>
+                      <a:ext cx="2755900" cy="4470400"/>
+                    </a:xfrm>
+                    <a:prstGeom prst="rect">
+                      <a:avLst/>
+                    </a:prstGeom>
+                    <a:noFill/>
+                    <a:ln>
+                      <a:noFill/>
+                    </a:ln>
+                  </pic:spPr>
+                </pic:pic>
+              </a:graphicData>
+            </a:graphic>
+            <wp14:sizeRelH relativeFrom="page">
+              <wp14:pctWidth>0</wp14:pctWidth>
+            </wp14:sizeRelH>
+            <wp14:sizeRelV relativeFrom="page">
+              <wp14:pctHeight>0</wp14:pctHeight>
+            </wp14:sizeRelV>
+          </wp:anchor>
+        </w:drawing>
+      </w:r>
       <w:r>
         <w:rPr>
           <w:noProof/>
@@ -1795,7 +2033,7 @@
                     </pic:cNvPicPr>
                   </pic:nvPicPr>
                   <pic:blipFill>
-                    <a:blip r:embed="rId10">
+                    <a:blip r:embed="rId11">
                       <a:extLst>
                         <a:ext uri="{28A0092B-C50C-407E-A947-70E740481C1C}">
                           <a14:useLocalDpi xmlns:a14="http://schemas.microsoft.com/office/drawing/2010/main" val="0"/>
@@ -1863,7 +2101,7 @@
                     </pic:cNvPicPr>
                   </pic:nvPicPr>
                   <pic:blipFill>
-                    <a:blip r:embed="rId10">
+                    <a:blip r:embed="rId11">
                       <a:extLst>
                         <a:ext uri="{28A0092B-C50C-407E-A947-70E740481C1C}">
                           <a14:useLocalDpi xmlns:a14="http://schemas.microsoft.com/office/drawing/2010/main" val="0"/>
@@ -1931,7 +2169,7 @@
                     </pic:cNvPicPr>
                   </pic:nvPicPr>
                   <pic:blipFill>
-                    <a:blip r:embed="rId10">
+                    <a:blip r:embed="rId11">
                       <a:extLst>
                         <a:ext uri="{28A0092B-C50C-407E-A947-70E740481C1C}">
                           <a14:useLocalDpi xmlns:a14="http://schemas.microsoft.com/office/drawing/2010/main" val="0"/>
@@ -2042,7 +2280,7 @@
           <w:lang w:eastAsia="en-US"/>
         </w:rPr>
         <w:drawing>
-          <wp:anchor distT="0" distB="0" distL="114300" distR="114300" simplePos="0" relativeHeight="251661312" behindDoc="0" locked="0" layoutInCell="1" allowOverlap="1" wp14:anchorId="585A532F" wp14:editId="55CF14BE">
+          <wp:anchor distT="0" distB="0" distL="114300" distR="114300" simplePos="0" relativeHeight="251661312" behindDoc="0" locked="0" layoutInCell="1" allowOverlap="1" wp14:anchorId="585A532F" wp14:editId="6566083E">
             <wp:simplePos x="0" y="0"/>
             <wp:positionH relativeFrom="column">
               <wp:posOffset>1371600</wp:posOffset>
@@ -2105,68 +2343,6 @@
         </w:drawing>
       </w:r>
       <w:r>
-        <w:rPr>
-          <w:noProof/>
-          <w:lang w:eastAsia="en-US"/>
-        </w:rPr>
-        <w:drawing>
-          <wp:anchor distT="0" distB="0" distL="114300" distR="114300" simplePos="0" relativeHeight="251660288" behindDoc="0" locked="0" layoutInCell="1" allowOverlap="1" wp14:anchorId="03BE7F14" wp14:editId="1F6A8DD0">
-            <wp:simplePos x="0" y="0"/>
-            <wp:positionH relativeFrom="column">
-              <wp:posOffset>-914400</wp:posOffset>
-            </wp:positionH>
-            <wp:positionV relativeFrom="paragraph">
-              <wp:posOffset>836295</wp:posOffset>
-            </wp:positionV>
-            <wp:extent cx="2755900" cy="4470400"/>
-            <wp:effectExtent l="0" t="0" r="0" b="0"/>
-            <wp:wrapNone/>
-            <wp:docPr id="3" name="Picture 3" descr="Macintosh HD:Users:Aniket:Desktop:Screen Shot 2014-01-26 at 5.25.25 PM.png"/>
-            <wp:cNvGraphicFramePr>
-              <a:graphicFrameLocks xmlns:a="http://schemas.openxmlformats.org/drawingml/2006/main" noChangeAspect="1"/>
-            </wp:cNvGraphicFramePr>
-            <a:graphic xmlns:a="http://schemas.openxmlformats.org/drawingml/2006/main">
-              <a:graphicData uri="http://schemas.openxmlformats.org/drawingml/2006/picture">
-                <pic:pic xmlns:pic="http://schemas.openxmlformats.org/drawingml/2006/picture">
-                  <pic:nvPicPr>
-                    <pic:cNvPr id="0" name="Picture 3" descr="Macintosh HD:Users:Aniket:Desktop:Screen Shot 2014-01-26 at 5.25.25 PM.png"/>
-                    <pic:cNvPicPr>
-                      <a:picLocks noChangeAspect="1" noChangeArrowheads="1"/>
-                    </pic:cNvPicPr>
-                  </pic:nvPicPr>
-                  <pic:blipFill>
-                    <a:blip r:embed="rId11">
-                      <a:extLst>
-                        <a:ext uri="{28A0092B-C50C-407E-A947-70E740481C1C}">
-                          <a14:useLocalDpi xmlns:a14="http://schemas.microsoft.com/office/drawing/2010/main" val="0"/>
-                        </a:ext>
-                      </a:extLst>
-                    </a:blip>
-                    <a:srcRect/>
-                    <a:stretch>
-                      <a:fillRect/>
-                    </a:stretch>
-                  </pic:blipFill>
-                  <pic:spPr bwMode="auto">
-                    <a:xfrm>
-                      <a:off x="0" y="0"/>
-                      <a:ext cx="2755900" cy="4470400"/>
-                    </a:xfrm>
-                    <a:prstGeom prst="rect">
-                      <a:avLst/>
-                    </a:prstGeom>
-                    <a:noFill/>
-                    <a:ln>
-                      <a:noFill/>
-                    </a:ln>
-                  </pic:spPr>
-                </pic:pic>
-              </a:graphicData>
-            </a:graphic>
-          </wp:anchor>
-        </w:drawing>
-      </w:r>
-      <w:r>
         <w:br w:type="page"/>
       </w:r>
     </w:p>
@@ -2178,7 +2354,7 @@
           <w:numId w:val="3"/>
         </w:numPr>
       </w:pPr>
-      <w:bookmarkStart w:id="3" w:name="_Toc252442032"/>
+      <w:bookmarkStart w:id="3" w:name="_Toc252466213"/>
       <w:r>
         <w:lastRenderedPageBreak/>
         <w:t>Viewing Document Details</w:t>
@@ -2235,7 +2411,7 @@
                     </pic:cNvPicPr>
                   </pic:nvPicPr>
                   <pic:blipFill>
-                    <a:blip r:embed="rId10">
+                    <a:blip r:embed="rId11">
                       <a:extLst>
                         <a:ext uri="{28A0092B-C50C-407E-A947-70E740481C1C}">
                           <a14:useLocalDpi xmlns:a14="http://schemas.microsoft.com/office/drawing/2010/main" val="0"/>
@@ -2420,7 +2596,7 @@
           <w:numId w:val="3"/>
         </w:numPr>
       </w:pPr>
-      <w:bookmarkStart w:id="4" w:name="_Toc252442033"/>
+      <w:bookmarkStart w:id="4" w:name="_Toc252466214"/>
       <w:r>
         <w:lastRenderedPageBreak/>
         <w:t>Viewing Drafts</w:t>
@@ -2468,6 +2644,74 @@
           <w:lang w:eastAsia="en-US"/>
         </w:rPr>
       </w:pPr>
+      <w:r>
+        <w:rPr>
+          <w:noProof/>
+          <w:lang w:eastAsia="en-US"/>
+        </w:rPr>
+        <w:drawing>
+          <wp:anchor distT="0" distB="0" distL="114300" distR="114300" simplePos="0" relativeHeight="251654140" behindDoc="0" locked="0" layoutInCell="1" allowOverlap="1" wp14:anchorId="7BDDCAA5" wp14:editId="2E5EECD4">
+            <wp:simplePos x="0" y="0"/>
+            <wp:positionH relativeFrom="column">
+              <wp:posOffset>-914400</wp:posOffset>
+            </wp:positionH>
+            <wp:positionV relativeFrom="paragraph">
+              <wp:posOffset>434975</wp:posOffset>
+            </wp:positionV>
+            <wp:extent cx="2755900" cy="4470400"/>
+            <wp:effectExtent l="0" t="0" r="0" b="0"/>
+            <wp:wrapNone/>
+            <wp:docPr id="94" name="Picture 14" descr="Macintosh HD:Users:Aniket:Desktop:Screen Shot 2014-01-27 at 5.52.28 PM.png"/>
+            <wp:cNvGraphicFramePr>
+              <a:graphicFrameLocks xmlns:a="http://schemas.openxmlformats.org/drawingml/2006/main" noChangeAspect="1"/>
+            </wp:cNvGraphicFramePr>
+            <a:graphic xmlns:a="http://schemas.openxmlformats.org/drawingml/2006/main">
+              <a:graphicData uri="http://schemas.openxmlformats.org/drawingml/2006/picture">
+                <pic:pic xmlns:pic="http://schemas.openxmlformats.org/drawingml/2006/picture">
+                  <pic:nvPicPr>
+                    <pic:cNvPr id="0" name="Picture 14" descr="Macintosh HD:Users:Aniket:Desktop:Screen Shot 2014-01-27 at 5.52.28 PM.png"/>
+                    <pic:cNvPicPr>
+                      <a:picLocks noChangeAspect="1" noChangeArrowheads="1"/>
+                    </pic:cNvPicPr>
+                  </pic:nvPicPr>
+                  <pic:blipFill>
+                    <a:blip r:embed="rId10">
+                      <a:extLst>
+                        <a:ext uri="{28A0092B-C50C-407E-A947-70E740481C1C}">
+                          <a14:useLocalDpi xmlns:a14="http://schemas.microsoft.com/office/drawing/2010/main" val="0"/>
+                        </a:ext>
+                      </a:extLst>
+                    </a:blip>
+                    <a:srcRect/>
+                    <a:stretch>
+                      <a:fillRect/>
+                    </a:stretch>
+                  </pic:blipFill>
+                  <pic:spPr bwMode="auto">
+                    <a:xfrm>
+                      <a:off x="0" y="0"/>
+                      <a:ext cx="2755900" cy="4470400"/>
+                    </a:xfrm>
+                    <a:prstGeom prst="rect">
+                      <a:avLst/>
+                    </a:prstGeom>
+                    <a:noFill/>
+                    <a:ln>
+                      <a:noFill/>
+                    </a:ln>
+                  </pic:spPr>
+                </pic:pic>
+              </a:graphicData>
+            </a:graphic>
+            <wp14:sizeRelH relativeFrom="page">
+              <wp14:pctWidth>0</wp14:pctWidth>
+            </wp14:sizeRelH>
+            <wp14:sizeRelV relativeFrom="page">
+              <wp14:pctHeight>0</wp14:pctHeight>
+            </wp14:sizeRelV>
+          </wp:anchor>
+        </w:drawing>
+      </w:r>
       <w:r>
         <w:rPr>
           <w:noProof/>
@@ -2567,7 +2811,7 @@
                     </pic:cNvPicPr>
                   </pic:nvPicPr>
                   <pic:blipFill>
-                    <a:blip r:embed="rId10">
+                    <a:blip r:embed="rId11">
                       <a:extLst>
                         <a:ext uri="{28A0092B-C50C-407E-A947-70E740481C1C}">
                           <a14:useLocalDpi xmlns:a14="http://schemas.microsoft.com/office/drawing/2010/main" val="0"/>
@@ -2678,7 +2922,7 @@
           <w:lang w:eastAsia="en-US"/>
         </w:rPr>
         <w:drawing>
-          <wp:anchor distT="0" distB="0" distL="114300" distR="114300" simplePos="0" relativeHeight="251688960" behindDoc="0" locked="0" layoutInCell="1" allowOverlap="1" wp14:anchorId="2F58D3AB" wp14:editId="14DE915D">
+          <wp:anchor distT="0" distB="0" distL="114300" distR="114300" simplePos="0" relativeHeight="251688960" behindDoc="0" locked="0" layoutInCell="1" allowOverlap="1" wp14:anchorId="2F58D3AB" wp14:editId="7EC94C1B">
             <wp:simplePos x="0" y="0"/>
             <wp:positionH relativeFrom="column">
               <wp:posOffset>1371600</wp:posOffset>
@@ -2746,69 +2990,7 @@
           <w:lang w:eastAsia="en-US"/>
         </w:rPr>
         <w:drawing>
-          <wp:anchor distT="0" distB="0" distL="114300" distR="114300" simplePos="0" relativeHeight="251686912" behindDoc="0" locked="0" layoutInCell="1" allowOverlap="1" wp14:anchorId="36B96C8C" wp14:editId="2225EFB0">
-            <wp:simplePos x="0" y="0"/>
-            <wp:positionH relativeFrom="column">
-              <wp:posOffset>-914400</wp:posOffset>
-            </wp:positionH>
-            <wp:positionV relativeFrom="paragraph">
-              <wp:posOffset>434975</wp:posOffset>
-            </wp:positionV>
-            <wp:extent cx="2755900" cy="4470400"/>
-            <wp:effectExtent l="0" t="0" r="0" b="0"/>
-            <wp:wrapNone/>
-            <wp:docPr id="40" name="Picture 40" descr="Macintosh HD:Users:Aniket:Desktop:Screen Shot 2014-01-26 at 5.25.25 PM.png"/>
-            <wp:cNvGraphicFramePr>
-              <a:graphicFrameLocks xmlns:a="http://schemas.openxmlformats.org/drawingml/2006/main" noChangeAspect="1"/>
-            </wp:cNvGraphicFramePr>
-            <a:graphic xmlns:a="http://schemas.openxmlformats.org/drawingml/2006/main">
-              <a:graphicData uri="http://schemas.openxmlformats.org/drawingml/2006/picture">
-                <pic:pic xmlns:pic="http://schemas.openxmlformats.org/drawingml/2006/picture">
-                  <pic:nvPicPr>
-                    <pic:cNvPr id="0" name="Picture 3" descr="Macintosh HD:Users:Aniket:Desktop:Screen Shot 2014-01-26 at 5.25.25 PM.png"/>
-                    <pic:cNvPicPr>
-                      <a:picLocks noChangeAspect="1" noChangeArrowheads="1"/>
-                    </pic:cNvPicPr>
-                  </pic:nvPicPr>
-                  <pic:blipFill>
-                    <a:blip r:embed="rId11">
-                      <a:extLst>
-                        <a:ext uri="{28A0092B-C50C-407E-A947-70E740481C1C}">
-                          <a14:useLocalDpi xmlns:a14="http://schemas.microsoft.com/office/drawing/2010/main" val="0"/>
-                        </a:ext>
-                      </a:extLst>
-                    </a:blip>
-                    <a:srcRect/>
-                    <a:stretch>
-                      <a:fillRect/>
-                    </a:stretch>
-                  </pic:blipFill>
-                  <pic:spPr bwMode="auto">
-                    <a:xfrm>
-                      <a:off x="0" y="0"/>
-                      <a:ext cx="2755900" cy="4470400"/>
-                    </a:xfrm>
-                    <a:prstGeom prst="rect">
-                      <a:avLst/>
-                    </a:prstGeom>
-                    <a:noFill/>
-                    <a:ln>
-                      <a:noFill/>
-                    </a:ln>
-                  </pic:spPr>
-                </pic:pic>
-              </a:graphicData>
-            </a:graphic>
-          </wp:anchor>
-        </w:drawing>
-      </w:r>
-      <w:r>
-        <w:rPr>
-          <w:noProof/>
-          <w:lang w:eastAsia="en-US"/>
-        </w:rPr>
-        <w:drawing>
-          <wp:anchor distT="0" distB="0" distL="114300" distR="114300" simplePos="0" relativeHeight="251687936" behindDoc="0" locked="0" layoutInCell="1" allowOverlap="1" wp14:anchorId="6CEDACAE" wp14:editId="72CEC32E">
+          <wp:anchor distT="0" distB="0" distL="114300" distR="114300" simplePos="0" relativeHeight="251687936" behindDoc="0" locked="0" layoutInCell="1" allowOverlap="1" wp14:anchorId="6CEDACAE" wp14:editId="1CECCF1E">
             <wp:simplePos x="0" y="0"/>
             <wp:positionH relativeFrom="column">
               <wp:posOffset>1600200</wp:posOffset>
@@ -2833,7 +3015,7 @@
                     </pic:cNvPicPr>
                   </pic:nvPicPr>
                   <pic:blipFill>
-                    <a:blip r:embed="rId10">
+                    <a:blip r:embed="rId11">
                       <a:extLst>
                         <a:ext uri="{28A0092B-C50C-407E-A947-70E740481C1C}">
                           <a14:useLocalDpi xmlns:a14="http://schemas.microsoft.com/office/drawing/2010/main" val="0"/>
@@ -2890,7 +3072,7 @@
           <w:lang w:eastAsia="en-US"/>
         </w:rPr>
       </w:pPr>
-      <w:bookmarkStart w:id="5" w:name="_Toc252442034"/>
+      <w:bookmarkStart w:id="5" w:name="_Toc252466215"/>
       <w:r>
         <w:rPr>
           <w:noProof/>
@@ -2915,7 +3097,75 @@
           <w:lang w:eastAsia="en-US"/>
         </w:rPr>
         <w:drawing>
-          <wp:anchor distT="0" distB="0" distL="114300" distR="114300" simplePos="0" relativeHeight="251697152" behindDoc="0" locked="0" layoutInCell="1" allowOverlap="1" wp14:anchorId="7F58FD92" wp14:editId="26EA8D2F">
+          <wp:anchor distT="0" distB="0" distL="114300" distR="114300" simplePos="0" relativeHeight="251653115" behindDoc="0" locked="0" layoutInCell="1" allowOverlap="1" wp14:anchorId="700199D6" wp14:editId="35AEF434">
+            <wp:simplePos x="0" y="0"/>
+            <wp:positionH relativeFrom="column">
+              <wp:posOffset>-228600</wp:posOffset>
+            </wp:positionH>
+            <wp:positionV relativeFrom="paragraph">
+              <wp:posOffset>206375</wp:posOffset>
+            </wp:positionV>
+            <wp:extent cx="2755900" cy="4470400"/>
+            <wp:effectExtent l="0" t="0" r="0" b="0"/>
+            <wp:wrapNone/>
+            <wp:docPr id="95" name="Picture 14" descr="Macintosh HD:Users:Aniket:Desktop:Screen Shot 2014-01-27 at 5.52.28 PM.png"/>
+            <wp:cNvGraphicFramePr>
+              <a:graphicFrameLocks xmlns:a="http://schemas.openxmlformats.org/drawingml/2006/main" noChangeAspect="1"/>
+            </wp:cNvGraphicFramePr>
+            <a:graphic xmlns:a="http://schemas.openxmlformats.org/drawingml/2006/main">
+              <a:graphicData uri="http://schemas.openxmlformats.org/drawingml/2006/picture">
+                <pic:pic xmlns:pic="http://schemas.openxmlformats.org/drawingml/2006/picture">
+                  <pic:nvPicPr>
+                    <pic:cNvPr id="0" name="Picture 14" descr="Macintosh HD:Users:Aniket:Desktop:Screen Shot 2014-01-27 at 5.52.28 PM.png"/>
+                    <pic:cNvPicPr>
+                      <a:picLocks noChangeAspect="1" noChangeArrowheads="1"/>
+                    </pic:cNvPicPr>
+                  </pic:nvPicPr>
+                  <pic:blipFill>
+                    <a:blip r:embed="rId10">
+                      <a:extLst>
+                        <a:ext uri="{28A0092B-C50C-407E-A947-70E740481C1C}">
+                          <a14:useLocalDpi xmlns:a14="http://schemas.microsoft.com/office/drawing/2010/main" val="0"/>
+                        </a:ext>
+                      </a:extLst>
+                    </a:blip>
+                    <a:srcRect/>
+                    <a:stretch>
+                      <a:fillRect/>
+                    </a:stretch>
+                  </pic:blipFill>
+                  <pic:spPr bwMode="auto">
+                    <a:xfrm>
+                      <a:off x="0" y="0"/>
+                      <a:ext cx="2755900" cy="4470400"/>
+                    </a:xfrm>
+                    <a:prstGeom prst="rect">
+                      <a:avLst/>
+                    </a:prstGeom>
+                    <a:noFill/>
+                    <a:ln>
+                      <a:noFill/>
+                    </a:ln>
+                  </pic:spPr>
+                </pic:pic>
+              </a:graphicData>
+            </a:graphic>
+            <wp14:sizeRelH relativeFrom="page">
+              <wp14:pctWidth>0</wp14:pctWidth>
+            </wp14:sizeRelH>
+            <wp14:sizeRelV relativeFrom="page">
+              <wp14:pctHeight>0</wp14:pctHeight>
+            </wp14:sizeRelV>
+          </wp:anchor>
+        </w:drawing>
+      </w:r>
+      <w:r>
+        <w:rPr>
+          <w:noProof/>
+          <w:lang w:eastAsia="en-US"/>
+        </w:rPr>
+        <w:drawing>
+          <wp:anchor distT="0" distB="0" distL="114300" distR="114300" simplePos="0" relativeHeight="251697152" behindDoc="0" locked="0" layoutInCell="1" allowOverlap="1" wp14:anchorId="7F58FD92" wp14:editId="43E8712D">
             <wp:simplePos x="0" y="0"/>
             <wp:positionH relativeFrom="column">
               <wp:posOffset>2514600</wp:posOffset>
@@ -2983,69 +3233,7 @@
           <w:lang w:eastAsia="en-US"/>
         </w:rPr>
         <w:drawing>
-          <wp:anchor distT="0" distB="0" distL="114300" distR="114300" simplePos="0" relativeHeight="251695104" behindDoc="0" locked="0" layoutInCell="1" allowOverlap="1" wp14:anchorId="724D6C30" wp14:editId="2F1DD7BF">
-            <wp:simplePos x="0" y="0"/>
-            <wp:positionH relativeFrom="column">
-              <wp:posOffset>0</wp:posOffset>
-            </wp:positionH>
-            <wp:positionV relativeFrom="paragraph">
-              <wp:posOffset>206375</wp:posOffset>
-            </wp:positionV>
-            <wp:extent cx="2755900" cy="4470400"/>
-            <wp:effectExtent l="0" t="0" r="0" b="0"/>
-            <wp:wrapNone/>
-            <wp:docPr id="45" name="Picture 45" descr="Macintosh HD:Users:Aniket:Desktop:Screen Shot 2014-01-26 at 5.25.25 PM.png"/>
-            <wp:cNvGraphicFramePr>
-              <a:graphicFrameLocks xmlns:a="http://schemas.openxmlformats.org/drawingml/2006/main" noChangeAspect="1"/>
-            </wp:cNvGraphicFramePr>
-            <a:graphic xmlns:a="http://schemas.openxmlformats.org/drawingml/2006/main">
-              <a:graphicData uri="http://schemas.openxmlformats.org/drawingml/2006/picture">
-                <pic:pic xmlns:pic="http://schemas.openxmlformats.org/drawingml/2006/picture">
-                  <pic:nvPicPr>
-                    <pic:cNvPr id="0" name="Picture 3" descr="Macintosh HD:Users:Aniket:Desktop:Screen Shot 2014-01-26 at 5.25.25 PM.png"/>
-                    <pic:cNvPicPr>
-                      <a:picLocks noChangeAspect="1" noChangeArrowheads="1"/>
-                    </pic:cNvPicPr>
-                  </pic:nvPicPr>
-                  <pic:blipFill>
-                    <a:blip r:embed="rId11">
-                      <a:extLst>
-                        <a:ext uri="{28A0092B-C50C-407E-A947-70E740481C1C}">
-                          <a14:useLocalDpi xmlns:a14="http://schemas.microsoft.com/office/drawing/2010/main" val="0"/>
-                        </a:ext>
-                      </a:extLst>
-                    </a:blip>
-                    <a:srcRect/>
-                    <a:stretch>
-                      <a:fillRect/>
-                    </a:stretch>
-                  </pic:blipFill>
-                  <pic:spPr bwMode="auto">
-                    <a:xfrm>
-                      <a:off x="0" y="0"/>
-                      <a:ext cx="2755900" cy="4470400"/>
-                    </a:xfrm>
-                    <a:prstGeom prst="rect">
-                      <a:avLst/>
-                    </a:prstGeom>
-                    <a:noFill/>
-                    <a:ln>
-                      <a:noFill/>
-                    </a:ln>
-                  </pic:spPr>
-                </pic:pic>
-              </a:graphicData>
-            </a:graphic>
-          </wp:anchor>
-        </w:drawing>
-      </w:r>
-      <w:r>
-        <w:rPr>
-          <w:noProof/>
-          <w:lang w:eastAsia="en-US"/>
-        </w:rPr>
-        <w:drawing>
-          <wp:anchor distT="0" distB="0" distL="114300" distR="114300" simplePos="0" relativeHeight="251696128" behindDoc="0" locked="0" layoutInCell="1" allowOverlap="1" wp14:anchorId="68647975" wp14:editId="4FD16509">
+          <wp:anchor distT="0" distB="0" distL="114300" distR="114300" simplePos="0" relativeHeight="251696128" behindDoc="0" locked="0" layoutInCell="1" allowOverlap="1" wp14:anchorId="68647975" wp14:editId="28D429AA">
             <wp:simplePos x="0" y="0"/>
             <wp:positionH relativeFrom="column">
               <wp:posOffset>1371600</wp:posOffset>
@@ -3070,7 +3258,7 @@
                     </pic:cNvPicPr>
                   </pic:nvPicPr>
                   <pic:blipFill>
-                    <a:blip r:embed="rId10">
+                    <a:blip r:embed="rId11">
                       <a:extLst>
                         <a:ext uri="{28A0092B-C50C-407E-A947-70E740481C1C}">
                           <a14:useLocalDpi xmlns:a14="http://schemas.microsoft.com/office/drawing/2010/main" val="0"/>
@@ -3119,7 +3307,7 @@
           <w:numId w:val="3"/>
         </w:numPr>
       </w:pPr>
-      <w:bookmarkStart w:id="6" w:name="_Toc252442035"/>
+      <w:bookmarkStart w:id="6" w:name="_Toc252466216"/>
       <w:r>
         <w:lastRenderedPageBreak/>
         <w:t xml:space="preserve">Viewing </w:t>
@@ -3140,15 +3328,7 @@
     </w:p>
     <w:p>
       <w:r>
-        <w:t xml:space="preserve">User can tap on the document name to open the signed document in </w:t>
-      </w:r>
-      <w:proofErr w:type="spellStart"/>
-      <w:r>
-        <w:t>DocuSign</w:t>
-      </w:r>
-      <w:proofErr w:type="spellEnd"/>
-      <w:r>
-        <w:t xml:space="preserve"> console.</w:t>
+        <w:t>User can tap on the document name to open the signed document in DocuSign console.</w:t>
       </w:r>
     </w:p>
     <w:p>
@@ -3158,6 +3338,74 @@
     </w:p>
     <w:p/>
     <w:p>
+      <w:r>
+        <w:rPr>
+          <w:noProof/>
+          <w:lang w:eastAsia="en-US"/>
+        </w:rPr>
+        <w:drawing>
+          <wp:anchor distT="0" distB="0" distL="114300" distR="114300" simplePos="0" relativeHeight="251652090" behindDoc="0" locked="0" layoutInCell="1" allowOverlap="1" wp14:anchorId="693CF180" wp14:editId="0C6973A6">
+            <wp:simplePos x="0" y="0"/>
+            <wp:positionH relativeFrom="column">
+              <wp:posOffset>0</wp:posOffset>
+            </wp:positionH>
+            <wp:positionV relativeFrom="paragraph">
+              <wp:posOffset>23495</wp:posOffset>
+            </wp:positionV>
+            <wp:extent cx="2755900" cy="4470400"/>
+            <wp:effectExtent l="0" t="0" r="0" b="0"/>
+            <wp:wrapNone/>
+            <wp:docPr id="96" name="Picture 14" descr="Macintosh HD:Users:Aniket:Desktop:Screen Shot 2014-01-27 at 5.52.28 PM.png"/>
+            <wp:cNvGraphicFramePr>
+              <a:graphicFrameLocks xmlns:a="http://schemas.openxmlformats.org/drawingml/2006/main" noChangeAspect="1"/>
+            </wp:cNvGraphicFramePr>
+            <a:graphic xmlns:a="http://schemas.openxmlformats.org/drawingml/2006/main">
+              <a:graphicData uri="http://schemas.openxmlformats.org/drawingml/2006/picture">
+                <pic:pic xmlns:pic="http://schemas.openxmlformats.org/drawingml/2006/picture">
+                  <pic:nvPicPr>
+                    <pic:cNvPr id="0" name="Picture 14" descr="Macintosh HD:Users:Aniket:Desktop:Screen Shot 2014-01-27 at 5.52.28 PM.png"/>
+                    <pic:cNvPicPr>
+                      <a:picLocks noChangeAspect="1" noChangeArrowheads="1"/>
+                    </pic:cNvPicPr>
+                  </pic:nvPicPr>
+                  <pic:blipFill>
+                    <a:blip r:embed="rId10">
+                      <a:extLst>
+                        <a:ext uri="{28A0092B-C50C-407E-A947-70E740481C1C}">
+                          <a14:useLocalDpi xmlns:a14="http://schemas.microsoft.com/office/drawing/2010/main" val="0"/>
+                        </a:ext>
+                      </a:extLst>
+                    </a:blip>
+                    <a:srcRect/>
+                    <a:stretch>
+                      <a:fillRect/>
+                    </a:stretch>
+                  </pic:blipFill>
+                  <pic:spPr bwMode="auto">
+                    <a:xfrm>
+                      <a:off x="0" y="0"/>
+                      <a:ext cx="2755900" cy="4470400"/>
+                    </a:xfrm>
+                    <a:prstGeom prst="rect">
+                      <a:avLst/>
+                    </a:prstGeom>
+                    <a:noFill/>
+                    <a:ln>
+                      <a:noFill/>
+                    </a:ln>
+                  </pic:spPr>
+                </pic:pic>
+              </a:graphicData>
+            </a:graphic>
+            <wp14:sizeRelH relativeFrom="page">
+              <wp14:pctWidth>0</wp14:pctWidth>
+            </wp14:sizeRelH>
+            <wp14:sizeRelV relativeFrom="page">
+              <wp14:pctHeight>0</wp14:pctHeight>
+            </wp14:sizeRelV>
+          </wp:anchor>
+        </w:drawing>
+      </w:r>
       <w:r>
         <w:rPr>
           <w:noProof/>
@@ -3189,7 +3437,7 @@
                     </pic:cNvPicPr>
                   </pic:nvPicPr>
                   <pic:blipFill>
-                    <a:blip r:embed="rId10">
+                    <a:blip r:embed="rId11">
                       <a:extLst>
                         <a:ext uri="{28A0092B-C50C-407E-A947-70E740481C1C}">
                           <a14:useLocalDpi xmlns:a14="http://schemas.microsoft.com/office/drawing/2010/main" val="0"/>
@@ -3232,7 +3480,7 @@
           <w:lang w:eastAsia="en-US"/>
         </w:rPr>
         <w:drawing>
-          <wp:anchor distT="0" distB="0" distL="114300" distR="114300" simplePos="0" relativeHeight="251698176" behindDoc="0" locked="0" layoutInCell="1" allowOverlap="1" wp14:anchorId="5D6D1B9C" wp14:editId="27C9462B">
+          <wp:anchor distT="0" distB="0" distL="114300" distR="114300" simplePos="0" relativeHeight="251698176" behindDoc="0" locked="0" layoutInCell="1" allowOverlap="1" wp14:anchorId="5D6D1B9C" wp14:editId="223D7A26">
             <wp:simplePos x="0" y="0"/>
             <wp:positionH relativeFrom="column">
               <wp:posOffset>2664460</wp:posOffset>
@@ -3300,69 +3548,7 @@
           <w:lang w:eastAsia="en-US"/>
         </w:rPr>
         <w:drawing>
-          <wp:anchor distT="0" distB="0" distL="114300" distR="114300" simplePos="0" relativeHeight="251700224" behindDoc="0" locked="0" layoutInCell="1" allowOverlap="1" wp14:anchorId="53836054" wp14:editId="2342E577">
-            <wp:simplePos x="0" y="0"/>
-            <wp:positionH relativeFrom="column">
-              <wp:posOffset>0</wp:posOffset>
-            </wp:positionH>
-            <wp:positionV relativeFrom="paragraph">
-              <wp:posOffset>23495</wp:posOffset>
-            </wp:positionV>
-            <wp:extent cx="2755900" cy="4470400"/>
-            <wp:effectExtent l="0" t="0" r="0" b="0"/>
-            <wp:wrapNone/>
-            <wp:docPr id="47" name="Picture 47" descr="Macintosh HD:Users:Aniket:Desktop:Screen Shot 2014-01-26 at 5.25.25 PM.png"/>
-            <wp:cNvGraphicFramePr>
-              <a:graphicFrameLocks xmlns:a="http://schemas.openxmlformats.org/drawingml/2006/main" noChangeAspect="1"/>
-            </wp:cNvGraphicFramePr>
-            <a:graphic xmlns:a="http://schemas.openxmlformats.org/drawingml/2006/main">
-              <a:graphicData uri="http://schemas.openxmlformats.org/drawingml/2006/picture">
-                <pic:pic xmlns:pic="http://schemas.openxmlformats.org/drawingml/2006/picture">
-                  <pic:nvPicPr>
-                    <pic:cNvPr id="0" name="Picture 3" descr="Macintosh HD:Users:Aniket:Desktop:Screen Shot 2014-01-26 at 5.25.25 PM.png"/>
-                    <pic:cNvPicPr>
-                      <a:picLocks noChangeAspect="1" noChangeArrowheads="1"/>
-                    </pic:cNvPicPr>
-                  </pic:nvPicPr>
-                  <pic:blipFill>
-                    <a:blip r:embed="rId11">
-                      <a:extLst>
-                        <a:ext uri="{28A0092B-C50C-407E-A947-70E740481C1C}">
-                          <a14:useLocalDpi xmlns:a14="http://schemas.microsoft.com/office/drawing/2010/main" val="0"/>
-                        </a:ext>
-                      </a:extLst>
-                    </a:blip>
-                    <a:srcRect/>
-                    <a:stretch>
-                      <a:fillRect/>
-                    </a:stretch>
-                  </pic:blipFill>
-                  <pic:spPr bwMode="auto">
-                    <a:xfrm>
-                      <a:off x="0" y="0"/>
-                      <a:ext cx="2755900" cy="4470400"/>
-                    </a:xfrm>
-                    <a:prstGeom prst="rect">
-                      <a:avLst/>
-                    </a:prstGeom>
-                    <a:noFill/>
-                    <a:ln>
-                      <a:noFill/>
-                    </a:ln>
-                  </pic:spPr>
-                </pic:pic>
-              </a:graphicData>
-            </a:graphic>
-          </wp:anchor>
-        </w:drawing>
-      </w:r>
-      <w:r>
-        <w:rPr>
-          <w:noProof/>
-          <w:lang w:eastAsia="en-US"/>
-        </w:rPr>
-        <w:drawing>
-          <wp:anchor distT="0" distB="0" distL="114300" distR="114300" simplePos="0" relativeHeight="251701248" behindDoc="0" locked="0" layoutInCell="1" allowOverlap="1" wp14:anchorId="6B62F4B1" wp14:editId="1C1BF815">
+          <wp:anchor distT="0" distB="0" distL="114300" distR="114300" simplePos="0" relativeHeight="251701248" behindDoc="0" locked="0" layoutInCell="1" allowOverlap="1" wp14:anchorId="6B62F4B1" wp14:editId="5F84B3F7">
             <wp:simplePos x="0" y="0"/>
             <wp:positionH relativeFrom="column">
               <wp:posOffset>1371600</wp:posOffset>
@@ -3387,7 +3573,7 @@
                     </pic:cNvPicPr>
                   </pic:nvPicPr>
                   <pic:blipFill>
-                    <a:blip r:embed="rId10">
+                    <a:blip r:embed="rId11">
                       <a:extLst>
                         <a:ext uri="{28A0092B-C50C-407E-A947-70E740481C1C}">
                           <a14:useLocalDpi xmlns:a14="http://schemas.microsoft.com/office/drawing/2010/main" val="0"/>
@@ -3436,7 +3622,7 @@
           <w:numId w:val="3"/>
         </w:numPr>
       </w:pPr>
-      <w:bookmarkStart w:id="7" w:name="_Toc252442036"/>
+      <w:bookmarkStart w:id="7" w:name="_Toc252466217"/>
       <w:r>
         <w:lastRenderedPageBreak/>
         <w:t>Viewing Downloaded Documents</w:t>
@@ -3455,6 +3641,74 @@
       </w:r>
     </w:p>
     <w:p>
+      <w:r>
+        <w:rPr>
+          <w:noProof/>
+          <w:lang w:eastAsia="en-US"/>
+        </w:rPr>
+        <w:drawing>
+          <wp:anchor distT="0" distB="0" distL="114300" distR="114300" simplePos="0" relativeHeight="251651065" behindDoc="0" locked="0" layoutInCell="1" allowOverlap="1" wp14:anchorId="70F3C333" wp14:editId="2FAE46C8">
+            <wp:simplePos x="0" y="0"/>
+            <wp:positionH relativeFrom="column">
+              <wp:posOffset>-914400</wp:posOffset>
+            </wp:positionH>
+            <wp:positionV relativeFrom="paragraph">
+              <wp:posOffset>180340</wp:posOffset>
+            </wp:positionV>
+            <wp:extent cx="2755900" cy="4470400"/>
+            <wp:effectExtent l="0" t="0" r="0" b="0"/>
+            <wp:wrapNone/>
+            <wp:docPr id="97" name="Picture 14" descr="Macintosh HD:Users:Aniket:Desktop:Screen Shot 2014-01-27 at 5.52.28 PM.png"/>
+            <wp:cNvGraphicFramePr>
+              <a:graphicFrameLocks xmlns:a="http://schemas.openxmlformats.org/drawingml/2006/main" noChangeAspect="1"/>
+            </wp:cNvGraphicFramePr>
+            <a:graphic xmlns:a="http://schemas.openxmlformats.org/drawingml/2006/main">
+              <a:graphicData uri="http://schemas.openxmlformats.org/drawingml/2006/picture">
+                <pic:pic xmlns:pic="http://schemas.openxmlformats.org/drawingml/2006/picture">
+                  <pic:nvPicPr>
+                    <pic:cNvPr id="0" name="Picture 14" descr="Macintosh HD:Users:Aniket:Desktop:Screen Shot 2014-01-27 at 5.52.28 PM.png"/>
+                    <pic:cNvPicPr>
+                      <a:picLocks noChangeAspect="1" noChangeArrowheads="1"/>
+                    </pic:cNvPicPr>
+                  </pic:nvPicPr>
+                  <pic:blipFill>
+                    <a:blip r:embed="rId10">
+                      <a:extLst>
+                        <a:ext uri="{28A0092B-C50C-407E-A947-70E740481C1C}">
+                          <a14:useLocalDpi xmlns:a14="http://schemas.microsoft.com/office/drawing/2010/main" val="0"/>
+                        </a:ext>
+                      </a:extLst>
+                    </a:blip>
+                    <a:srcRect/>
+                    <a:stretch>
+                      <a:fillRect/>
+                    </a:stretch>
+                  </pic:blipFill>
+                  <pic:spPr bwMode="auto">
+                    <a:xfrm>
+                      <a:off x="0" y="0"/>
+                      <a:ext cx="2755900" cy="4470400"/>
+                    </a:xfrm>
+                    <a:prstGeom prst="rect">
+                      <a:avLst/>
+                    </a:prstGeom>
+                    <a:noFill/>
+                    <a:ln>
+                      <a:noFill/>
+                    </a:ln>
+                  </pic:spPr>
+                </pic:pic>
+              </a:graphicData>
+            </a:graphic>
+            <wp14:sizeRelH relativeFrom="page">
+              <wp14:pctWidth>0</wp14:pctWidth>
+            </wp14:sizeRelH>
+            <wp14:sizeRelV relativeFrom="page">
+              <wp14:pctHeight>0</wp14:pctHeight>
+            </wp14:sizeRelV>
+          </wp:anchor>
+        </w:drawing>
+      </w:r>
       <w:r>
         <w:rPr>
           <w:noProof/>
@@ -3486,7 +3740,7 @@
                     </pic:cNvPicPr>
                   </pic:nvPicPr>
                   <pic:blipFill>
-                    <a:blip r:embed="rId10">
+                    <a:blip r:embed="rId11">
                       <a:extLst>
                         <a:ext uri="{28A0092B-C50C-407E-A947-70E740481C1C}">
                           <a14:useLocalDpi xmlns:a14="http://schemas.microsoft.com/office/drawing/2010/main" val="0"/>
@@ -3529,7 +3783,7 @@
           <w:lang w:eastAsia="en-US"/>
         </w:rPr>
         <w:drawing>
-          <wp:anchor distT="0" distB="0" distL="114300" distR="114300" simplePos="0" relativeHeight="251706368" behindDoc="0" locked="0" layoutInCell="1" allowOverlap="1" wp14:anchorId="4E6BD996" wp14:editId="782425E0">
+          <wp:anchor distT="0" distB="0" distL="114300" distR="114300" simplePos="0" relativeHeight="251706368" behindDoc="0" locked="0" layoutInCell="1" allowOverlap="1" wp14:anchorId="4E6BD996" wp14:editId="70F8C961">
             <wp:simplePos x="0" y="0"/>
             <wp:positionH relativeFrom="column">
               <wp:posOffset>490220</wp:posOffset>
@@ -3554,7 +3808,7 @@
                     </pic:cNvPicPr>
                   </pic:nvPicPr>
                   <pic:blipFill>
-                    <a:blip r:embed="rId10">
+                    <a:blip r:embed="rId11">
                       <a:extLst>
                         <a:ext uri="{28A0092B-C50C-407E-A947-70E740481C1C}">
                           <a14:useLocalDpi xmlns:a14="http://schemas.microsoft.com/office/drawing/2010/main" val="0"/>
@@ -3597,69 +3851,7 @@
           <w:lang w:eastAsia="en-US"/>
         </w:rPr>
         <w:drawing>
-          <wp:anchor distT="0" distB="0" distL="114300" distR="114300" simplePos="0" relativeHeight="251705344" behindDoc="0" locked="0" layoutInCell="1" allowOverlap="1" wp14:anchorId="4843F765" wp14:editId="76FF1F5A">
-            <wp:simplePos x="0" y="0"/>
-            <wp:positionH relativeFrom="column">
-              <wp:posOffset>-914400</wp:posOffset>
-            </wp:positionH>
-            <wp:positionV relativeFrom="paragraph">
-              <wp:posOffset>179705</wp:posOffset>
-            </wp:positionV>
-            <wp:extent cx="2755900" cy="4470400"/>
-            <wp:effectExtent l="0" t="0" r="0" b="0"/>
-            <wp:wrapNone/>
-            <wp:docPr id="50" name="Picture 50" descr="Macintosh HD:Users:Aniket:Desktop:Screen Shot 2014-01-26 at 5.25.25 PM.png"/>
-            <wp:cNvGraphicFramePr>
-              <a:graphicFrameLocks xmlns:a="http://schemas.openxmlformats.org/drawingml/2006/main" noChangeAspect="1"/>
-            </wp:cNvGraphicFramePr>
-            <a:graphic xmlns:a="http://schemas.openxmlformats.org/drawingml/2006/main">
-              <a:graphicData uri="http://schemas.openxmlformats.org/drawingml/2006/picture">
-                <pic:pic xmlns:pic="http://schemas.openxmlformats.org/drawingml/2006/picture">
-                  <pic:nvPicPr>
-                    <pic:cNvPr id="0" name="Picture 3" descr="Macintosh HD:Users:Aniket:Desktop:Screen Shot 2014-01-26 at 5.25.25 PM.png"/>
-                    <pic:cNvPicPr>
-                      <a:picLocks noChangeAspect="1" noChangeArrowheads="1"/>
-                    </pic:cNvPicPr>
-                  </pic:nvPicPr>
-                  <pic:blipFill>
-                    <a:blip r:embed="rId11">
-                      <a:extLst>
-                        <a:ext uri="{28A0092B-C50C-407E-A947-70E740481C1C}">
-                          <a14:useLocalDpi xmlns:a14="http://schemas.microsoft.com/office/drawing/2010/main" val="0"/>
-                        </a:ext>
-                      </a:extLst>
-                    </a:blip>
-                    <a:srcRect/>
-                    <a:stretch>
-                      <a:fillRect/>
-                    </a:stretch>
-                  </pic:blipFill>
-                  <pic:spPr bwMode="auto">
-                    <a:xfrm>
-                      <a:off x="0" y="0"/>
-                      <a:ext cx="2755900" cy="4470400"/>
-                    </a:xfrm>
-                    <a:prstGeom prst="rect">
-                      <a:avLst/>
-                    </a:prstGeom>
-                    <a:noFill/>
-                    <a:ln>
-                      <a:noFill/>
-                    </a:ln>
-                  </pic:spPr>
-                </pic:pic>
-              </a:graphicData>
-            </a:graphic>
-          </wp:anchor>
-        </w:drawing>
-      </w:r>
-      <w:r>
-        <w:rPr>
-          <w:noProof/>
-          <w:lang w:eastAsia="en-US"/>
-        </w:rPr>
-        <w:drawing>
-          <wp:anchor distT="0" distB="0" distL="114300" distR="114300" simplePos="0" relativeHeight="251708416" behindDoc="0" locked="0" layoutInCell="1" allowOverlap="1" wp14:anchorId="58BD6EE6" wp14:editId="32868C2B">
+          <wp:anchor distT="0" distB="0" distL="114300" distR="114300" simplePos="0" relativeHeight="251708416" behindDoc="0" locked="0" layoutInCell="1" allowOverlap="1" wp14:anchorId="58BD6EE6" wp14:editId="716C7B4A">
             <wp:simplePos x="0" y="0"/>
             <wp:positionH relativeFrom="column">
               <wp:posOffset>3657600</wp:posOffset>
@@ -3802,7 +3994,7 @@
         </w:numPr>
         <w:ind w:left="720"/>
       </w:pPr>
-      <w:bookmarkStart w:id="8" w:name="_Toc252442037"/>
+      <w:bookmarkStart w:id="8" w:name="_Toc252466218"/>
       <w:r>
         <w:lastRenderedPageBreak/>
         <w:t>Sharing Downloaded Documents</w:t>
@@ -3983,7 +4175,7 @@
                     </pic:cNvPicPr>
                   </pic:nvPicPr>
                   <pic:blipFill>
-                    <a:blip r:embed="rId10">
+                    <a:blip r:embed="rId11">
                       <a:extLst>
                         <a:ext uri="{28A0092B-C50C-407E-A947-70E740481C1C}">
                           <a14:useLocalDpi xmlns:a14="http://schemas.microsoft.com/office/drawing/2010/main" val="0"/>
@@ -4033,7 +4225,7 @@
         </w:numPr>
         <w:ind w:left="720"/>
       </w:pPr>
-      <w:bookmarkStart w:id="9" w:name="_Toc252442038"/>
+      <w:bookmarkStart w:id="9" w:name="_Toc252466219"/>
       <w:r>
         <w:lastRenderedPageBreak/>
         <w:t>Viewing Certificate of Downloaded Document</w:t>
@@ -4082,7 +4274,7 @@
                     </pic:cNvPicPr>
                   </pic:nvPicPr>
                   <pic:blipFill>
-                    <a:blip r:embed="rId10">
+                    <a:blip r:embed="rId11">
                       <a:extLst>
                         <a:ext uri="{28A0092B-C50C-407E-A947-70E740481C1C}">
                           <a14:useLocalDpi xmlns:a14="http://schemas.microsoft.com/office/drawing/2010/main" val="0"/>
@@ -4267,7 +4459,7 @@
           <w:numId w:val="3"/>
         </w:numPr>
       </w:pPr>
-      <w:bookmarkStart w:id="10" w:name="_Toc252442039"/>
+      <w:bookmarkStart w:id="10" w:name="_Toc252466220"/>
       <w:r>
         <w:lastRenderedPageBreak/>
         <w:t>Request for Singing</w:t>
@@ -4277,23 +4469,7 @@
     <w:p/>
     <w:p>
       <w:r>
-        <w:t xml:space="preserve">User will see two options to send signing request from the </w:t>
-      </w:r>
-      <w:proofErr w:type="spellStart"/>
-      <w:r>
-        <w:t>iOS</w:t>
-      </w:r>
-      <w:proofErr w:type="spellEnd"/>
-      <w:r>
-        <w:t xml:space="preserve"> application. Using a predefined template (stored on </w:t>
-      </w:r>
-      <w:proofErr w:type="spellStart"/>
-      <w:r>
-        <w:t>DocuSign</w:t>
-      </w:r>
-      <w:proofErr w:type="spellEnd"/>
-      <w:r>
-        <w:t xml:space="preserve"> portal) of using local document.</w:t>
+        <w:t>User will see two options to send signing request from the iOS application. Using a predefined template (stored on DocuSign portal) of using local document.</w:t>
       </w:r>
     </w:p>
     <w:p>
@@ -4305,7 +4481,7 @@
         </w:numPr>
         <w:ind w:left="720"/>
       </w:pPr>
-      <w:bookmarkStart w:id="11" w:name="_Toc252442040"/>
+      <w:bookmarkStart w:id="11" w:name="_Toc252466221"/>
       <w:r>
         <w:t>Using Template</w:t>
       </w:r>
@@ -4346,18 +4522,18 @@
           <w:lang w:eastAsia="en-US"/>
         </w:rPr>
         <w:drawing>
-          <wp:anchor distT="0" distB="0" distL="114300" distR="114300" simplePos="0" relativeHeight="251723776" behindDoc="0" locked="0" layoutInCell="1" allowOverlap="1" wp14:anchorId="74BCD322" wp14:editId="5CBA27D2">
+          <wp:anchor distT="0" distB="0" distL="114300" distR="114300" simplePos="0" relativeHeight="251650040" behindDoc="0" locked="0" layoutInCell="1" allowOverlap="1" wp14:anchorId="5ABA7BAF" wp14:editId="1C69FDC4">
             <wp:simplePos x="0" y="0"/>
             <wp:positionH relativeFrom="column">
-              <wp:posOffset>1828800</wp:posOffset>
+              <wp:posOffset>228600</wp:posOffset>
             </wp:positionH>
             <wp:positionV relativeFrom="paragraph">
-              <wp:posOffset>3017520</wp:posOffset>
+              <wp:posOffset>152400</wp:posOffset>
             </wp:positionV>
-            <wp:extent cx="889000" cy="1162050"/>
+            <wp:extent cx="2755900" cy="4470400"/>
             <wp:effectExtent l="0" t="0" r="0" b="0"/>
             <wp:wrapNone/>
-            <wp:docPr id="63" name="Picture 2" descr="Macintosh HD:Users:Aniket:Tap.png"/>
+            <wp:docPr id="98" name="Picture 14" descr="Macintosh HD:Users:Aniket:Desktop:Screen Shot 2014-01-27 at 5.52.28 PM.png"/>
             <wp:cNvGraphicFramePr>
               <a:graphicFrameLocks xmlns:a="http://schemas.openxmlformats.org/drawingml/2006/main" noChangeAspect="1"/>
             </wp:cNvGraphicFramePr>
@@ -4365,81 +4541,13 @@
               <a:graphicData uri="http://schemas.openxmlformats.org/drawingml/2006/picture">
                 <pic:pic xmlns:pic="http://schemas.openxmlformats.org/drawingml/2006/picture">
                   <pic:nvPicPr>
-                    <pic:cNvPr id="0" name="Picture 2" descr="Macintosh HD:Users:Aniket:Tap.png"/>
+                    <pic:cNvPr id="0" name="Picture 14" descr="Macintosh HD:Users:Aniket:Desktop:Screen Shot 2014-01-27 at 5.52.28 PM.png"/>
                     <pic:cNvPicPr>
                       <a:picLocks noChangeAspect="1" noChangeArrowheads="1"/>
                     </pic:cNvPicPr>
                   </pic:nvPicPr>
                   <pic:blipFill>
                     <a:blip r:embed="rId10">
-                      <a:extLst>
-                        <a:ext uri="{28A0092B-C50C-407E-A947-70E740481C1C}">
-                          <a14:useLocalDpi xmlns:a14="http://schemas.microsoft.com/office/drawing/2010/main" val="0"/>
-                        </a:ext>
-                      </a:extLst>
-                    </a:blip>
-                    <a:srcRect/>
-                    <a:stretch>
-                      <a:fillRect/>
-                    </a:stretch>
-                  </pic:blipFill>
-                  <pic:spPr bwMode="auto">
-                    <a:xfrm>
-                      <a:off x="0" y="0"/>
-                      <a:ext cx="889000" cy="1162050"/>
-                    </a:xfrm>
-                    <a:prstGeom prst="rect">
-                      <a:avLst/>
-                    </a:prstGeom>
-                    <a:noFill/>
-                    <a:ln>
-                      <a:noFill/>
-                    </a:ln>
-                  </pic:spPr>
-                </pic:pic>
-              </a:graphicData>
-            </a:graphic>
-            <wp14:sizeRelH relativeFrom="page">
-              <wp14:pctWidth>0</wp14:pctWidth>
-            </wp14:sizeRelH>
-            <wp14:sizeRelV relativeFrom="page">
-              <wp14:pctHeight>0</wp14:pctHeight>
-            </wp14:sizeRelV>
-          </wp:anchor>
-        </w:drawing>
-      </w:r>
-      <w:r>
-        <w:rPr>
-          <w:noProof/>
-          <w:lang w:eastAsia="en-US"/>
-        </w:rPr>
-        <w:drawing>
-          <wp:anchor distT="0" distB="0" distL="114300" distR="114300" simplePos="0" relativeHeight="251721728" behindDoc="0" locked="0" layoutInCell="1" allowOverlap="1" wp14:anchorId="16C94F8F" wp14:editId="6E2A02CB">
-            <wp:simplePos x="0" y="0"/>
-            <wp:positionH relativeFrom="column">
-              <wp:posOffset>228600</wp:posOffset>
-            </wp:positionH>
-            <wp:positionV relativeFrom="paragraph">
-              <wp:posOffset>156210</wp:posOffset>
-            </wp:positionV>
-            <wp:extent cx="2755900" cy="4470400"/>
-            <wp:effectExtent l="0" t="0" r="0" b="0"/>
-            <wp:wrapNone/>
-            <wp:docPr id="61" name="Picture 61" descr="Macintosh HD:Users:Aniket:Desktop:Screen Shot 2014-01-26 at 5.25.25 PM.png"/>
-            <wp:cNvGraphicFramePr>
-              <a:graphicFrameLocks xmlns:a="http://schemas.openxmlformats.org/drawingml/2006/main" noChangeAspect="1"/>
-            </wp:cNvGraphicFramePr>
-            <a:graphic xmlns:a="http://schemas.openxmlformats.org/drawingml/2006/main">
-              <a:graphicData uri="http://schemas.openxmlformats.org/drawingml/2006/picture">
-                <pic:pic xmlns:pic="http://schemas.openxmlformats.org/drawingml/2006/picture">
-                  <pic:nvPicPr>
-                    <pic:cNvPr id="0" name="Picture 3" descr="Macintosh HD:Users:Aniket:Desktop:Screen Shot 2014-01-26 at 5.25.25 PM.png"/>
-                    <pic:cNvPicPr>
-                      <a:picLocks noChangeAspect="1" noChangeArrowheads="1"/>
-                    </pic:cNvPicPr>
-                  </pic:nvPicPr>
-                  <pic:blipFill>
-                    <a:blip r:embed="rId11">
                       <a:extLst>
                         <a:ext uri="{28A0092B-C50C-407E-A947-70E740481C1C}">
                           <a14:useLocalDpi xmlns:a14="http://schemas.microsoft.com/office/drawing/2010/main" val="0"/>
@@ -4467,6 +4575,12 @@
                 </pic:pic>
               </a:graphicData>
             </a:graphic>
+            <wp14:sizeRelH relativeFrom="page">
+              <wp14:pctWidth>0</wp14:pctWidth>
+            </wp14:sizeRelH>
+            <wp14:sizeRelV relativeFrom="page">
+              <wp14:pctHeight>0</wp14:pctHeight>
+            </wp14:sizeRelV>
           </wp:anchor>
         </w:drawing>
       </w:r>
@@ -4476,7 +4590,7 @@
           <w:lang w:eastAsia="en-US"/>
         </w:rPr>
         <w:drawing>
-          <wp:anchor distT="0" distB="0" distL="114300" distR="114300" simplePos="0" relativeHeight="251724800" behindDoc="0" locked="0" layoutInCell="1" allowOverlap="1" wp14:anchorId="249FD1D1" wp14:editId="0D8CD091">
+          <wp:anchor distT="0" distB="0" distL="114300" distR="114300" simplePos="0" relativeHeight="251724800" behindDoc="0" locked="0" layoutInCell="1" allowOverlap="1" wp14:anchorId="249FD1D1" wp14:editId="78029D60">
             <wp:simplePos x="0" y="0"/>
             <wp:positionH relativeFrom="column">
               <wp:posOffset>2743200</wp:posOffset>
@@ -4545,45 +4659,23 @@
     <w:p/>
     <w:p>
       <w:r>
-        <w:br w:type="page"/>
-      </w:r>
-    </w:p>
-    <w:p>
-      <w:pPr>
-        <w:pStyle w:val="Heading3"/>
-        <w:numPr>
-          <w:ilvl w:val="2"/>
-          <w:numId w:val="3"/>
-        </w:numPr>
-        <w:ind w:left="720"/>
-      </w:pPr>
-      <w:bookmarkStart w:id="12" w:name="_Toc252442041"/>
-      <w:r>
-        <w:lastRenderedPageBreak/>
-        <w:t>Choosing a recipient</w:t>
-      </w:r>
-      <w:bookmarkEnd w:id="12"/>
-    </w:p>
-    <w:p/>
-    <w:p>
-      <w:r>
         <w:rPr>
           <w:noProof/>
           <w:lang w:eastAsia="en-US"/>
         </w:rPr>
         <w:drawing>
-          <wp:anchor distT="0" distB="0" distL="114300" distR="114300" simplePos="0" relativeHeight="251730944" behindDoc="0" locked="0" layoutInCell="1" allowOverlap="1" wp14:anchorId="6A147197" wp14:editId="23194F4E">
+          <wp:anchor distT="0" distB="0" distL="114300" distR="114300" simplePos="0" relativeHeight="251723776" behindDoc="0" locked="0" layoutInCell="1" allowOverlap="1" wp14:anchorId="74BCD322" wp14:editId="1371B35F">
             <wp:simplePos x="0" y="0"/>
             <wp:positionH relativeFrom="column">
-              <wp:posOffset>1021080</wp:posOffset>
+              <wp:posOffset>1600200</wp:posOffset>
             </wp:positionH>
             <wp:positionV relativeFrom="paragraph">
-              <wp:posOffset>1930400</wp:posOffset>
+              <wp:posOffset>1428115</wp:posOffset>
             </wp:positionV>
             <wp:extent cx="889000" cy="1162050"/>
             <wp:effectExtent l="0" t="0" r="0" b="0"/>
             <wp:wrapNone/>
-            <wp:docPr id="66" name="Picture 2" descr="Macintosh HD:Users:Aniket:Tap.png"/>
+            <wp:docPr id="63" name="Picture 2" descr="Macintosh HD:Users:Aniket:Tap.png"/>
             <wp:cNvGraphicFramePr>
               <a:graphicFrameLocks xmlns:a="http://schemas.openxmlformats.org/drawingml/2006/main" noChangeAspect="1"/>
             </wp:cNvGraphicFramePr>
@@ -4597,7 +4689,7 @@
                     </pic:cNvPicPr>
                   </pic:nvPicPr>
                   <pic:blipFill>
-                    <a:blip r:embed="rId10">
+                    <a:blip r:embed="rId11">
                       <a:extLst>
                         <a:ext uri="{28A0092B-C50C-407E-A947-70E740481C1C}">
                           <a14:useLocalDpi xmlns:a14="http://schemas.microsoft.com/office/drawing/2010/main" val="0"/>
@@ -4635,23 +4727,45 @@
         </w:drawing>
       </w:r>
       <w:r>
+        <w:br w:type="page"/>
+      </w:r>
+    </w:p>
+    <w:p>
+      <w:pPr>
+        <w:pStyle w:val="Heading3"/>
+        <w:numPr>
+          <w:ilvl w:val="2"/>
+          <w:numId w:val="3"/>
+        </w:numPr>
+        <w:ind w:left="720"/>
+      </w:pPr>
+      <w:bookmarkStart w:id="12" w:name="_Toc252466222"/>
+      <w:r>
+        <w:lastRenderedPageBreak/>
+        <w:t>Choosing a recipient</w:t>
+      </w:r>
+      <w:bookmarkEnd w:id="12"/>
+    </w:p>
+    <w:p/>
+    <w:p>
+      <w:r>
         <w:rPr>
           <w:noProof/>
           <w:lang w:eastAsia="en-US"/>
         </w:rPr>
         <w:drawing>
-          <wp:anchor distT="0" distB="0" distL="114300" distR="114300" simplePos="0" relativeHeight="251735040" behindDoc="0" locked="0" layoutInCell="1" allowOverlap="1" wp14:anchorId="57278BED" wp14:editId="7B1563DE">
+          <wp:anchor distT="0" distB="0" distL="114300" distR="114300" simplePos="0" relativeHeight="251730944" behindDoc="0" locked="0" layoutInCell="1" allowOverlap="1" wp14:anchorId="6A147197" wp14:editId="23194F4E">
             <wp:simplePos x="0" y="0"/>
             <wp:positionH relativeFrom="column">
-              <wp:posOffset>5257800</wp:posOffset>
+              <wp:posOffset>1021080</wp:posOffset>
             </wp:positionH>
             <wp:positionV relativeFrom="paragraph">
-              <wp:posOffset>2514600</wp:posOffset>
+              <wp:posOffset>1930400</wp:posOffset>
             </wp:positionV>
             <wp:extent cx="889000" cy="1162050"/>
             <wp:effectExtent l="0" t="0" r="0" b="0"/>
             <wp:wrapNone/>
-            <wp:docPr id="68" name="Picture 2" descr="Macintosh HD:Users:Aniket:Tap.png"/>
+            <wp:docPr id="66" name="Picture 2" descr="Macintosh HD:Users:Aniket:Tap.png"/>
             <wp:cNvGraphicFramePr>
               <a:graphicFrameLocks xmlns:a="http://schemas.openxmlformats.org/drawingml/2006/main" noChangeAspect="1"/>
             </wp:cNvGraphicFramePr>
@@ -4665,7 +4779,7 @@
                     </pic:cNvPicPr>
                   </pic:nvPicPr>
                   <pic:blipFill>
-                    <a:blip r:embed="rId10">
+                    <a:blip r:embed="rId11">
                       <a:extLst>
                         <a:ext uri="{28A0092B-C50C-407E-A947-70E740481C1C}">
                           <a14:useLocalDpi xmlns:a14="http://schemas.microsoft.com/office/drawing/2010/main" val="0"/>
@@ -4708,6 +4822,74 @@
           <w:lang w:eastAsia="en-US"/>
         </w:rPr>
         <w:drawing>
+          <wp:anchor distT="0" distB="0" distL="114300" distR="114300" simplePos="0" relativeHeight="251735040" behindDoc="0" locked="0" layoutInCell="1" allowOverlap="1" wp14:anchorId="57278BED" wp14:editId="7B1563DE">
+            <wp:simplePos x="0" y="0"/>
+            <wp:positionH relativeFrom="column">
+              <wp:posOffset>5257800</wp:posOffset>
+            </wp:positionH>
+            <wp:positionV relativeFrom="paragraph">
+              <wp:posOffset>2514600</wp:posOffset>
+            </wp:positionV>
+            <wp:extent cx="889000" cy="1162050"/>
+            <wp:effectExtent l="0" t="0" r="0" b="0"/>
+            <wp:wrapNone/>
+            <wp:docPr id="68" name="Picture 2" descr="Macintosh HD:Users:Aniket:Tap.png"/>
+            <wp:cNvGraphicFramePr>
+              <a:graphicFrameLocks xmlns:a="http://schemas.openxmlformats.org/drawingml/2006/main" noChangeAspect="1"/>
+            </wp:cNvGraphicFramePr>
+            <a:graphic xmlns:a="http://schemas.openxmlformats.org/drawingml/2006/main">
+              <a:graphicData uri="http://schemas.openxmlformats.org/drawingml/2006/picture">
+                <pic:pic xmlns:pic="http://schemas.openxmlformats.org/drawingml/2006/picture">
+                  <pic:nvPicPr>
+                    <pic:cNvPr id="0" name="Picture 2" descr="Macintosh HD:Users:Aniket:Tap.png"/>
+                    <pic:cNvPicPr>
+                      <a:picLocks noChangeAspect="1" noChangeArrowheads="1"/>
+                    </pic:cNvPicPr>
+                  </pic:nvPicPr>
+                  <pic:blipFill>
+                    <a:blip r:embed="rId11">
+                      <a:extLst>
+                        <a:ext uri="{28A0092B-C50C-407E-A947-70E740481C1C}">
+                          <a14:useLocalDpi xmlns:a14="http://schemas.microsoft.com/office/drawing/2010/main" val="0"/>
+                        </a:ext>
+                      </a:extLst>
+                    </a:blip>
+                    <a:srcRect/>
+                    <a:stretch>
+                      <a:fillRect/>
+                    </a:stretch>
+                  </pic:blipFill>
+                  <pic:spPr bwMode="auto">
+                    <a:xfrm>
+                      <a:off x="0" y="0"/>
+                      <a:ext cx="889000" cy="1162050"/>
+                    </a:xfrm>
+                    <a:prstGeom prst="rect">
+                      <a:avLst/>
+                    </a:prstGeom>
+                    <a:noFill/>
+                    <a:ln>
+                      <a:noFill/>
+                    </a:ln>
+                  </pic:spPr>
+                </pic:pic>
+              </a:graphicData>
+            </a:graphic>
+            <wp14:sizeRelH relativeFrom="page">
+              <wp14:pctWidth>0</wp14:pctWidth>
+            </wp14:sizeRelH>
+            <wp14:sizeRelV relativeFrom="page">
+              <wp14:pctHeight>0</wp14:pctHeight>
+            </wp14:sizeRelV>
+          </wp:anchor>
+        </w:drawing>
+      </w:r>
+      <w:r>
+        <w:rPr>
+          <w:noProof/>
+          <w:lang w:eastAsia="en-US"/>
+        </w:rPr>
+        <w:drawing>
           <wp:anchor distT="0" distB="0" distL="114300" distR="114300" simplePos="0" relativeHeight="251732992" behindDoc="0" locked="0" layoutInCell="1" allowOverlap="1" wp14:anchorId="76088DF8" wp14:editId="7E72B5BF">
             <wp:simplePos x="0" y="0"/>
             <wp:positionH relativeFrom="column">
@@ -4733,7 +4915,7 @@
                     </pic:cNvPicPr>
                   </pic:nvPicPr>
                   <pic:blipFill>
-                    <a:blip r:embed="rId10">
+                    <a:blip r:embed="rId11">
                       <a:extLst>
                         <a:ext uri="{28A0092B-C50C-407E-A947-70E740481C1C}">
                           <a14:useLocalDpi xmlns:a14="http://schemas.microsoft.com/office/drawing/2010/main" val="0"/>
@@ -4992,7 +5174,7 @@
         </w:numPr>
         <w:ind w:left="720"/>
       </w:pPr>
-      <w:bookmarkStart w:id="13" w:name="_Toc252442042"/>
+      <w:bookmarkStart w:id="13" w:name="_Toc252466223"/>
       <w:r>
         <w:lastRenderedPageBreak/>
         <w:t>Choosing a template</w:t>
@@ -5007,15 +5189,7 @@
     </w:p>
     <w:p>
       <w:r>
-        <w:t xml:space="preserve">A list of valid templates will be pulled from the </w:t>
-      </w:r>
-      <w:proofErr w:type="spellStart"/>
-      <w:r>
-        <w:t>DocuSign</w:t>
-      </w:r>
-      <w:proofErr w:type="spellEnd"/>
-      <w:r>
-        <w:t xml:space="preserve"> server and will be presented to user for selection.</w:t>
+        <w:t>A list of valid templates will be pulled from the DocuSign server and will be presented to user for selection.</w:t>
       </w:r>
     </w:p>
     <w:p>
@@ -5082,7 +5256,7 @@
                     </pic:cNvPicPr>
                   </pic:nvPicPr>
                   <pic:blipFill>
-                    <a:blip r:embed="rId10">
+                    <a:blip r:embed="rId11">
                       <a:extLst>
                         <a:ext uri="{28A0092B-C50C-407E-A947-70E740481C1C}">
                           <a14:useLocalDpi xmlns:a14="http://schemas.microsoft.com/office/drawing/2010/main" val="0"/>
@@ -5150,7 +5324,7 @@
                     </pic:cNvPicPr>
                   </pic:nvPicPr>
                   <pic:blipFill>
-                    <a:blip r:embed="rId10">
+                    <a:blip r:embed="rId11">
                       <a:extLst>
                         <a:ext uri="{28A0092B-C50C-407E-A947-70E740481C1C}">
                           <a14:useLocalDpi xmlns:a14="http://schemas.microsoft.com/office/drawing/2010/main" val="0"/>
@@ -5422,7 +5596,7 @@
                     </pic:cNvPicPr>
                   </pic:nvPicPr>
                   <pic:blipFill>
-                    <a:blip r:embed="rId10">
+                    <a:blip r:embed="rId11">
                       <a:extLst>
                         <a:ext uri="{28A0092B-C50C-407E-A947-70E740481C1C}">
                           <a14:useLocalDpi xmlns:a14="http://schemas.microsoft.com/office/drawing/2010/main" val="0"/>
@@ -5474,7 +5648,7 @@
         </w:numPr>
         <w:ind w:left="720"/>
       </w:pPr>
-      <w:bookmarkStart w:id="14" w:name="_Toc252442043"/>
+      <w:bookmarkStart w:id="14" w:name="_Toc252466224"/>
       <w:r>
         <w:lastRenderedPageBreak/>
         <w:t>Using Document</w:t>
@@ -5504,7 +5678,75 @@
           <w:lang w:eastAsia="en-US"/>
         </w:rPr>
         <w:drawing>
-          <wp:anchor distT="0" distB="0" distL="114300" distR="114300" simplePos="0" relativeHeight="251748352" behindDoc="0" locked="0" layoutInCell="1" allowOverlap="1" wp14:anchorId="599D385D" wp14:editId="2C372D2C">
+          <wp:anchor distT="0" distB="0" distL="114300" distR="114300" simplePos="0" relativeHeight="251649015" behindDoc="0" locked="0" layoutInCell="1" allowOverlap="1" wp14:anchorId="68CCC4C7" wp14:editId="2148025C">
+            <wp:simplePos x="0" y="0"/>
+            <wp:positionH relativeFrom="column">
+              <wp:posOffset>0</wp:posOffset>
+            </wp:positionH>
+            <wp:positionV relativeFrom="paragraph">
+              <wp:posOffset>46990</wp:posOffset>
+            </wp:positionV>
+            <wp:extent cx="2755900" cy="4470400"/>
+            <wp:effectExtent l="0" t="0" r="0" b="0"/>
+            <wp:wrapNone/>
+            <wp:docPr id="99" name="Picture 14" descr="Macintosh HD:Users:Aniket:Desktop:Screen Shot 2014-01-27 at 5.52.28 PM.png"/>
+            <wp:cNvGraphicFramePr>
+              <a:graphicFrameLocks xmlns:a="http://schemas.openxmlformats.org/drawingml/2006/main" noChangeAspect="1"/>
+            </wp:cNvGraphicFramePr>
+            <a:graphic xmlns:a="http://schemas.openxmlformats.org/drawingml/2006/main">
+              <a:graphicData uri="http://schemas.openxmlformats.org/drawingml/2006/picture">
+                <pic:pic xmlns:pic="http://schemas.openxmlformats.org/drawingml/2006/picture">
+                  <pic:nvPicPr>
+                    <pic:cNvPr id="0" name="Picture 14" descr="Macintosh HD:Users:Aniket:Desktop:Screen Shot 2014-01-27 at 5.52.28 PM.png"/>
+                    <pic:cNvPicPr>
+                      <a:picLocks noChangeAspect="1" noChangeArrowheads="1"/>
+                    </pic:cNvPicPr>
+                  </pic:nvPicPr>
+                  <pic:blipFill>
+                    <a:blip r:embed="rId10">
+                      <a:extLst>
+                        <a:ext uri="{28A0092B-C50C-407E-A947-70E740481C1C}">
+                          <a14:useLocalDpi xmlns:a14="http://schemas.microsoft.com/office/drawing/2010/main" val="0"/>
+                        </a:ext>
+                      </a:extLst>
+                    </a:blip>
+                    <a:srcRect/>
+                    <a:stretch>
+                      <a:fillRect/>
+                    </a:stretch>
+                  </pic:blipFill>
+                  <pic:spPr bwMode="auto">
+                    <a:xfrm>
+                      <a:off x="0" y="0"/>
+                      <a:ext cx="2755900" cy="4470400"/>
+                    </a:xfrm>
+                    <a:prstGeom prst="rect">
+                      <a:avLst/>
+                    </a:prstGeom>
+                    <a:noFill/>
+                    <a:ln>
+                      <a:noFill/>
+                    </a:ln>
+                  </pic:spPr>
+                </pic:pic>
+              </a:graphicData>
+            </a:graphic>
+            <wp14:sizeRelH relativeFrom="page">
+              <wp14:pctWidth>0</wp14:pctWidth>
+            </wp14:sizeRelH>
+            <wp14:sizeRelV relativeFrom="page">
+              <wp14:pctHeight>0</wp14:pctHeight>
+            </wp14:sizeRelV>
+          </wp:anchor>
+        </w:drawing>
+      </w:r>
+      <w:r>
+        <w:rPr>
+          <w:noProof/>
+          <w:lang w:eastAsia="en-US"/>
+        </w:rPr>
+        <w:drawing>
+          <wp:anchor distT="0" distB="0" distL="114300" distR="114300" simplePos="0" relativeHeight="251748352" behindDoc="0" locked="0" layoutInCell="1" allowOverlap="1" wp14:anchorId="599D385D" wp14:editId="46D19AF9">
             <wp:simplePos x="0" y="0"/>
             <wp:positionH relativeFrom="column">
               <wp:posOffset>2514600</wp:posOffset>
@@ -5566,68 +5808,6 @@
           </wp:anchor>
         </w:drawing>
       </w:r>
-      <w:r>
-        <w:rPr>
-          <w:noProof/>
-          <w:lang w:eastAsia="en-US"/>
-        </w:rPr>
-        <w:drawing>
-          <wp:anchor distT="0" distB="0" distL="114300" distR="114300" simplePos="0" relativeHeight="251746304" behindDoc="0" locked="0" layoutInCell="1" allowOverlap="1" wp14:anchorId="6DF17FC4" wp14:editId="11A70011">
-            <wp:simplePos x="0" y="0"/>
-            <wp:positionH relativeFrom="column">
-              <wp:posOffset>-228600</wp:posOffset>
-            </wp:positionH>
-            <wp:positionV relativeFrom="paragraph">
-              <wp:posOffset>46990</wp:posOffset>
-            </wp:positionV>
-            <wp:extent cx="2755900" cy="4470400"/>
-            <wp:effectExtent l="0" t="0" r="0" b="0"/>
-            <wp:wrapNone/>
-            <wp:docPr id="76" name="Picture 76" descr="Macintosh HD:Users:Aniket:Desktop:Screen Shot 2014-01-26 at 5.25.25 PM.png"/>
-            <wp:cNvGraphicFramePr>
-              <a:graphicFrameLocks xmlns:a="http://schemas.openxmlformats.org/drawingml/2006/main" noChangeAspect="1"/>
-            </wp:cNvGraphicFramePr>
-            <a:graphic xmlns:a="http://schemas.openxmlformats.org/drawingml/2006/main">
-              <a:graphicData uri="http://schemas.openxmlformats.org/drawingml/2006/picture">
-                <pic:pic xmlns:pic="http://schemas.openxmlformats.org/drawingml/2006/picture">
-                  <pic:nvPicPr>
-                    <pic:cNvPr id="0" name="Picture 3" descr="Macintosh HD:Users:Aniket:Desktop:Screen Shot 2014-01-26 at 5.25.25 PM.png"/>
-                    <pic:cNvPicPr>
-                      <a:picLocks noChangeAspect="1" noChangeArrowheads="1"/>
-                    </pic:cNvPicPr>
-                  </pic:nvPicPr>
-                  <pic:blipFill>
-                    <a:blip r:embed="rId11">
-                      <a:extLst>
-                        <a:ext uri="{28A0092B-C50C-407E-A947-70E740481C1C}">
-                          <a14:useLocalDpi xmlns:a14="http://schemas.microsoft.com/office/drawing/2010/main" val="0"/>
-                        </a:ext>
-                      </a:extLst>
-                    </a:blip>
-                    <a:srcRect/>
-                    <a:stretch>
-                      <a:fillRect/>
-                    </a:stretch>
-                  </pic:blipFill>
-                  <pic:spPr bwMode="auto">
-                    <a:xfrm>
-                      <a:off x="0" y="0"/>
-                      <a:ext cx="2755900" cy="4470400"/>
-                    </a:xfrm>
-                    <a:prstGeom prst="rect">
-                      <a:avLst/>
-                    </a:prstGeom>
-                    <a:noFill/>
-                    <a:ln>
-                      <a:noFill/>
-                    </a:ln>
-                  </pic:spPr>
-                </pic:pic>
-              </a:graphicData>
-            </a:graphic>
-          </wp:anchor>
-        </w:drawing>
-      </w:r>
     </w:p>
     <w:p/>
     <w:p>
@@ -5662,7 +5842,7 @@
                     </pic:cNvPicPr>
                   </pic:nvPicPr>
                   <pic:blipFill>
-                    <a:blip r:embed="rId10">
+                    <a:blip r:embed="rId11">
                       <a:extLst>
                         <a:ext uri="{28A0092B-C50C-407E-A947-70E740481C1C}">
                           <a14:useLocalDpi xmlns:a14="http://schemas.microsoft.com/office/drawing/2010/main" val="0"/>
@@ -5712,7 +5892,7 @@
         </w:numPr>
         <w:ind w:left="720"/>
       </w:pPr>
-      <w:bookmarkStart w:id="15" w:name="_Toc252442044"/>
+      <w:bookmarkStart w:id="15" w:name="_Toc252466225"/>
       <w:r>
         <w:lastRenderedPageBreak/>
         <w:t>Choosing a recipient</w:t>
@@ -5757,7 +5937,7 @@
                     </pic:cNvPicPr>
                   </pic:nvPicPr>
                   <pic:blipFill>
-                    <a:blip r:embed="rId10">
+                    <a:blip r:embed="rId11">
                       <a:extLst>
                         <a:ext uri="{28A0092B-C50C-407E-A947-70E740481C1C}">
                           <a14:useLocalDpi xmlns:a14="http://schemas.microsoft.com/office/drawing/2010/main" val="0"/>
@@ -5825,7 +6005,7 @@
                     </pic:cNvPicPr>
                   </pic:nvPicPr>
                   <pic:blipFill>
-                    <a:blip r:embed="rId10">
+                    <a:blip r:embed="rId11">
                       <a:extLst>
                         <a:ext uri="{28A0092B-C50C-407E-A947-70E740481C1C}">
                           <a14:useLocalDpi xmlns:a14="http://schemas.microsoft.com/office/drawing/2010/main" val="0"/>
@@ -5893,7 +6073,7 @@
                     </pic:cNvPicPr>
                   </pic:nvPicPr>
                   <pic:blipFill>
-                    <a:blip r:embed="rId10">
+                    <a:blip r:embed="rId11">
                       <a:extLst>
                         <a:ext uri="{28A0092B-C50C-407E-A947-70E740481C1C}">
                           <a14:useLocalDpi xmlns:a14="http://schemas.microsoft.com/office/drawing/2010/main" val="0"/>
@@ -6147,7 +6327,7 @@
         </w:numPr>
         <w:ind w:left="720"/>
       </w:pPr>
-      <w:bookmarkStart w:id="16" w:name="_Toc252442045"/>
+      <w:bookmarkStart w:id="16" w:name="_Toc252466226"/>
       <w:r>
         <w:lastRenderedPageBreak/>
         <w:t>Choosing a document</w:t>
@@ -6213,7 +6393,7 @@
                     </pic:cNvPicPr>
                   </pic:nvPicPr>
                   <pic:blipFill>
-                    <a:blip r:embed="rId10">
+                    <a:blip r:embed="rId11">
                       <a:extLst>
                         <a:ext uri="{28A0092B-C50C-407E-A947-70E740481C1C}">
                           <a14:useLocalDpi xmlns:a14="http://schemas.microsoft.com/office/drawing/2010/main" val="0"/>
@@ -6281,7 +6461,7 @@
                     </pic:cNvPicPr>
                   </pic:nvPicPr>
                   <pic:blipFill>
-                    <a:blip r:embed="rId10">
+                    <a:blip r:embed="rId11">
                       <a:extLst>
                         <a:ext uri="{28A0092B-C50C-407E-A947-70E740481C1C}">
                           <a14:useLocalDpi xmlns:a14="http://schemas.microsoft.com/office/drawing/2010/main" val="0"/>
@@ -6525,18 +6705,23 @@
     </w:p>
     <w:p>
       <w:pPr>
-        <w:pStyle w:val="ListParagraph"/>
-      </w:pPr>
+        <w:pStyle w:val="Heading1"/>
+        <w:numPr>
+          <w:ilvl w:val="0"/>
+          <w:numId w:val="7"/>
+        </w:numPr>
+      </w:pPr>
+      <w:bookmarkStart w:id="17" w:name="_Toc252466227"/>
       <w:r>
         <w:rPr>
           <w:noProof/>
           <w:lang w:eastAsia="en-US"/>
         </w:rPr>
         <w:drawing>
-          <wp:anchor distT="0" distB="0" distL="114300" distR="114300" simplePos="0" relativeHeight="251764736" behindDoc="0" locked="0" layoutInCell="1" allowOverlap="1" wp14:anchorId="6EB4D6E5" wp14:editId="6E59A043">
+          <wp:anchor distT="0" distB="0" distL="114300" distR="114300" simplePos="0" relativeHeight="251764736" behindDoc="0" locked="0" layoutInCell="1" allowOverlap="1" wp14:anchorId="6EB4D6E5" wp14:editId="272ED742">
             <wp:simplePos x="0" y="0"/>
             <wp:positionH relativeFrom="column">
-              <wp:posOffset>5511800</wp:posOffset>
+              <wp:posOffset>5527040</wp:posOffset>
             </wp:positionH>
             <wp:positionV relativeFrom="paragraph">
               <wp:posOffset>272415</wp:posOffset>
@@ -6558,7 +6743,7 @@
                     </pic:cNvPicPr>
                   </pic:nvPicPr>
                   <pic:blipFill>
-                    <a:blip r:embed="rId10">
+                    <a:blip r:embed="rId11">
                       <a:extLst>
                         <a:ext uri="{28A0092B-C50C-407E-A947-70E740481C1C}">
                           <a14:useLocalDpi xmlns:a14="http://schemas.microsoft.com/office/drawing/2010/main" val="0"/>
@@ -6595,8 +6780,387 @@
           </wp:anchor>
         </w:drawing>
       </w:r>
+      <w:bookmarkEnd w:id="17"/>
+      <w:r>
+        <w:br w:type="page"/>
+      </w:r>
+    </w:p>
+    <w:p>
+      <w:pPr>
+        <w:pStyle w:val="Heading1"/>
+        <w:numPr>
+          <w:ilvl w:val="0"/>
+          <w:numId w:val="3"/>
+        </w:numPr>
+      </w:pPr>
+      <w:bookmarkStart w:id="18" w:name="_Toc252466228"/>
+      <w:r>
+        <w:lastRenderedPageBreak/>
+        <w:t>Viewing status of all documents</w:t>
+      </w:r>
+      <w:bookmarkEnd w:id="18"/>
+    </w:p>
+    <w:p>
+      <w:pPr>
+        <w:pStyle w:val="ListParagraph"/>
+      </w:pPr>
+    </w:p>
+    <w:p>
+      <w:pPr>
+        <w:pStyle w:val="ListParagraph"/>
+      </w:pPr>
+      <w:r>
+        <w:t xml:space="preserve">User can see status of all his documents at a glance by tapping on the All Documents option at the bottom of the screen. </w:t>
+      </w:r>
+    </w:p>
+    <w:p>
+      <w:pPr>
+        <w:pStyle w:val="ListParagraph"/>
+      </w:pPr>
+      <w:r>
+        <w:t>This will pull list of all documents whose status got changed within last 7 days and show it in a tabular list.</w:t>
+      </w:r>
+    </w:p>
+    <w:p>
+      <w:pPr>
+        <w:pStyle w:val="ListParagraph"/>
+      </w:pPr>
+      <w:r>
+        <w:t>This is a bit heavy operation and may take few seconds to finish depending on the network speed.</w:t>
+      </w:r>
+    </w:p>
+    <w:p>
+      <w:pPr>
+        <w:pStyle w:val="ListParagraph"/>
+      </w:pPr>
+    </w:p>
+    <w:p>
+      <w:pPr>
+        <w:pStyle w:val="ListParagraph"/>
+      </w:pPr>
+      <w:r>
+        <w:rPr>
+          <w:noProof/>
+          <w:lang w:eastAsia="en-US"/>
+        </w:rPr>
+        <w:drawing>
+          <wp:anchor distT="0" distB="0" distL="114300" distR="114300" simplePos="0" relativeHeight="251773952" behindDoc="0" locked="0" layoutInCell="1" allowOverlap="1" wp14:anchorId="345FA7A6" wp14:editId="14FF4E8B">
+            <wp:simplePos x="0" y="0"/>
+            <wp:positionH relativeFrom="column">
+              <wp:posOffset>228600</wp:posOffset>
+            </wp:positionH>
+            <wp:positionV relativeFrom="paragraph">
+              <wp:posOffset>4394200</wp:posOffset>
+            </wp:positionV>
+            <wp:extent cx="889000" cy="1162050"/>
+            <wp:effectExtent l="0" t="0" r="0" b="0"/>
+            <wp:wrapNone/>
+            <wp:docPr id="103" name="Picture 2" descr="Macintosh HD:Users:Aniket:Tap.png"/>
+            <wp:cNvGraphicFramePr>
+              <a:graphicFrameLocks xmlns:a="http://schemas.openxmlformats.org/drawingml/2006/main" noChangeAspect="1"/>
+            </wp:cNvGraphicFramePr>
+            <a:graphic xmlns:a="http://schemas.openxmlformats.org/drawingml/2006/main">
+              <a:graphicData uri="http://schemas.openxmlformats.org/drawingml/2006/picture">
+                <pic:pic xmlns:pic="http://schemas.openxmlformats.org/drawingml/2006/picture">
+                  <pic:nvPicPr>
+                    <pic:cNvPr id="0" name="Picture 2" descr="Macintosh HD:Users:Aniket:Tap.png"/>
+                    <pic:cNvPicPr>
+                      <a:picLocks noChangeAspect="1" noChangeArrowheads="1"/>
+                    </pic:cNvPicPr>
+                  </pic:nvPicPr>
+                  <pic:blipFill>
+                    <a:blip r:embed="rId11">
+                      <a:extLst>
+                        <a:ext uri="{28A0092B-C50C-407E-A947-70E740481C1C}">
+                          <a14:useLocalDpi xmlns:a14="http://schemas.microsoft.com/office/drawing/2010/main" val="0"/>
+                        </a:ext>
+                      </a:extLst>
+                    </a:blip>
+                    <a:srcRect/>
+                    <a:stretch>
+                      <a:fillRect/>
+                    </a:stretch>
+                  </pic:blipFill>
+                  <pic:spPr bwMode="auto">
+                    <a:xfrm>
+                      <a:off x="0" y="0"/>
+                      <a:ext cx="889000" cy="1162050"/>
+                    </a:xfrm>
+                    <a:prstGeom prst="rect">
+                      <a:avLst/>
+                    </a:prstGeom>
+                    <a:noFill/>
+                    <a:ln>
+                      <a:noFill/>
+                    </a:ln>
+                  </pic:spPr>
+                </pic:pic>
+              </a:graphicData>
+            </a:graphic>
+            <wp14:sizeRelH relativeFrom="page">
+              <wp14:pctWidth>0</wp14:pctWidth>
+            </wp14:sizeRelH>
+            <wp14:sizeRelV relativeFrom="page">
+              <wp14:pctHeight>0</wp14:pctHeight>
+            </wp14:sizeRelV>
+          </wp:anchor>
+        </w:drawing>
+      </w:r>
+      <w:r>
+        <w:rPr>
+          <w:noProof/>
+          <w:lang w:eastAsia="en-US"/>
+        </w:rPr>
+        <w:drawing>
+          <wp:anchor distT="0" distB="0" distL="114300" distR="114300" simplePos="0" relativeHeight="251771904" behindDoc="0" locked="0" layoutInCell="1" allowOverlap="1" wp14:anchorId="43B126FB" wp14:editId="2F05890E">
+            <wp:simplePos x="0" y="0"/>
+            <wp:positionH relativeFrom="column">
+              <wp:posOffset>3657600</wp:posOffset>
+            </wp:positionH>
+            <wp:positionV relativeFrom="paragraph">
+              <wp:posOffset>736600</wp:posOffset>
+            </wp:positionV>
+            <wp:extent cx="2755900" cy="4470400"/>
+            <wp:effectExtent l="0" t="0" r="0" b="0"/>
+            <wp:wrapNone/>
+            <wp:docPr id="102" name="Picture 16" descr="Macintosh HD:Users:Aniket:Desktop:Screen Shot 2014-01-27 at 5.52.18 PM.png"/>
+            <wp:cNvGraphicFramePr>
+              <a:graphicFrameLocks xmlns:a="http://schemas.openxmlformats.org/drawingml/2006/main" noChangeAspect="1"/>
+            </wp:cNvGraphicFramePr>
+            <a:graphic xmlns:a="http://schemas.openxmlformats.org/drawingml/2006/main">
+              <a:graphicData uri="http://schemas.openxmlformats.org/drawingml/2006/picture">
+                <pic:pic xmlns:pic="http://schemas.openxmlformats.org/drawingml/2006/picture">
+                  <pic:nvPicPr>
+                    <pic:cNvPr id="0" name="Picture 16" descr="Macintosh HD:Users:Aniket:Desktop:Screen Shot 2014-01-27 at 5.52.18 PM.png"/>
+                    <pic:cNvPicPr>
+                      <a:picLocks noChangeAspect="1" noChangeArrowheads="1"/>
+                    </pic:cNvPicPr>
+                  </pic:nvPicPr>
+                  <pic:blipFill>
+                    <a:blip r:embed="rId35">
+                      <a:extLst>
+                        <a:ext uri="{28A0092B-C50C-407E-A947-70E740481C1C}">
+                          <a14:useLocalDpi xmlns:a14="http://schemas.microsoft.com/office/drawing/2010/main" val="0"/>
+                        </a:ext>
+                      </a:extLst>
+                    </a:blip>
+                    <a:srcRect/>
+                    <a:stretch>
+                      <a:fillRect/>
+                    </a:stretch>
+                  </pic:blipFill>
+                  <pic:spPr bwMode="auto">
+                    <a:xfrm>
+                      <a:off x="0" y="0"/>
+                      <a:ext cx="2755900" cy="4470400"/>
+                    </a:xfrm>
+                    <a:prstGeom prst="rect">
+                      <a:avLst/>
+                    </a:prstGeom>
+                    <a:noFill/>
+                    <a:ln>
+                      <a:noFill/>
+                    </a:ln>
+                  </pic:spPr>
+                </pic:pic>
+              </a:graphicData>
+            </a:graphic>
+            <wp14:sizeRelH relativeFrom="page">
+              <wp14:pctWidth>0</wp14:pctWidth>
+            </wp14:sizeRelH>
+            <wp14:sizeRelV relativeFrom="page">
+              <wp14:pctHeight>0</wp14:pctHeight>
+            </wp14:sizeRelV>
+          </wp:anchor>
+        </w:drawing>
+      </w:r>
+      <w:r>
+        <w:rPr>
+          <w:noProof/>
+          <w:lang w:eastAsia="en-US"/>
+        </w:rPr>
+        <w:drawing>
+          <wp:anchor distT="0" distB="0" distL="114300" distR="114300" simplePos="0" relativeHeight="251770880" behindDoc="0" locked="0" layoutInCell="1" allowOverlap="1" wp14:anchorId="3126E1C5" wp14:editId="066BC3E4">
+            <wp:simplePos x="0" y="0"/>
+            <wp:positionH relativeFrom="column">
+              <wp:posOffset>1371600</wp:posOffset>
+            </wp:positionH>
+            <wp:positionV relativeFrom="paragraph">
+              <wp:posOffset>736600</wp:posOffset>
+            </wp:positionV>
+            <wp:extent cx="2755900" cy="4470400"/>
+            <wp:effectExtent l="0" t="0" r="0" b="0"/>
+            <wp:wrapNone/>
+            <wp:docPr id="101" name="Picture 15" descr="Macintosh HD:Users:Aniket:Desktop:Screen Shot 2014-01-27 at 5.52.12 PM.png"/>
+            <wp:cNvGraphicFramePr>
+              <a:graphicFrameLocks xmlns:a="http://schemas.openxmlformats.org/drawingml/2006/main" noChangeAspect="1"/>
+            </wp:cNvGraphicFramePr>
+            <a:graphic xmlns:a="http://schemas.openxmlformats.org/drawingml/2006/main">
+              <a:graphicData uri="http://schemas.openxmlformats.org/drawingml/2006/picture">
+                <pic:pic xmlns:pic="http://schemas.openxmlformats.org/drawingml/2006/picture">
+                  <pic:nvPicPr>
+                    <pic:cNvPr id="0" name="Picture 15" descr="Macintosh HD:Users:Aniket:Desktop:Screen Shot 2014-01-27 at 5.52.12 PM.png"/>
+                    <pic:cNvPicPr>
+                      <a:picLocks noChangeAspect="1" noChangeArrowheads="1"/>
+                    </pic:cNvPicPr>
+                  </pic:nvPicPr>
+                  <pic:blipFill>
+                    <a:blip r:embed="rId36">
+                      <a:extLst>
+                        <a:ext uri="{28A0092B-C50C-407E-A947-70E740481C1C}">
+                          <a14:useLocalDpi xmlns:a14="http://schemas.microsoft.com/office/drawing/2010/main" val="0"/>
+                        </a:ext>
+                      </a:extLst>
+                    </a:blip>
+                    <a:srcRect/>
+                    <a:stretch>
+                      <a:fillRect/>
+                    </a:stretch>
+                  </pic:blipFill>
+                  <pic:spPr bwMode="auto">
+                    <a:xfrm>
+                      <a:off x="0" y="0"/>
+                      <a:ext cx="2755900" cy="4470400"/>
+                    </a:xfrm>
+                    <a:prstGeom prst="rect">
+                      <a:avLst/>
+                    </a:prstGeom>
+                    <a:noFill/>
+                    <a:ln>
+                      <a:noFill/>
+                    </a:ln>
+                  </pic:spPr>
+                </pic:pic>
+              </a:graphicData>
+            </a:graphic>
+            <wp14:sizeRelH relativeFrom="page">
+              <wp14:pctWidth>0</wp14:pctWidth>
+            </wp14:sizeRelH>
+            <wp14:sizeRelV relativeFrom="page">
+              <wp14:pctHeight>0</wp14:pctHeight>
+            </wp14:sizeRelV>
+          </wp:anchor>
+        </w:drawing>
+      </w:r>
+      <w:r>
+        <w:rPr>
+          <w:noProof/>
+          <w:lang w:eastAsia="en-US"/>
+        </w:rPr>
+        <w:drawing>
+          <wp:anchor distT="0" distB="0" distL="114300" distR="114300" simplePos="0" relativeHeight="251769856" behindDoc="0" locked="0" layoutInCell="1" allowOverlap="1" wp14:anchorId="10F99553" wp14:editId="618AFFE2">
+            <wp:simplePos x="0" y="0"/>
+            <wp:positionH relativeFrom="column">
+              <wp:posOffset>-914400</wp:posOffset>
+            </wp:positionH>
+            <wp:positionV relativeFrom="paragraph">
+              <wp:posOffset>736600</wp:posOffset>
+            </wp:positionV>
+            <wp:extent cx="2755900" cy="4470400"/>
+            <wp:effectExtent l="0" t="0" r="0" b="0"/>
+            <wp:wrapNone/>
+            <wp:docPr id="100" name="Picture 14" descr="Macintosh HD:Users:Aniket:Desktop:Screen Shot 2014-01-27 at 5.52.28 PM.png"/>
+            <wp:cNvGraphicFramePr>
+              <a:graphicFrameLocks xmlns:a="http://schemas.openxmlformats.org/drawingml/2006/main" noChangeAspect="1"/>
+            </wp:cNvGraphicFramePr>
+            <a:graphic xmlns:a="http://schemas.openxmlformats.org/drawingml/2006/main">
+              <a:graphicData uri="http://schemas.openxmlformats.org/drawingml/2006/picture">
+                <pic:pic xmlns:pic="http://schemas.openxmlformats.org/drawingml/2006/picture">
+                  <pic:nvPicPr>
+                    <pic:cNvPr id="0" name="Picture 14" descr="Macintosh HD:Users:Aniket:Desktop:Screen Shot 2014-01-27 at 5.52.28 PM.png"/>
+                    <pic:cNvPicPr>
+                      <a:picLocks noChangeAspect="1" noChangeArrowheads="1"/>
+                    </pic:cNvPicPr>
+                  </pic:nvPicPr>
+                  <pic:blipFill>
+                    <a:blip r:embed="rId10">
+                      <a:extLst>
+                        <a:ext uri="{28A0092B-C50C-407E-A947-70E740481C1C}">
+                          <a14:useLocalDpi xmlns:a14="http://schemas.microsoft.com/office/drawing/2010/main" val="0"/>
+                        </a:ext>
+                      </a:extLst>
+                    </a:blip>
+                    <a:srcRect/>
+                    <a:stretch>
+                      <a:fillRect/>
+                    </a:stretch>
+                  </pic:blipFill>
+                  <pic:spPr bwMode="auto">
+                    <a:xfrm>
+                      <a:off x="0" y="0"/>
+                      <a:ext cx="2755900" cy="4470400"/>
+                    </a:xfrm>
+                    <a:prstGeom prst="rect">
+                      <a:avLst/>
+                    </a:prstGeom>
+                    <a:noFill/>
+                    <a:ln>
+                      <a:noFill/>
+                    </a:ln>
+                  </pic:spPr>
+                </pic:pic>
+              </a:graphicData>
+            </a:graphic>
+            <wp14:sizeRelH relativeFrom="page">
+              <wp14:pctWidth>0</wp14:pctWidth>
+            </wp14:sizeRelH>
+            <wp14:sizeRelV relativeFrom="page">
+              <wp14:pctHeight>0</wp14:pctHeight>
+            </wp14:sizeRelV>
+          </wp:anchor>
+        </w:drawing>
+      </w:r>
+    </w:p>
+    <w:p>
+      <w:pPr>
+        <w:pStyle w:val="ListParagraph"/>
+      </w:pPr>
+    </w:p>
+    <w:p>
+      <w:pPr>
+        <w:pStyle w:val="ListParagraph"/>
+      </w:pPr>
+      <w:r>
+        <w:br w:type="page"/>
+      </w:r>
+    </w:p>
+    <w:p>
+      <w:pPr>
+        <w:pStyle w:val="Heading1"/>
+        <w:numPr>
+          <w:ilvl w:val="0"/>
+          <w:numId w:val="3"/>
+        </w:numPr>
+      </w:pPr>
+      <w:bookmarkStart w:id="19" w:name="_Toc252466229"/>
+      <w:r>
+        <w:lastRenderedPageBreak/>
+        <w:t>Source Code</w:t>
+      </w:r>
+      <w:bookmarkEnd w:id="19"/>
+    </w:p>
+    <w:p/>
+    <w:p>
+      <w:r>
+        <w:t xml:space="preserve">Source Code for this iOS app is present at: </w:t>
+      </w:r>
+      <w:hyperlink r:id="rId37" w:history="1">
+        <w:r>
+          <w:rPr>
+            <w:rStyle w:val="Hyperlink"/>
+          </w:rPr>
+          <w:t>https://github.com/aniketudeshmukh/DocuSign-iOS-App</w:t>
+        </w:r>
+      </w:hyperlink>
+      <w:r>
+        <w:t xml:space="preserve"> </w:t>
+      </w:r>
     </w:p>
     <w:sectPr>
+      <w:headerReference w:type="even" r:id="rId38"/>
+      <w:headerReference w:type="default" r:id="rId39"/>
+      <w:footerReference w:type="even" r:id="rId40"/>
+      <w:footerReference w:type="default" r:id="rId41"/>
       <w:pgSz w:w="12240" w:h="15840"/>
       <w:pgMar w:top="1440" w:right="1800" w:bottom="1440" w:left="1800" w:header="720" w:footer="720" w:gutter="0"/>
       <w:cols w:space="720"/>
@@ -6630,6 +7194,266 @@
 </w:endnotes>
 </file>
 
+<file path=word/footer1.xml><?xml version="1.0" encoding="utf-8"?>
+<w:ftr xmlns:wpc="http://schemas.microsoft.com/office/word/2010/wordprocessingCanvas" xmlns:mo="http://schemas.microsoft.com/office/mac/office/2008/main" xmlns:mc="http://schemas.openxmlformats.org/markup-compatibility/2006" xmlns:mv="urn:schemas-microsoft-com:mac:vml" xmlns:o="urn:schemas-microsoft-com:office:office" xmlns:r="http://schemas.openxmlformats.org/officeDocument/2006/relationships" xmlns:m="http://schemas.openxmlformats.org/officeDocument/2006/math" xmlns:v="urn:schemas-microsoft-com:vml" xmlns:wp14="http://schemas.microsoft.com/office/word/2010/wordprocessingDrawing" xmlns:wp="http://schemas.openxmlformats.org/drawingml/2006/wordprocessingDrawing" xmlns:w10="urn:schemas-microsoft-com:office:word" xmlns:w="http://schemas.openxmlformats.org/wordprocessingml/2006/main" xmlns:w14="http://schemas.microsoft.com/office/word/2010/wordml" xmlns:wpg="http://schemas.microsoft.com/office/word/2010/wordprocessingGroup" xmlns:wpi="http://schemas.microsoft.com/office/word/2010/wordprocessingInk" xmlns:wne="http://schemas.microsoft.com/office/word/2006/wordml" xmlns:wps="http://schemas.microsoft.com/office/word/2010/wordprocessingShape" mc:Ignorable="w14 wp14">
+  <w:p>
+    <w:pPr>
+      <w:pStyle w:val="Footer"/>
+      <w:pBdr>
+        <w:bottom w:val="single" w:sz="6" w:space="1" w:color="auto"/>
+      </w:pBdr>
+      <w:rPr>
+        <w:rFonts w:asciiTheme="majorHAnsi" w:hAnsiTheme="majorHAnsi"/>
+      </w:rPr>
+    </w:pPr>
+  </w:p>
+  <w:p>
+    <w:pPr>
+      <w:pStyle w:val="Footer"/>
+      <w:rPr>
+        <w:rFonts w:asciiTheme="majorHAnsi" w:hAnsiTheme="majorHAnsi"/>
+      </w:rPr>
+    </w:pPr>
+    <w:r>
+      <w:rPr>
+        <w:rFonts w:asciiTheme="majorHAnsi" w:hAnsiTheme="majorHAnsi"/>
+      </w:rPr>
+      <w:fldChar w:fldCharType="begin"/>
+    </w:r>
+    <w:r>
+      <w:rPr>
+        <w:rFonts w:asciiTheme="majorHAnsi" w:hAnsiTheme="majorHAnsi"/>
+      </w:rPr>
+      <w:instrText xml:space="preserve"> AUTHOR </w:instrText>
+    </w:r>
+    <w:r>
+      <w:rPr>
+        <w:rFonts w:asciiTheme="majorHAnsi" w:hAnsiTheme="majorHAnsi"/>
+      </w:rPr>
+      <w:fldChar w:fldCharType="separate"/>
+    </w:r>
+    <w:r>
+      <w:rPr>
+        <w:rFonts w:asciiTheme="majorHAnsi" w:hAnsiTheme="majorHAnsi"/>
+        <w:noProof/>
+      </w:rPr>
+      <w:t>Aniket Deshmukh</w:t>
+    </w:r>
+    <w:r>
+      <w:rPr>
+        <w:rFonts w:asciiTheme="majorHAnsi" w:hAnsiTheme="majorHAnsi"/>
+      </w:rPr>
+      <w:fldChar w:fldCharType="end"/>
+    </w:r>
+    <w:r>
+      <w:rPr>
+        <w:rFonts w:asciiTheme="majorHAnsi" w:hAnsiTheme="majorHAnsi"/>
+      </w:rPr>
+      <w:tab/>
+      <w:t xml:space="preserve">Page </w:t>
+    </w:r>
+    <w:r>
+      <w:rPr>
+        <w:rFonts w:asciiTheme="majorHAnsi" w:hAnsiTheme="majorHAnsi"/>
+      </w:rPr>
+      <w:fldChar w:fldCharType="begin"/>
+    </w:r>
+    <w:r>
+      <w:rPr>
+        <w:rFonts w:asciiTheme="majorHAnsi" w:hAnsiTheme="majorHAnsi"/>
+      </w:rPr>
+      <w:instrText xml:space="preserve"> PAGE </w:instrText>
+    </w:r>
+    <w:r>
+      <w:rPr>
+        <w:rFonts w:asciiTheme="majorHAnsi" w:hAnsiTheme="majorHAnsi"/>
+      </w:rPr>
+      <w:fldChar w:fldCharType="separate"/>
+    </w:r>
+    <w:r>
+      <w:rPr>
+        <w:rFonts w:asciiTheme="majorHAnsi" w:hAnsiTheme="majorHAnsi"/>
+        <w:noProof/>
+      </w:rPr>
+      <w:t>18</w:t>
+    </w:r>
+    <w:r>
+      <w:rPr>
+        <w:rFonts w:asciiTheme="majorHAnsi" w:hAnsiTheme="majorHAnsi"/>
+      </w:rPr>
+      <w:fldChar w:fldCharType="end"/>
+    </w:r>
+    <w:r>
+      <w:rPr>
+        <w:rFonts w:asciiTheme="majorHAnsi" w:hAnsiTheme="majorHAnsi"/>
+      </w:rPr>
+      <w:tab/>
+    </w:r>
+    <w:r>
+      <w:rPr>
+        <w:rFonts w:asciiTheme="majorHAnsi" w:hAnsiTheme="majorHAnsi"/>
+      </w:rPr>
+      <w:fldChar w:fldCharType="begin"/>
+    </w:r>
+    <w:r>
+      <w:rPr>
+        <w:rFonts w:asciiTheme="majorHAnsi" w:hAnsiTheme="majorHAnsi"/>
+      </w:rPr>
+      <w:instrText xml:space="preserve"> DATE </w:instrText>
+    </w:r>
+    <w:r>
+      <w:rPr>
+        <w:rFonts w:asciiTheme="majorHAnsi" w:hAnsiTheme="majorHAnsi"/>
+      </w:rPr>
+      <w:fldChar w:fldCharType="separate"/>
+    </w:r>
+    <w:r>
+      <w:rPr>
+        <w:rFonts w:asciiTheme="majorHAnsi" w:hAnsiTheme="majorHAnsi"/>
+        <w:noProof/>
+      </w:rPr>
+      <w:t>1/27/14</w:t>
+    </w:r>
+    <w:r>
+      <w:rPr>
+        <w:rFonts w:asciiTheme="majorHAnsi" w:hAnsiTheme="majorHAnsi"/>
+      </w:rPr>
+      <w:fldChar w:fldCharType="end"/>
+    </w:r>
+  </w:p>
+</w:ftr>
+</file>
+
+<file path=word/footer2.xml><?xml version="1.0" encoding="utf-8"?>
+<w:ftr xmlns:wpc="http://schemas.microsoft.com/office/word/2010/wordprocessingCanvas" xmlns:mo="http://schemas.microsoft.com/office/mac/office/2008/main" xmlns:mc="http://schemas.openxmlformats.org/markup-compatibility/2006" xmlns:mv="urn:schemas-microsoft-com:mac:vml" xmlns:o="urn:schemas-microsoft-com:office:office" xmlns:r="http://schemas.openxmlformats.org/officeDocument/2006/relationships" xmlns:m="http://schemas.openxmlformats.org/officeDocument/2006/math" xmlns:v="urn:schemas-microsoft-com:vml" xmlns:wp14="http://schemas.microsoft.com/office/word/2010/wordprocessingDrawing" xmlns:wp="http://schemas.openxmlformats.org/drawingml/2006/wordprocessingDrawing" xmlns:w10="urn:schemas-microsoft-com:office:word" xmlns:w="http://schemas.openxmlformats.org/wordprocessingml/2006/main" xmlns:w14="http://schemas.microsoft.com/office/word/2010/wordml" xmlns:wpg="http://schemas.microsoft.com/office/word/2010/wordprocessingGroup" xmlns:wpi="http://schemas.microsoft.com/office/word/2010/wordprocessingInk" xmlns:wne="http://schemas.microsoft.com/office/word/2006/wordml" xmlns:wps="http://schemas.microsoft.com/office/word/2010/wordprocessingShape" mc:Ignorable="w14 wp14">
+  <w:p>
+    <w:pPr>
+      <w:pStyle w:val="Footer"/>
+      <w:pBdr>
+        <w:bottom w:val="single" w:sz="6" w:space="1" w:color="auto"/>
+      </w:pBdr>
+      <w:rPr>
+        <w:rFonts w:asciiTheme="majorHAnsi" w:hAnsiTheme="majorHAnsi"/>
+      </w:rPr>
+    </w:pPr>
+  </w:p>
+  <w:p>
+    <w:pPr>
+      <w:pStyle w:val="Footer"/>
+      <w:rPr>
+        <w:rFonts w:asciiTheme="majorHAnsi" w:hAnsiTheme="majorHAnsi"/>
+      </w:rPr>
+    </w:pPr>
+    <w:r>
+      <w:rPr>
+        <w:rFonts w:asciiTheme="majorHAnsi" w:hAnsiTheme="majorHAnsi"/>
+      </w:rPr>
+      <w:fldChar w:fldCharType="begin"/>
+    </w:r>
+    <w:r>
+      <w:rPr>
+        <w:rFonts w:asciiTheme="majorHAnsi" w:hAnsiTheme="majorHAnsi"/>
+      </w:rPr>
+      <w:instrText xml:space="preserve"> AUTHOR </w:instrText>
+    </w:r>
+    <w:r>
+      <w:rPr>
+        <w:rFonts w:asciiTheme="majorHAnsi" w:hAnsiTheme="majorHAnsi"/>
+      </w:rPr>
+      <w:fldChar w:fldCharType="separate"/>
+    </w:r>
+    <w:r>
+      <w:rPr>
+        <w:rFonts w:asciiTheme="majorHAnsi" w:hAnsiTheme="majorHAnsi"/>
+        <w:noProof/>
+      </w:rPr>
+      <w:t>Aniket Deshmukh</w:t>
+    </w:r>
+    <w:r>
+      <w:rPr>
+        <w:rFonts w:asciiTheme="majorHAnsi" w:hAnsiTheme="majorHAnsi"/>
+      </w:rPr>
+      <w:fldChar w:fldCharType="end"/>
+    </w:r>
+    <w:r>
+      <w:rPr>
+        <w:rFonts w:asciiTheme="majorHAnsi" w:hAnsiTheme="majorHAnsi"/>
+      </w:rPr>
+      <w:tab/>
+      <w:t xml:space="preserve">Page </w:t>
+    </w:r>
+    <w:r>
+      <w:rPr>
+        <w:rFonts w:asciiTheme="majorHAnsi" w:hAnsiTheme="majorHAnsi"/>
+      </w:rPr>
+      <w:fldChar w:fldCharType="begin"/>
+    </w:r>
+    <w:r>
+      <w:rPr>
+        <w:rFonts w:asciiTheme="majorHAnsi" w:hAnsiTheme="majorHAnsi"/>
+      </w:rPr>
+      <w:instrText xml:space="preserve"> PAGE </w:instrText>
+    </w:r>
+    <w:r>
+      <w:rPr>
+        <w:rFonts w:asciiTheme="majorHAnsi" w:hAnsiTheme="majorHAnsi"/>
+      </w:rPr>
+      <w:fldChar w:fldCharType="separate"/>
+    </w:r>
+    <w:r>
+      <w:rPr>
+        <w:rFonts w:asciiTheme="majorHAnsi" w:hAnsiTheme="majorHAnsi"/>
+        <w:noProof/>
+      </w:rPr>
+      <w:t>1</w:t>
+    </w:r>
+    <w:r>
+      <w:rPr>
+        <w:rFonts w:asciiTheme="majorHAnsi" w:hAnsiTheme="majorHAnsi"/>
+      </w:rPr>
+      <w:fldChar w:fldCharType="end"/>
+    </w:r>
+    <w:r>
+      <w:rPr>
+        <w:rFonts w:asciiTheme="majorHAnsi" w:hAnsiTheme="majorHAnsi"/>
+      </w:rPr>
+      <w:tab/>
+    </w:r>
+    <w:r>
+      <w:rPr>
+        <w:rFonts w:asciiTheme="majorHAnsi" w:hAnsiTheme="majorHAnsi"/>
+      </w:rPr>
+      <w:fldChar w:fldCharType="begin"/>
+    </w:r>
+    <w:r>
+      <w:rPr>
+        <w:rFonts w:asciiTheme="majorHAnsi" w:hAnsiTheme="majorHAnsi"/>
+      </w:rPr>
+      <w:instrText xml:space="preserve"> DATE </w:instrText>
+    </w:r>
+    <w:r>
+      <w:rPr>
+        <w:rFonts w:asciiTheme="majorHAnsi" w:hAnsiTheme="majorHAnsi"/>
+      </w:rPr>
+      <w:fldChar w:fldCharType="separate"/>
+    </w:r>
+    <w:r>
+      <w:rPr>
+        <w:rFonts w:asciiTheme="majorHAnsi" w:hAnsiTheme="majorHAnsi"/>
+        <w:noProof/>
+      </w:rPr>
+      <w:t>1/27/14</w:t>
+    </w:r>
+    <w:r>
+      <w:rPr>
+        <w:rFonts w:asciiTheme="majorHAnsi" w:hAnsiTheme="majorHAnsi"/>
+      </w:rPr>
+      <w:fldChar w:fldCharType="end"/>
+    </w:r>
+  </w:p>
+</w:ftr>
+</file>
+
 <file path=word/footnotes.xml><?xml version="1.0" encoding="utf-8"?>
 <w:footnotes xmlns:wpc="http://schemas.microsoft.com/office/word/2010/wordprocessingCanvas" xmlns:mo="http://schemas.microsoft.com/office/mac/office/2008/main" xmlns:mc="http://schemas.openxmlformats.org/markup-compatibility/2006" xmlns:mv="urn:schemas-microsoft-com:mac:vml" xmlns:o="urn:schemas-microsoft-com:office:office" xmlns:r="http://schemas.openxmlformats.org/officeDocument/2006/relationships" xmlns:m="http://schemas.openxmlformats.org/officeDocument/2006/math" xmlns:v="urn:schemas-microsoft-com:vml" xmlns:wp14="http://schemas.microsoft.com/office/word/2010/wordprocessingDrawing" xmlns:wp="http://schemas.openxmlformats.org/drawingml/2006/wordprocessingDrawing" xmlns:w10="urn:schemas-microsoft-com:office:word" xmlns:w="http://schemas.openxmlformats.org/wordprocessingml/2006/main" xmlns:w14="http://schemas.microsoft.com/office/word/2010/wordml" xmlns:wpg="http://schemas.microsoft.com/office/word/2010/wordprocessingGroup" xmlns:wpi="http://schemas.microsoft.com/office/word/2010/wordprocessingInk" xmlns:wne="http://schemas.microsoft.com/office/word/2006/wordml" xmlns:wps="http://schemas.microsoft.com/office/word/2010/wordprocessingShape" mc:Ignorable="w14 wp14">
   <w:footnote w:type="separator" w:id="-1">
@@ -6653,6 +7477,72 @@
     </w:p>
   </w:footnote>
 </w:footnotes>
+</file>
+
+<file path=word/header1.xml><?xml version="1.0" encoding="utf-8"?>
+<w:hdr xmlns:wpc="http://schemas.microsoft.com/office/word/2010/wordprocessingCanvas" xmlns:mo="http://schemas.microsoft.com/office/mac/office/2008/main" xmlns:mc="http://schemas.openxmlformats.org/markup-compatibility/2006" xmlns:mv="urn:schemas-microsoft-com:mac:vml" xmlns:o="urn:schemas-microsoft-com:office:office" xmlns:r="http://schemas.openxmlformats.org/officeDocument/2006/relationships" xmlns:m="http://schemas.openxmlformats.org/officeDocument/2006/math" xmlns:v="urn:schemas-microsoft-com:vml" xmlns:wp14="http://schemas.microsoft.com/office/word/2010/wordprocessingDrawing" xmlns:wp="http://schemas.openxmlformats.org/drawingml/2006/wordprocessingDrawing" xmlns:w10="urn:schemas-microsoft-com:office:word" xmlns:w="http://schemas.openxmlformats.org/wordprocessingml/2006/main" xmlns:w14="http://schemas.microsoft.com/office/word/2010/wordml" xmlns:wpg="http://schemas.microsoft.com/office/word/2010/wordprocessingGroup" xmlns:wpi="http://schemas.microsoft.com/office/word/2010/wordprocessingInk" xmlns:wne="http://schemas.microsoft.com/office/word/2006/wordml" xmlns:wps="http://schemas.microsoft.com/office/word/2010/wordprocessingShape" mc:Ignorable="w14 wp14">
+  <w:p>
+    <w:pPr>
+      <w:pBdr>
+        <w:bottom w:val="single" w:sz="6" w:space="1" w:color="auto"/>
+      </w:pBdr>
+      <w:rPr>
+        <w:rFonts w:asciiTheme="majorHAnsi" w:hAnsiTheme="majorHAnsi"/>
+      </w:rPr>
+    </w:pPr>
+    <w:r>
+      <w:rPr>
+        <w:rFonts w:asciiTheme="majorHAnsi" w:hAnsiTheme="majorHAnsi"/>
+      </w:rPr>
+      <w:t>DocuSign iOS Client App Walkthrough</w:t>
+    </w:r>
+  </w:p>
+  <w:p>
+    <w:pPr>
+      <w:rPr>
+        <w:rFonts w:asciiTheme="majorHAnsi" w:hAnsiTheme="majorHAnsi"/>
+      </w:rPr>
+    </w:pPr>
+  </w:p>
+  <w:p>
+    <w:pPr>
+      <w:pStyle w:val="Header"/>
+    </w:pPr>
+  </w:p>
+</w:hdr>
+</file>
+
+<file path=word/header2.xml><?xml version="1.0" encoding="utf-8"?>
+<w:hdr xmlns:wpc="http://schemas.microsoft.com/office/word/2010/wordprocessingCanvas" xmlns:mo="http://schemas.microsoft.com/office/mac/office/2008/main" xmlns:mc="http://schemas.openxmlformats.org/markup-compatibility/2006" xmlns:mv="urn:schemas-microsoft-com:mac:vml" xmlns:o="urn:schemas-microsoft-com:office:office" xmlns:r="http://schemas.openxmlformats.org/officeDocument/2006/relationships" xmlns:m="http://schemas.openxmlformats.org/officeDocument/2006/math" xmlns:v="urn:schemas-microsoft-com:vml" xmlns:wp14="http://schemas.microsoft.com/office/word/2010/wordprocessingDrawing" xmlns:wp="http://schemas.openxmlformats.org/drawingml/2006/wordprocessingDrawing" xmlns:w10="urn:schemas-microsoft-com:office:word" xmlns:w="http://schemas.openxmlformats.org/wordprocessingml/2006/main" xmlns:w14="http://schemas.microsoft.com/office/word/2010/wordml" xmlns:wpg="http://schemas.microsoft.com/office/word/2010/wordprocessingGroup" xmlns:wpi="http://schemas.microsoft.com/office/word/2010/wordprocessingInk" xmlns:wne="http://schemas.microsoft.com/office/word/2006/wordml" xmlns:wps="http://schemas.microsoft.com/office/word/2010/wordprocessingShape" mc:Ignorable="w14 wp14">
+  <w:p>
+    <w:pPr>
+      <w:pBdr>
+        <w:bottom w:val="single" w:sz="6" w:space="1" w:color="auto"/>
+      </w:pBdr>
+      <w:rPr>
+        <w:rFonts w:asciiTheme="majorHAnsi" w:hAnsiTheme="majorHAnsi"/>
+      </w:rPr>
+    </w:pPr>
+    <w:r>
+      <w:rPr>
+        <w:rFonts w:asciiTheme="majorHAnsi" w:hAnsiTheme="majorHAnsi"/>
+      </w:rPr>
+      <w:t>DocuSign iOS Client App Walkthrough</w:t>
+    </w:r>
+  </w:p>
+  <w:p>
+    <w:pPr>
+      <w:rPr>
+        <w:rFonts w:asciiTheme="majorHAnsi" w:hAnsiTheme="majorHAnsi"/>
+      </w:rPr>
+    </w:pPr>
+  </w:p>
+  <w:p>
+    <w:pPr>
+      <w:pStyle w:val="Header"/>
+    </w:pPr>
+  </w:p>
+</w:hdr>
 </file>
 
 <file path=word/numbering.xml><?xml version="1.0" encoding="utf-8"?>
@@ -7010,7 +7900,7 @@
   <w:abstractNum w:abstractNumId="4">
     <w:nsid w:val="15300875"/>
     <w:multiLevelType w:val="hybridMultilevel"/>
-    <w:tmpl w:val="1F30C9F2"/>
+    <w:tmpl w:val="BBDED664"/>
     <w:lvl w:ilvl="0" w:tplc="0409001B">
       <w:start w:val="1"/>
       <w:numFmt w:val="lowerRoman"/>
@@ -7094,6 +7984,92 @@
     </w:lvl>
   </w:abstractNum>
   <w:abstractNum w:abstractNumId="5">
+    <w:nsid w:val="16D93631"/>
+    <w:multiLevelType w:val="multilevel"/>
+    <w:tmpl w:val="BBDED664"/>
+    <w:lvl w:ilvl="0">
+      <w:start w:val="1"/>
+      <w:numFmt w:val="lowerRoman"/>
+      <w:lvlText w:val="%1."/>
+      <w:lvlJc w:val="right"/>
+      <w:pPr>
+        <w:ind w:left="2340" w:hanging="360"/>
+      </w:pPr>
+    </w:lvl>
+    <w:lvl w:ilvl="1">
+      <w:start w:val="1"/>
+      <w:numFmt w:val="lowerLetter"/>
+      <w:lvlText w:val="%2."/>
+      <w:lvlJc w:val="left"/>
+      <w:pPr>
+        <w:ind w:left="3060" w:hanging="360"/>
+      </w:pPr>
+    </w:lvl>
+    <w:lvl w:ilvl="2">
+      <w:start w:val="1"/>
+      <w:numFmt w:val="lowerRoman"/>
+      <w:lvlText w:val="%3."/>
+      <w:lvlJc w:val="right"/>
+      <w:pPr>
+        <w:ind w:left="3780" w:hanging="180"/>
+      </w:pPr>
+    </w:lvl>
+    <w:lvl w:ilvl="3">
+      <w:start w:val="1"/>
+      <w:numFmt w:val="decimal"/>
+      <w:lvlText w:val="%4."/>
+      <w:lvlJc w:val="left"/>
+      <w:pPr>
+        <w:ind w:left="4500" w:hanging="360"/>
+      </w:pPr>
+    </w:lvl>
+    <w:lvl w:ilvl="4">
+      <w:start w:val="1"/>
+      <w:numFmt w:val="lowerLetter"/>
+      <w:lvlText w:val="%5."/>
+      <w:lvlJc w:val="left"/>
+      <w:pPr>
+        <w:ind w:left="5220" w:hanging="360"/>
+      </w:pPr>
+    </w:lvl>
+    <w:lvl w:ilvl="5">
+      <w:start w:val="1"/>
+      <w:numFmt w:val="lowerRoman"/>
+      <w:lvlText w:val="%6."/>
+      <w:lvlJc w:val="right"/>
+      <w:pPr>
+        <w:ind w:left="5940" w:hanging="180"/>
+      </w:pPr>
+    </w:lvl>
+    <w:lvl w:ilvl="6">
+      <w:start w:val="1"/>
+      <w:numFmt w:val="decimal"/>
+      <w:lvlText w:val="%7."/>
+      <w:lvlJc w:val="left"/>
+      <w:pPr>
+        <w:ind w:left="6660" w:hanging="360"/>
+      </w:pPr>
+    </w:lvl>
+    <w:lvl w:ilvl="7">
+      <w:start w:val="1"/>
+      <w:numFmt w:val="lowerLetter"/>
+      <w:lvlText w:val="%8."/>
+      <w:lvlJc w:val="left"/>
+      <w:pPr>
+        <w:ind w:left="7380" w:hanging="360"/>
+      </w:pPr>
+    </w:lvl>
+    <w:lvl w:ilvl="8">
+      <w:start w:val="1"/>
+      <w:numFmt w:val="lowerRoman"/>
+      <w:lvlText w:val="%9."/>
+      <w:lvlJc w:val="right"/>
+      <w:pPr>
+        <w:ind w:left="8100" w:hanging="180"/>
+      </w:pPr>
+    </w:lvl>
+  </w:abstractNum>
+  <w:abstractNum w:abstractNumId="6">
     <w:nsid w:val="41633E37"/>
     <w:multiLevelType w:val="hybridMultilevel"/>
     <w:tmpl w:val="DB060696"/>
@@ -7205,7 +8181,7 @@
       </w:rPr>
     </w:lvl>
   </w:abstractNum>
-  <w:abstractNum w:abstractNumId="6">
+  <w:abstractNum w:abstractNumId="7">
     <w:nsid w:val="4B694667"/>
     <w:multiLevelType w:val="multilevel"/>
     <w:tmpl w:val="FF92433A"/>
@@ -7295,7 +8271,7 @@
     </w:lvl>
   </w:abstractNum>
   <w:num w:numId="1">
-    <w:abstractNumId w:val="5"/>
+    <w:abstractNumId w:val="6"/>
   </w:num>
   <w:num w:numId="2">
     <w:abstractNumId w:val="2"/>
@@ -7307,13 +8283,16 @@
     <w:abstractNumId w:val="0"/>
   </w:num>
   <w:num w:numId="5">
-    <w:abstractNumId w:val="6"/>
+    <w:abstractNumId w:val="7"/>
   </w:num>
   <w:num w:numId="6">
     <w:abstractNumId w:val="3"/>
   </w:num>
   <w:num w:numId="7">
     <w:abstractNumId w:val="4"/>
+  </w:num>
+  <w:num w:numId="8">
+    <w:abstractNumId w:val="5"/>
   </w:num>
 </w:numbering>
 </file>
@@ -7902,6 +8881,17 @@
       <w:color w:val="4F81BD" w:themeColor="accent1"/>
     </w:rPr>
   </w:style>
+  <w:style w:type="character" w:styleId="Hyperlink">
+    <w:name w:val="Hyperlink"/>
+    <w:basedOn w:val="DefaultParagraphFont"/>
+    <w:uiPriority w:val="99"/>
+    <w:unhideWhenUsed/>
+    <w:rsid w:val="00554D94"/>
+    <w:rPr>
+      <w:color w:val="0000FF" w:themeColor="hyperlink"/>
+      <w:u w:val="single"/>
+    </w:rPr>
+  </w:style>
 </w:styles>
 </file>
 
@@ -8489,6 +9479,17 @@
       <w:color w:val="4F81BD" w:themeColor="accent1"/>
     </w:rPr>
   </w:style>
+  <w:style w:type="character" w:styleId="Hyperlink">
+    <w:name w:val="Hyperlink"/>
+    <w:basedOn w:val="DefaultParagraphFont"/>
+    <w:uiPriority w:val="99"/>
+    <w:unhideWhenUsed/>
+    <w:rsid w:val="00554D94"/>
+    <w:rPr>
+      <w:color w:val="0000FF" w:themeColor="hyperlink"/>
+      <w:u w:val="single"/>
+    </w:rPr>
+  </w:style>
 </w:styles>
 </file>
 
@@ -8516,7 +9517,7 @@
     <w:charset w:val="4E"/>
     <w:family w:val="auto"/>
     <w:pitch w:val="variable"/>
-    <w:sig w:usb0="00000001" w:usb1="08070000" w:usb2="00000010" w:usb3="00000000" w:csb0="00020000" w:csb1="00000000"/>
+    <w:sig w:usb0="E00002FF" w:usb1="6AC7FDFB" w:usb2="00000012" w:usb3="00000000" w:csb0="0002009F" w:csb1="00000000"/>
   </w:font>
   <w:font w:name="Courier New">
     <w:panose1 w:val="02070309020205020404"/>
@@ -8550,7 +9551,7 @@
     <w:charset w:val="4E"/>
     <w:family w:val="auto"/>
     <w:pitch w:val="variable"/>
-    <w:sig w:usb0="00000001" w:usb1="08070000" w:usb2="00000010" w:usb3="00000000" w:csb0="00020000" w:csb1="00000000"/>
+    <w:sig w:usb0="E00002FF" w:usb1="6AC7FDFB" w:usb2="00000012" w:usb3="00000000" w:csb0="0002009F" w:csb1="00000000"/>
   </w:font>
   <w:font w:name="Lucida Grande">
     <w:panose1 w:val="020B0600040502020204"/>
@@ -9405,7 +10406,7 @@
 </file>
 
 <file path=customXml/itemProps1.xml><?xml version="1.0" encoding="utf-8"?>
-<ds:datastoreItem xmlns:ds="http://schemas.openxmlformats.org/officeDocument/2006/customXml" ds:itemID="{C2024C37-F61D-E94C-9927-9A04CB7E8381}">
+<ds:datastoreItem xmlns:ds="http://schemas.openxmlformats.org/officeDocument/2006/customXml" ds:itemID="{E9951BAA-AA3D-264D-8E64-69E155073719}">
   <ds:schemaRefs>
     <ds:schemaRef ds:uri="http://schemas.openxmlformats.org/officeDocument/2006/bibliography"/>
   </ds:schemaRefs>

</xml_diff>

<commit_message>
Added comments & updated documentation
</commit_message>
<xml_diff>
--- a/DocuSign iOS Client App Walkthrough.docx
+++ b/DocuSign iOS Client App Walkthrough.docx
@@ -68,6 +68,15 @@
     <w:p/>
     <w:sdt>
       <w:sdtPr>
+        <w:rPr>
+          <w:rFonts w:asciiTheme="minorHAnsi" w:eastAsiaTheme="minorEastAsia" w:hAnsiTheme="minorHAnsi" w:cstheme="minorBidi"/>
+          <w:b w:val="0"/>
+          <w:bCs w:val="0"/>
+          <w:color w:val="auto"/>
+          <w:sz w:val="24"/>
+          <w:szCs w:val="24"/>
+          <w:lang w:eastAsia="ja-JP"/>
+        </w:rPr>
         <w:id w:val="-1923475518"/>
         <w:docPartObj>
           <w:docPartGallery w:val="Table of Contents"/>
@@ -76,12 +85,7 @@
       </w:sdtPr>
       <w:sdtEndPr>
         <w:rPr>
-          <w:rFonts w:asciiTheme="minorHAnsi" w:eastAsiaTheme="minorEastAsia" w:hAnsiTheme="minorHAnsi" w:cstheme="minorBidi"/>
           <w:noProof/>
-          <w:color w:val="auto"/>
-          <w:sz w:val="24"/>
-          <w:szCs w:val="24"/>
-          <w:lang w:eastAsia="ja-JP"/>
         </w:rPr>
       </w:sdtEndPr>
       <w:sdtContent>
@@ -112,8 +116,6 @@
           <w:r>
             <w:fldChar w:fldCharType="separate"/>
           </w:r>
-          <w:bookmarkStart w:id="0" w:name="_GoBack"/>
-          <w:bookmarkEnd w:id="0"/>
           <w:r>
             <w:rPr>
               <w:noProof/>
@@ -151,7 +153,7 @@
             <w:rPr>
               <w:noProof/>
             </w:rPr>
-            <w:instrText xml:space="preserve"> PAGEREF _Toc252466211 \h </w:instrText>
+            <w:instrText xml:space="preserve"> PAGEREF _Toc252472010 \h </w:instrText>
           </w:r>
           <w:r>
             <w:rPr>
@@ -224,7 +226,7 @@
             <w:rPr>
               <w:noProof/>
             </w:rPr>
-            <w:instrText xml:space="preserve"> PAGEREF _Toc252466212 \h </w:instrText>
+            <w:instrText xml:space="preserve"> PAGEREF _Toc252472011 \h </w:instrText>
           </w:r>
           <w:r>
             <w:rPr>
@@ -297,7 +299,7 @@
             <w:rPr>
               <w:noProof/>
             </w:rPr>
-            <w:instrText xml:space="preserve"> PAGEREF _Toc252466213 \h </w:instrText>
+            <w:instrText xml:space="preserve"> PAGEREF _Toc252472012 \h </w:instrText>
           </w:r>
           <w:r>
             <w:rPr>
@@ -370,7 +372,7 @@
             <w:rPr>
               <w:noProof/>
             </w:rPr>
-            <w:instrText xml:space="preserve"> PAGEREF _Toc252466214 \h </w:instrText>
+            <w:instrText xml:space="preserve"> PAGEREF _Toc252472013 \h </w:instrText>
           </w:r>
           <w:r>
             <w:rPr>
@@ -445,7 +447,7 @@
             <w:rPr>
               <w:noProof/>
             </w:rPr>
-            <w:instrText xml:space="preserve"> PAGEREF _Toc252466215 \h </w:instrText>
+            <w:instrText xml:space="preserve"> PAGEREF _Toc252472014 \h </w:instrText>
           </w:r>
           <w:r>
             <w:rPr>
@@ -518,7 +520,7 @@
             <w:rPr>
               <w:noProof/>
             </w:rPr>
-            <w:instrText xml:space="preserve"> PAGEREF _Toc252466216 \h </w:instrText>
+            <w:instrText xml:space="preserve"> PAGEREF _Toc252472015 \h </w:instrText>
           </w:r>
           <w:r>
             <w:rPr>
@@ -591,7 +593,7 @@
             <w:rPr>
               <w:noProof/>
             </w:rPr>
-            <w:instrText xml:space="preserve"> PAGEREF _Toc252466217 \h </w:instrText>
+            <w:instrText xml:space="preserve"> PAGEREF _Toc252472016 \h </w:instrText>
           </w:r>
           <w:r>
             <w:rPr>
@@ -666,7 +668,7 @@
             <w:rPr>
               <w:noProof/>
             </w:rPr>
-            <w:instrText xml:space="preserve"> PAGEREF _Toc252466218 \h </w:instrText>
+            <w:instrText xml:space="preserve"> PAGEREF _Toc252472017 \h </w:instrText>
           </w:r>
           <w:r>
             <w:rPr>
@@ -741,7 +743,7 @@
             <w:rPr>
               <w:noProof/>
             </w:rPr>
-            <w:instrText xml:space="preserve"> PAGEREF _Toc252466219 \h </w:instrText>
+            <w:instrText xml:space="preserve"> PAGEREF _Toc252472018 \h </w:instrText>
           </w:r>
           <w:r>
             <w:rPr>
@@ -814,7 +816,7 @@
             <w:rPr>
               <w:noProof/>
             </w:rPr>
-            <w:instrText xml:space="preserve"> PAGEREF _Toc252466220 \h </w:instrText>
+            <w:instrText xml:space="preserve"> PAGEREF _Toc252472019 \h </w:instrText>
           </w:r>
           <w:r>
             <w:rPr>
@@ -889,7 +891,7 @@
             <w:rPr>
               <w:noProof/>
             </w:rPr>
-            <w:instrText xml:space="preserve"> PAGEREF _Toc252466221 \h </w:instrText>
+            <w:instrText xml:space="preserve"> PAGEREF _Toc252472020 \h </w:instrText>
           </w:r>
           <w:r>
             <w:rPr>
@@ -966,7 +968,7 @@
             <w:rPr>
               <w:noProof/>
             </w:rPr>
-            <w:instrText xml:space="preserve"> PAGEREF _Toc252466222 \h </w:instrText>
+            <w:instrText xml:space="preserve"> PAGEREF _Toc252472021 \h </w:instrText>
           </w:r>
           <w:r>
             <w:rPr>
@@ -1043,7 +1045,7 @@
             <w:rPr>
               <w:noProof/>
             </w:rPr>
-            <w:instrText xml:space="preserve"> PAGEREF _Toc252466223 \h </w:instrText>
+            <w:instrText xml:space="preserve"> PAGEREF _Toc252472022 \h </w:instrText>
           </w:r>
           <w:r>
             <w:rPr>
@@ -1118,7 +1120,7 @@
             <w:rPr>
               <w:noProof/>
             </w:rPr>
-            <w:instrText xml:space="preserve"> PAGEREF _Toc252466224 \h </w:instrText>
+            <w:instrText xml:space="preserve"> PAGEREF _Toc252472023 \h </w:instrText>
           </w:r>
           <w:r>
             <w:rPr>
@@ -1195,7 +1197,7 @@
             <w:rPr>
               <w:noProof/>
             </w:rPr>
-            <w:instrText xml:space="preserve"> PAGEREF _Toc252466225 \h </w:instrText>
+            <w:instrText xml:space="preserve"> PAGEREF _Toc252472024 \h </w:instrText>
           </w:r>
           <w:r>
             <w:rPr>
@@ -1272,7 +1274,7 @@
             <w:rPr>
               <w:noProof/>
             </w:rPr>
-            <w:instrText xml:space="preserve"> PAGEREF _Toc252466226 \h </w:instrText>
+            <w:instrText xml:space="preserve"> PAGEREF _Toc252472025 \h </w:instrText>
           </w:r>
           <w:r>
             <w:rPr>
@@ -1343,7 +1345,7 @@
             <w:rPr>
               <w:noProof/>
             </w:rPr>
-            <w:instrText xml:space="preserve"> PAGEREF _Toc252466227 \h </w:instrText>
+            <w:instrText xml:space="preserve"> PAGEREF _Toc252472026 \h </w:instrText>
           </w:r>
           <w:r>
             <w:rPr>
@@ -1416,7 +1418,7 @@
             <w:rPr>
               <w:noProof/>
             </w:rPr>
-            <w:instrText xml:space="preserve"> PAGEREF _Toc252466228 \h </w:instrText>
+            <w:instrText xml:space="preserve"> PAGEREF _Toc252472027 \h </w:instrText>
           </w:r>
           <w:r>
             <w:rPr>
@@ -1492,7 +1494,82 @@
             <w:rPr>
               <w:noProof/>
             </w:rPr>
-            <w:instrText xml:space="preserve"> PAGEREF _Toc252466229 \h </w:instrText>
+            <w:instrText xml:space="preserve"> PAGEREF _Toc252472028 \h </w:instrText>
+          </w:r>
+          <w:r>
+            <w:rPr>
+              <w:noProof/>
+            </w:rPr>
+          </w:r>
+          <w:r>
+            <w:rPr>
+              <w:noProof/>
+            </w:rPr>
+            <w:fldChar w:fldCharType="separate"/>
+          </w:r>
+          <w:r>
+            <w:rPr>
+              <w:noProof/>
+            </w:rPr>
+            <w:t>18</w:t>
+          </w:r>
+          <w:r>
+            <w:rPr>
+              <w:noProof/>
+            </w:rPr>
+            <w:fldChar w:fldCharType="end"/>
+          </w:r>
+        </w:p>
+        <w:p>
+          <w:pPr>
+            <w:pStyle w:val="TOC2"/>
+            <w:tabs>
+              <w:tab w:val="left" w:pos="393"/>
+              <w:tab w:val="right" w:leader="dot" w:pos="8630"/>
+            </w:tabs>
+            <w:rPr>
+              <w:noProof/>
+              <w:sz w:val="24"/>
+              <w:szCs w:val="24"/>
+            </w:rPr>
+          </w:pPr>
+          <w:r>
+            <w:rPr>
+              <w:noProof/>
+            </w:rPr>
+            <w:t>a.</w:t>
+          </w:r>
+          <w:r>
+            <w:rPr>
+              <w:noProof/>
+              <w:sz w:val="24"/>
+              <w:szCs w:val="24"/>
+            </w:rPr>
+            <w:tab/>
+          </w:r>
+          <w:r>
+            <w:rPr>
+              <w:noProof/>
+            </w:rPr>
+            <w:t>Deployment Guide:</w:t>
+          </w:r>
+          <w:r>
+            <w:rPr>
+              <w:noProof/>
+            </w:rPr>
+            <w:tab/>
+          </w:r>
+          <w:r>
+            <w:rPr>
+              <w:noProof/>
+            </w:rPr>
+            <w:fldChar w:fldCharType="begin"/>
+          </w:r>
+          <w:r>
+            <w:rPr>
+              <w:noProof/>
+            </w:rPr>
+            <w:instrText xml:space="preserve"> PAGEREF _Toc252472029 \h </w:instrText>
           </w:r>
           <w:r>
             <w:rPr>
@@ -1541,12 +1618,12 @@
       <w:r>
         <w:br w:type="column"/>
       </w:r>
-      <w:bookmarkStart w:id="1" w:name="_Toc252466211"/>
+      <w:bookmarkStart w:id="0" w:name="_Toc252472010"/>
       <w:r>
         <w:lastRenderedPageBreak/>
         <w:t>Login</w:t>
       </w:r>
-      <w:bookmarkEnd w:id="1"/>
+      <w:bookmarkEnd w:id="0"/>
     </w:p>
     <w:p/>
     <w:p>
@@ -1886,12 +1963,11 @@
           <w:numId w:val="3"/>
         </w:numPr>
       </w:pPr>
-      <w:bookmarkStart w:id="2" w:name="_Toc252466212"/>
-      <w:r>
-        <w:lastRenderedPageBreak/>
+      <w:bookmarkStart w:id="1" w:name="_Toc252472011"/>
+      <w:r>
         <w:t>Signing a Document</w:t>
       </w:r>
-      <w:bookmarkEnd w:id="2"/>
+      <w:bookmarkEnd w:id="1"/>
     </w:p>
     <w:p/>
     <w:p>
@@ -2354,12 +2430,11 @@
           <w:numId w:val="3"/>
         </w:numPr>
       </w:pPr>
-      <w:bookmarkStart w:id="3" w:name="_Toc252466213"/>
-      <w:r>
-        <w:lastRenderedPageBreak/>
+      <w:bookmarkStart w:id="2" w:name="_Toc252472012"/>
+      <w:r>
         <w:t>Viewing Document Details</w:t>
       </w:r>
-      <w:bookmarkEnd w:id="3"/>
+      <w:bookmarkEnd w:id="2"/>
     </w:p>
     <w:p/>
     <w:p>
@@ -2596,12 +2671,11 @@
           <w:numId w:val="3"/>
         </w:numPr>
       </w:pPr>
-      <w:bookmarkStart w:id="4" w:name="_Toc252466214"/>
-      <w:r>
-        <w:lastRenderedPageBreak/>
+      <w:bookmarkStart w:id="3" w:name="_Toc252472013"/>
+      <w:r>
         <w:t>Viewing Drafts</w:t>
       </w:r>
-      <w:bookmarkEnd w:id="4"/>
+      <w:bookmarkEnd w:id="3"/>
     </w:p>
     <w:p/>
     <w:p>
@@ -3072,16 +3146,15 @@
           <w:lang w:eastAsia="en-US"/>
         </w:rPr>
       </w:pPr>
-      <w:bookmarkStart w:id="5" w:name="_Toc252466215"/>
+      <w:bookmarkStart w:id="4" w:name="_Toc252472014"/>
       <w:r>
         <w:rPr>
           <w:noProof/>
           <w:lang w:eastAsia="en-US"/>
         </w:rPr>
-        <w:lastRenderedPageBreak/>
         <w:t>Viewing Documents Sent For Signing</w:t>
       </w:r>
-      <w:bookmarkEnd w:id="5"/>
+      <w:bookmarkEnd w:id="4"/>
     </w:p>
     <w:p/>
     <w:p>
@@ -3307,9 +3380,8 @@
           <w:numId w:val="3"/>
         </w:numPr>
       </w:pPr>
-      <w:bookmarkStart w:id="6" w:name="_Toc252466216"/>
-      <w:r>
-        <w:lastRenderedPageBreak/>
+      <w:bookmarkStart w:id="5" w:name="_Toc252472015"/>
+      <w:r>
         <w:t xml:space="preserve">Viewing </w:t>
       </w:r>
       <w:r>
@@ -3318,7 +3390,7 @@
       <w:r>
         <w:t>Signed Documents</w:t>
       </w:r>
-      <w:bookmarkEnd w:id="6"/>
+      <w:bookmarkEnd w:id="5"/>
     </w:p>
     <w:p/>
     <w:p>
@@ -3622,12 +3694,11 @@
           <w:numId w:val="3"/>
         </w:numPr>
       </w:pPr>
-      <w:bookmarkStart w:id="7" w:name="_Toc252466217"/>
-      <w:r>
-        <w:lastRenderedPageBreak/>
+      <w:bookmarkStart w:id="6" w:name="_Toc252472016"/>
+      <w:r>
         <w:t>Viewing Downloaded Documents</w:t>
       </w:r>
-      <w:bookmarkEnd w:id="7"/>
+      <w:bookmarkEnd w:id="6"/>
     </w:p>
     <w:p/>
     <w:p>
@@ -3994,12 +4065,11 @@
         </w:numPr>
         <w:ind w:left="720"/>
       </w:pPr>
-      <w:bookmarkStart w:id="8" w:name="_Toc252466218"/>
-      <w:r>
-        <w:lastRenderedPageBreak/>
+      <w:bookmarkStart w:id="7" w:name="_Toc252472017"/>
+      <w:r>
         <w:t>Sharing Downloaded Documents</w:t>
       </w:r>
-      <w:bookmarkEnd w:id="8"/>
+      <w:bookmarkEnd w:id="7"/>
     </w:p>
     <w:p/>
     <w:p>
@@ -4225,12 +4295,11 @@
         </w:numPr>
         <w:ind w:left="720"/>
       </w:pPr>
-      <w:bookmarkStart w:id="9" w:name="_Toc252466219"/>
-      <w:r>
-        <w:lastRenderedPageBreak/>
+      <w:bookmarkStart w:id="8" w:name="_Toc252472018"/>
+      <w:r>
         <w:t>Viewing Certificate of Downloaded Document</w:t>
       </w:r>
-      <w:bookmarkEnd w:id="9"/>
+      <w:bookmarkEnd w:id="8"/>
       <w:r>
         <w:t xml:space="preserve"> </w:t>
       </w:r>
@@ -4459,12 +4528,11 @@
           <w:numId w:val="3"/>
         </w:numPr>
       </w:pPr>
-      <w:bookmarkStart w:id="10" w:name="_Toc252466220"/>
-      <w:r>
-        <w:lastRenderedPageBreak/>
+      <w:bookmarkStart w:id="9" w:name="_Toc252472019"/>
+      <w:r>
         <w:t>Request for Singing</w:t>
       </w:r>
-      <w:bookmarkEnd w:id="10"/>
+      <w:bookmarkEnd w:id="9"/>
     </w:p>
     <w:p/>
     <w:p>
@@ -4481,11 +4549,11 @@
         </w:numPr>
         <w:ind w:left="720"/>
       </w:pPr>
-      <w:bookmarkStart w:id="11" w:name="_Toc252466221"/>
+      <w:bookmarkStart w:id="10" w:name="_Toc252472020"/>
       <w:r>
         <w:t>Using Template</w:t>
       </w:r>
-      <w:bookmarkEnd w:id="11"/>
+      <w:bookmarkEnd w:id="10"/>
     </w:p>
     <w:p/>
     <w:p>
@@ -4739,12 +4807,11 @@
         </w:numPr>
         <w:ind w:left="720"/>
       </w:pPr>
-      <w:bookmarkStart w:id="12" w:name="_Toc252466222"/>
-      <w:r>
-        <w:lastRenderedPageBreak/>
+      <w:bookmarkStart w:id="11" w:name="_Toc252472021"/>
+      <w:r>
         <w:t>Choosing a recipient</w:t>
       </w:r>
-      <w:bookmarkEnd w:id="12"/>
+      <w:bookmarkEnd w:id="11"/>
     </w:p>
     <w:p/>
     <w:p>
@@ -5174,12 +5241,11 @@
         </w:numPr>
         <w:ind w:left="720"/>
       </w:pPr>
-      <w:bookmarkStart w:id="13" w:name="_Toc252466223"/>
-      <w:r>
-        <w:lastRenderedPageBreak/>
+      <w:bookmarkStart w:id="12" w:name="_Toc252472022"/>
+      <w:r>
         <w:t>Choosing a template</w:t>
       </w:r>
-      <w:bookmarkEnd w:id="13"/>
+      <w:bookmarkEnd w:id="12"/>
     </w:p>
     <w:p/>
     <w:p>
@@ -5648,12 +5714,11 @@
         </w:numPr>
         <w:ind w:left="720"/>
       </w:pPr>
-      <w:bookmarkStart w:id="14" w:name="_Toc252466224"/>
-      <w:r>
-        <w:lastRenderedPageBreak/>
+      <w:bookmarkStart w:id="13" w:name="_Toc252472023"/>
+      <w:r>
         <w:t>Using Document</w:t>
       </w:r>
-      <w:bookmarkEnd w:id="14"/>
+      <w:bookmarkEnd w:id="13"/>
     </w:p>
     <w:p/>
     <w:p>
@@ -5892,12 +5957,11 @@
         </w:numPr>
         <w:ind w:left="720"/>
       </w:pPr>
-      <w:bookmarkStart w:id="15" w:name="_Toc252466225"/>
-      <w:r>
-        <w:lastRenderedPageBreak/>
+      <w:bookmarkStart w:id="14" w:name="_Toc252472024"/>
+      <w:r>
         <w:t>Choosing a recipient</w:t>
       </w:r>
-      <w:bookmarkEnd w:id="15"/>
+      <w:bookmarkEnd w:id="14"/>
     </w:p>
     <w:p/>
     <w:p>
@@ -6327,12 +6391,11 @@
         </w:numPr>
         <w:ind w:left="720"/>
       </w:pPr>
-      <w:bookmarkStart w:id="16" w:name="_Toc252466226"/>
-      <w:r>
-        <w:lastRenderedPageBreak/>
+      <w:bookmarkStart w:id="15" w:name="_Toc252472025"/>
+      <w:r>
         <w:t>Choosing a document</w:t>
       </w:r>
-      <w:bookmarkEnd w:id="16"/>
+      <w:bookmarkEnd w:id="15"/>
     </w:p>
     <w:p/>
     <w:p>
@@ -6711,7 +6774,7 @@
           <w:numId w:val="7"/>
         </w:numPr>
       </w:pPr>
-      <w:bookmarkStart w:id="17" w:name="_Toc252466227"/>
+      <w:bookmarkStart w:id="16" w:name="_Toc252472026"/>
       <w:r>
         <w:rPr>
           <w:noProof/>
@@ -6780,7 +6843,7 @@
           </wp:anchor>
         </w:drawing>
       </w:r>
-      <w:bookmarkEnd w:id="17"/>
+      <w:bookmarkEnd w:id="16"/>
       <w:r>
         <w:br w:type="page"/>
       </w:r>
@@ -6793,12 +6856,11 @@
           <w:numId w:val="3"/>
         </w:numPr>
       </w:pPr>
-      <w:bookmarkStart w:id="18" w:name="_Toc252466228"/>
-      <w:r>
-        <w:lastRenderedPageBreak/>
+      <w:bookmarkStart w:id="17" w:name="_Toc252472027"/>
+      <w:r>
         <w:t>Viewing status of all documents</w:t>
       </w:r>
-      <w:bookmarkEnd w:id="18"/>
+      <w:bookmarkEnd w:id="17"/>
     </w:p>
     <w:p>
       <w:pPr>
@@ -7132,12 +7194,11 @@
           <w:numId w:val="3"/>
         </w:numPr>
       </w:pPr>
-      <w:bookmarkStart w:id="19" w:name="_Toc252466229"/>
-      <w:r>
-        <w:lastRenderedPageBreak/>
+      <w:bookmarkStart w:id="18" w:name="_Toc252472028"/>
+      <w:r>
         <w:t>Source Code</w:t>
       </w:r>
-      <w:bookmarkEnd w:id="19"/>
+      <w:bookmarkEnd w:id="18"/>
     </w:p>
     <w:p/>
     <w:p>
@@ -7156,6 +7217,41 @@
         <w:t xml:space="preserve"> </w:t>
       </w:r>
     </w:p>
+    <w:p/>
+    <w:p/>
+    <w:p>
+      <w:pPr>
+        <w:pStyle w:val="Heading2"/>
+        <w:numPr>
+          <w:ilvl w:val="1"/>
+          <w:numId w:val="3"/>
+        </w:numPr>
+        <w:ind w:left="720"/>
+      </w:pPr>
+      <w:bookmarkStart w:id="19" w:name="_Toc252472029"/>
+      <w:r>
+        <w:t>Deployment Guide:</w:t>
+      </w:r>
+      <w:bookmarkEnd w:id="19"/>
+    </w:p>
+    <w:p/>
+    <w:p>
+      <w:r>
+        <w:t>Running o</w:t>
+      </w:r>
+      <w:r>
+        <w:t>n Simulator</w:t>
+      </w:r>
+      <w:bookmarkStart w:id="20" w:name="_GoBack"/>
+      <w:bookmarkEnd w:id="20"/>
+      <w:r>
+        <w:t xml:space="preserve">: </w:t>
+      </w:r>
+      <w:r>
+        <w:t>Simply download the code from above Git repository and run in Xcode 5.</w:t>
+      </w:r>
+    </w:p>
+    <w:p/>
     <w:sectPr>
       <w:headerReference w:type="even" r:id="rId38"/>
       <w:headerReference w:type="default" r:id="rId39"/>
@@ -7639,7 +7735,7 @@
   <w:abstractNum w:abstractNumId="1">
     <w:nsid w:val="06324F27"/>
     <w:multiLevelType w:val="hybridMultilevel"/>
-    <w:tmpl w:val="2AA42664"/>
+    <w:tmpl w:val="93A210F6"/>
     <w:lvl w:ilvl="0" w:tplc="0409000F">
       <w:start w:val="1"/>
       <w:numFmt w:val="decimal"/>
@@ -9493,596 +9589,6 @@
 </w:styles>
 </file>
 
-<file path=word/glossary/document.xml><?xml version="1.0" encoding="utf-8"?>
-<w:glossaryDocument xmlns:wpc="http://schemas.microsoft.com/office/word/2010/wordprocessingCanvas" xmlns:mo="http://schemas.microsoft.com/office/mac/office/2008/main" xmlns:mc="http://schemas.openxmlformats.org/markup-compatibility/2006" xmlns:mv="urn:schemas-microsoft-com:mac:vml" xmlns:o="urn:schemas-microsoft-com:office:office" xmlns:r="http://schemas.openxmlformats.org/officeDocument/2006/relationships" xmlns:m="http://schemas.openxmlformats.org/officeDocument/2006/math" xmlns:v="urn:schemas-microsoft-com:vml" xmlns:wp14="http://schemas.microsoft.com/office/word/2010/wordprocessingDrawing" xmlns:wp="http://schemas.openxmlformats.org/drawingml/2006/wordprocessingDrawing" xmlns:w10="urn:schemas-microsoft-com:office:word" xmlns:w="http://schemas.openxmlformats.org/wordprocessingml/2006/main" xmlns:w14="http://schemas.microsoft.com/office/word/2010/wordml" xmlns:wpg="http://schemas.microsoft.com/office/word/2010/wordprocessingGroup" xmlns:wpi="http://schemas.microsoft.com/office/word/2010/wordprocessingInk" xmlns:wne="http://schemas.microsoft.com/office/word/2006/wordml" xmlns:wps="http://schemas.microsoft.com/office/word/2010/wordprocessingShape" mc:Ignorable="w14 wp14"/>
-</file>
-
-<file path=word/glossary/fontTable.xml><?xml version="1.0" encoding="utf-8"?>
-<w:fonts xmlns:mc="http://schemas.openxmlformats.org/markup-compatibility/2006" xmlns:r="http://schemas.openxmlformats.org/officeDocument/2006/relationships" xmlns:w="http://schemas.openxmlformats.org/wordprocessingml/2006/main" xmlns:w14="http://schemas.microsoft.com/office/word/2010/wordml" mc:Ignorable="w14">
-  <w:font w:name="Times New Roman">
-    <w:panose1 w:val="02020603050405020304"/>
-    <w:charset w:val="00"/>
-    <w:family w:val="auto"/>
-    <w:pitch w:val="variable"/>
-    <w:sig w:usb0="E0002AEF" w:usb1="C0007841" w:usb2="00000009" w:usb3="00000000" w:csb0="000001FF" w:csb1="00000000"/>
-  </w:font>
-  <w:font w:name="Cambria">
-    <w:panose1 w:val="02040503050406030204"/>
-    <w:charset w:val="00"/>
-    <w:family w:val="auto"/>
-    <w:pitch w:val="variable"/>
-    <w:sig w:usb0="E00002FF" w:usb1="400004FF" w:usb2="00000000" w:usb3="00000000" w:csb0="0000019F" w:csb1="00000000"/>
-  </w:font>
-  <w:font w:name="ＭＳ 明朝">
-    <w:charset w:val="4E"/>
-    <w:family w:val="auto"/>
-    <w:pitch w:val="variable"/>
-    <w:sig w:usb0="E00002FF" w:usb1="6AC7FDFB" w:usb2="00000012" w:usb3="00000000" w:csb0="0002009F" w:csb1="00000000"/>
-  </w:font>
-  <w:font w:name="Courier New">
-    <w:panose1 w:val="02070309020205020404"/>
-    <w:charset w:val="00"/>
-    <w:family w:val="auto"/>
-    <w:pitch w:val="variable"/>
-    <w:sig w:usb0="E0002AFF" w:usb1="C0007843" w:usb2="00000009" w:usb3="00000000" w:csb0="000001FF" w:csb1="00000000"/>
-  </w:font>
-  <w:font w:name="Wingdings">
-    <w:panose1 w:val="05000000000000000000"/>
-    <w:charset w:val="02"/>
-    <w:family w:val="auto"/>
-    <w:pitch w:val="variable"/>
-    <w:sig w:usb0="00000000" w:usb1="10000000" w:usb2="00000000" w:usb3="00000000" w:csb0="80000000" w:csb1="00000000"/>
-  </w:font>
-  <w:font w:name="Symbol">
-    <w:panose1 w:val="00000000000000000000"/>
-    <w:charset w:val="02"/>
-    <w:family w:val="auto"/>
-    <w:pitch w:val="variable"/>
-    <w:sig w:usb0="00000000" w:usb1="10000000" w:usb2="00000000" w:usb3="00000000" w:csb0="80000000" w:csb1="00000000"/>
-  </w:font>
-  <w:font w:name="Calibri">
-    <w:panose1 w:val="020F0502020204030204"/>
-    <w:charset w:val="00"/>
-    <w:family w:val="auto"/>
-    <w:pitch w:val="variable"/>
-    <w:sig w:usb0="E10002FF" w:usb1="4000ACFF" w:usb2="00000009" w:usb3="00000000" w:csb0="0000019F" w:csb1="00000000"/>
-  </w:font>
-  <w:font w:name="ＭＳ ゴシック">
-    <w:charset w:val="4E"/>
-    <w:family w:val="auto"/>
-    <w:pitch w:val="variable"/>
-    <w:sig w:usb0="E00002FF" w:usb1="6AC7FDFB" w:usb2="00000012" w:usb3="00000000" w:csb0="0002009F" w:csb1="00000000"/>
-  </w:font>
-  <w:font w:name="Lucida Grande">
-    <w:panose1 w:val="020B0600040502020204"/>
-    <w:charset w:val="00"/>
-    <w:family w:val="auto"/>
-    <w:pitch w:val="variable"/>
-    <w:sig w:usb0="E1000AEF" w:usb1="5000A1FF" w:usb2="00000000" w:usb3="00000000" w:csb0="000001BF" w:csb1="00000000"/>
-  </w:font>
-  <w:font w:name="Arial">
-    <w:panose1 w:val="020B0604020202020204"/>
-    <w:charset w:val="00"/>
-    <w:family w:val="auto"/>
-    <w:pitch w:val="variable"/>
-    <w:sig w:usb0="E0002AFF" w:usb1="C0007843" w:usb2="00000009" w:usb3="00000000" w:csb0="000001FF" w:csb1="00000000"/>
-  </w:font>
-</w:fonts>
-</file>
-
-<file path=word/glossary/settings.xml><?xml version="1.0" encoding="utf-8"?>
-<w:settings xmlns:mc="http://schemas.openxmlformats.org/markup-compatibility/2006" xmlns:o="urn:schemas-microsoft-com:office:office" xmlns:r="http://schemas.openxmlformats.org/officeDocument/2006/relationships" xmlns:m="http://schemas.openxmlformats.org/officeDocument/2006/math" xmlns:v="urn:schemas-microsoft-com:vml" xmlns:w10="urn:schemas-microsoft-com:office:word" xmlns:w="http://schemas.openxmlformats.org/wordprocessingml/2006/main" xmlns:w14="http://schemas.microsoft.com/office/word/2010/wordml" xmlns:sl="http://schemas.openxmlformats.org/schemaLibrary/2006/main" mc:Ignorable="w14">
-  <w:view w:val="normal"/>
-  <w:defaultTabStop w:val="720"/>
-  <w:characterSpacingControl w:val="doNotCompress"/>
-  <w:compat>
-    <w:useFELayout/>
-    <w:compatSetting w:name="compatibilityMode" w:uri="http://schemas.microsoft.com/office/word" w:val="14"/>
-    <w:compatSetting w:name="overrideTableStyleFontSizeAndJustification" w:uri="http://schemas.microsoft.com/office/word" w:val="1"/>
-    <w:compatSetting w:name="enableOpenTypeFeatures" w:uri="http://schemas.microsoft.com/office/word" w:val="1"/>
-    <w:compatSetting w:name="doNotFlipMirrorIndents" w:uri="http://schemas.microsoft.com/office/word" w:val="1"/>
-  </w:compat>
-  <w:rsids>
-    <w:rsidRoot w:val="00113BBD"/>
-    <w:rsid w:val="00113BBD"/>
-  </w:rsids>
-  <m:mathPr>
-    <m:mathFont m:val="Cambria Math"/>
-    <m:brkBin m:val="before"/>
-    <m:brkBinSub m:val="--"/>
-    <m:smallFrac m:val="0"/>
-    <m:dispDef/>
-    <m:lMargin m:val="0"/>
-    <m:rMargin m:val="0"/>
-    <m:defJc m:val="centerGroup"/>
-    <m:wrapIndent m:val="1440"/>
-    <m:intLim m:val="subSup"/>
-    <m:naryLim m:val="undOvr"/>
-  </m:mathPr>
-  <w:themeFontLang w:val="en-US" w:eastAsia="ja-JP"/>
-  <w:clrSchemeMapping w:bg1="light1" w:t1="dark1" w:bg2="light2" w:t2="dark2" w:accent1="accent1" w:accent2="accent2" w:accent3="accent3" w:accent4="accent4" w:accent5="accent5" w:accent6="accent6" w:hyperlink="hyperlink" w:followedHyperlink="followedHyperlink"/>
-  <w:doNotAutoCompressPictures/>
-  <w:decimalSymbol w:val="."/>
-  <w:listSeparator w:val=","/>
-  <w14:defaultImageDpi w14:val="300"/>
-</w:settings>
-</file>
-
-<file path=word/glossary/styles.xml><?xml version="1.0" encoding="utf-8"?>
-<w:styles xmlns:mc="http://schemas.openxmlformats.org/markup-compatibility/2006" xmlns:r="http://schemas.openxmlformats.org/officeDocument/2006/relationships" xmlns:w="http://schemas.openxmlformats.org/wordprocessingml/2006/main" xmlns:w14="http://schemas.microsoft.com/office/word/2010/wordml" mc:Ignorable="w14">
-  <w:docDefaults>
-    <w:rPrDefault>
-      <w:rPr>
-        <w:rFonts w:asciiTheme="minorHAnsi" w:eastAsiaTheme="minorEastAsia" w:hAnsiTheme="minorHAnsi" w:cstheme="minorBidi"/>
-        <w:sz w:val="24"/>
-        <w:szCs w:val="24"/>
-        <w:lang w:val="en-US" w:eastAsia="ja-JP" w:bidi="ar-SA"/>
-      </w:rPr>
-    </w:rPrDefault>
-    <w:pPrDefault/>
-  </w:docDefaults>
-  <w:latentStyles w:defLockedState="0" w:defUIPriority="99" w:defSemiHidden="1" w:defUnhideWhenUsed="1" w:defQFormat="0" w:count="276">
-    <w:lsdException w:name="Normal" w:semiHidden="0" w:uiPriority="0" w:unhideWhenUsed="0" w:qFormat="1"/>
-    <w:lsdException w:name="heading 1" w:semiHidden="0" w:uiPriority="9" w:unhideWhenUsed="0" w:qFormat="1"/>
-    <w:lsdException w:name="heading 2" w:uiPriority="9" w:qFormat="1"/>
-    <w:lsdException w:name="heading 3" w:uiPriority="9" w:qFormat="1"/>
-    <w:lsdException w:name="heading 4" w:uiPriority="9" w:qFormat="1"/>
-    <w:lsdException w:name="heading 5" w:uiPriority="9" w:qFormat="1"/>
-    <w:lsdException w:name="heading 6" w:uiPriority="9" w:qFormat="1"/>
-    <w:lsdException w:name="heading 7" w:uiPriority="9" w:qFormat="1"/>
-    <w:lsdException w:name="heading 8" w:uiPriority="9" w:qFormat="1"/>
-    <w:lsdException w:name="heading 9" w:uiPriority="9" w:qFormat="1"/>
-    <w:lsdException w:name="toc 1" w:uiPriority="39"/>
-    <w:lsdException w:name="toc 2" w:uiPriority="39"/>
-    <w:lsdException w:name="toc 3" w:uiPriority="39"/>
-    <w:lsdException w:name="toc 4" w:uiPriority="39"/>
-    <w:lsdException w:name="toc 5" w:uiPriority="39"/>
-    <w:lsdException w:name="toc 6" w:uiPriority="39"/>
-    <w:lsdException w:name="toc 7" w:uiPriority="39"/>
-    <w:lsdException w:name="toc 8" w:uiPriority="39"/>
-    <w:lsdException w:name="toc 9" w:uiPriority="39"/>
-    <w:lsdException w:name="caption" w:uiPriority="35" w:qFormat="1"/>
-    <w:lsdException w:name="Title" w:semiHidden="0" w:uiPriority="10" w:unhideWhenUsed="0" w:qFormat="1"/>
-    <w:lsdException w:name="Default Paragraph Font" w:uiPriority="1"/>
-    <w:lsdException w:name="Subtitle" w:semiHidden="0" w:uiPriority="11" w:unhideWhenUsed="0" w:qFormat="1"/>
-    <w:lsdException w:name="Strong" w:semiHidden="0" w:uiPriority="22" w:unhideWhenUsed="0" w:qFormat="1"/>
-    <w:lsdException w:name="Emphasis" w:semiHidden="0" w:uiPriority="20" w:unhideWhenUsed="0" w:qFormat="1"/>
-    <w:lsdException w:name="Table Grid" w:semiHidden="0" w:uiPriority="59" w:unhideWhenUsed="0"/>
-    <w:lsdException w:name="Placeholder Text" w:unhideWhenUsed="0"/>
-    <w:lsdException w:name="No Spacing" w:semiHidden="0" w:uiPriority="1" w:unhideWhenUsed="0" w:qFormat="1"/>
-    <w:lsdException w:name="Light Shading" w:semiHidden="0" w:uiPriority="60" w:unhideWhenUsed="0"/>
-    <w:lsdException w:name="Light List" w:semiHidden="0" w:uiPriority="61" w:unhideWhenUsed="0"/>
-    <w:lsdException w:name="Light Grid" w:semiHidden="0" w:uiPriority="62" w:unhideWhenUsed="0"/>
-    <w:lsdException w:name="Medium Shading 1" w:semiHidden="0" w:uiPriority="63" w:unhideWhenUsed="0"/>
-    <w:lsdException w:name="Medium Shading 2" w:semiHidden="0" w:uiPriority="64" w:unhideWhenUsed="0"/>
-    <w:lsdException w:name="Medium List 1" w:semiHidden="0" w:uiPriority="65" w:unhideWhenUsed="0"/>
-    <w:lsdException w:name="Medium List 2" w:semiHidden="0" w:uiPriority="66" w:unhideWhenUsed="0"/>
-    <w:lsdException w:name="Medium Grid 1" w:semiHidden="0" w:uiPriority="67" w:unhideWhenUsed="0"/>
-    <w:lsdException w:name="Medium Grid 2" w:semiHidden="0" w:uiPriority="68" w:unhideWhenUsed="0"/>
-    <w:lsdException w:name="Medium Grid 3" w:semiHidden="0" w:uiPriority="69" w:unhideWhenUsed="0"/>
-    <w:lsdException w:name="Dark List" w:semiHidden="0" w:uiPriority="70" w:unhideWhenUsed="0"/>
-    <w:lsdException w:name="Colorful Shading" w:semiHidden="0" w:uiPriority="71" w:unhideWhenUsed="0"/>
-    <w:lsdException w:name="Colorful List" w:semiHidden="0" w:uiPriority="72" w:unhideWhenUsed="0"/>
-    <w:lsdException w:name="Colorful Grid" w:semiHidden="0" w:uiPriority="73" w:unhideWhenUsed="0"/>
-    <w:lsdException w:name="Light Shading Accent 1" w:semiHidden="0" w:uiPriority="60" w:unhideWhenUsed="0"/>
-    <w:lsdException w:name="Light List Accent 1" w:semiHidden="0" w:uiPriority="61" w:unhideWhenUsed="0"/>
-    <w:lsdException w:name="Light Grid Accent 1" w:semiHidden="0" w:uiPriority="62" w:unhideWhenUsed="0"/>
-    <w:lsdException w:name="Medium Shading 1 Accent 1" w:semiHidden="0" w:uiPriority="63" w:unhideWhenUsed="0"/>
-    <w:lsdException w:name="Medium Shading 2 Accent 1" w:semiHidden="0" w:uiPriority="64" w:unhideWhenUsed="0"/>
-    <w:lsdException w:name="Medium List 1 Accent 1" w:semiHidden="0" w:uiPriority="65" w:unhideWhenUsed="0"/>
-    <w:lsdException w:name="Revision" w:unhideWhenUsed="0"/>
-    <w:lsdException w:name="List Paragraph" w:semiHidden="0" w:uiPriority="34" w:unhideWhenUsed="0" w:qFormat="1"/>
-    <w:lsdException w:name="Quote" w:semiHidden="0" w:uiPriority="29" w:unhideWhenUsed="0" w:qFormat="1"/>
-    <w:lsdException w:name="Intense Quote" w:semiHidden="0" w:uiPriority="30" w:unhideWhenUsed="0" w:qFormat="1"/>
-    <w:lsdException w:name="Medium List 2 Accent 1" w:semiHidden="0" w:uiPriority="66" w:unhideWhenUsed="0"/>
-    <w:lsdException w:name="Medium Grid 1 Accent 1" w:semiHidden="0" w:uiPriority="67" w:unhideWhenUsed="0"/>
-    <w:lsdException w:name="Medium Grid 2 Accent 1" w:semiHidden="0" w:uiPriority="68" w:unhideWhenUsed="0"/>
-    <w:lsdException w:name="Medium Grid 3 Accent 1" w:semiHidden="0" w:uiPriority="69" w:unhideWhenUsed="0"/>
-    <w:lsdException w:name="Dark List Accent 1" w:semiHidden="0" w:uiPriority="70" w:unhideWhenUsed="0"/>
-    <w:lsdException w:name="Colorful Shading Accent 1" w:semiHidden="0" w:uiPriority="71" w:unhideWhenUsed="0"/>
-    <w:lsdException w:name="Colorful List Accent 1" w:semiHidden="0" w:uiPriority="72" w:unhideWhenUsed="0"/>
-    <w:lsdException w:name="Colorful Grid Accent 1" w:semiHidden="0" w:uiPriority="73" w:unhideWhenUsed="0"/>
-    <w:lsdException w:name="Light Shading Accent 2" w:semiHidden="0" w:uiPriority="60" w:unhideWhenUsed="0"/>
-    <w:lsdException w:name="Light List Accent 2" w:semiHidden="0" w:uiPriority="61" w:unhideWhenUsed="0"/>
-    <w:lsdException w:name="Light Grid Accent 2" w:semiHidden="0" w:uiPriority="62" w:unhideWhenUsed="0"/>
-    <w:lsdException w:name="Medium Shading 1 Accent 2" w:semiHidden="0" w:uiPriority="63" w:unhideWhenUsed="0"/>
-    <w:lsdException w:name="Medium Shading 2 Accent 2" w:semiHidden="0" w:uiPriority="64" w:unhideWhenUsed="0"/>
-    <w:lsdException w:name="Medium List 1 Accent 2" w:semiHidden="0" w:uiPriority="65" w:unhideWhenUsed="0"/>
-    <w:lsdException w:name="Medium List 2 Accent 2" w:semiHidden="0" w:uiPriority="66" w:unhideWhenUsed="0"/>
-    <w:lsdException w:name="Medium Grid 1 Accent 2" w:semiHidden="0" w:uiPriority="67" w:unhideWhenUsed="0"/>
-    <w:lsdException w:name="Medium Grid 2 Accent 2" w:semiHidden="0" w:uiPriority="68" w:unhideWhenUsed="0"/>
-    <w:lsdException w:name="Medium Grid 3 Accent 2" w:semiHidden="0" w:uiPriority="69" w:unhideWhenUsed="0"/>
-    <w:lsdException w:name="Dark List Accent 2" w:semiHidden="0" w:uiPriority="70" w:unhideWhenUsed="0"/>
-    <w:lsdException w:name="Colorful Shading Accent 2" w:semiHidden="0" w:uiPriority="71" w:unhideWhenUsed="0"/>
-    <w:lsdException w:name="Colorful List Accent 2" w:semiHidden="0" w:uiPriority="72" w:unhideWhenUsed="0"/>
-    <w:lsdException w:name="Colorful Grid Accent 2" w:semiHidden="0" w:uiPriority="73" w:unhideWhenUsed="0"/>
-    <w:lsdException w:name="Light Shading Accent 3" w:semiHidden="0" w:uiPriority="60" w:unhideWhenUsed="0"/>
-    <w:lsdException w:name="Light List Accent 3" w:semiHidden="0" w:uiPriority="61" w:unhideWhenUsed="0"/>
-    <w:lsdException w:name="Light Grid Accent 3" w:semiHidden="0" w:uiPriority="62" w:unhideWhenUsed="0"/>
-    <w:lsdException w:name="Medium Shading 1 Accent 3" w:semiHidden="0" w:uiPriority="63" w:unhideWhenUsed="0"/>
-    <w:lsdException w:name="Medium Shading 2 Accent 3" w:semiHidden="0" w:uiPriority="64" w:unhideWhenUsed="0"/>
-    <w:lsdException w:name="Medium List 1 Accent 3" w:semiHidden="0" w:uiPriority="65" w:unhideWhenUsed="0"/>
-    <w:lsdException w:name="Medium List 2 Accent 3" w:semiHidden="0" w:uiPriority="66" w:unhideWhenUsed="0"/>
-    <w:lsdException w:name="Medium Grid 1 Accent 3" w:semiHidden="0" w:uiPriority="67" w:unhideWhenUsed="0"/>
-    <w:lsdException w:name="Medium Grid 2 Accent 3" w:semiHidden="0" w:uiPriority="68" w:unhideWhenUsed="0"/>
-    <w:lsdException w:name="Medium Grid 3 Accent 3" w:semiHidden="0" w:uiPriority="69" w:unhideWhenUsed="0"/>
-    <w:lsdException w:name="Dark List Accent 3" w:semiHidden="0" w:uiPriority="70" w:unhideWhenUsed="0"/>
-    <w:lsdException w:name="Colorful Shading Accent 3" w:semiHidden="0" w:uiPriority="71" w:unhideWhenUsed="0"/>
-    <w:lsdException w:name="Colorful List Accent 3" w:semiHidden="0" w:uiPriority="72" w:unhideWhenUsed="0"/>
-    <w:lsdException w:name="Colorful Grid Accent 3" w:semiHidden="0" w:uiPriority="73" w:unhideWhenUsed="0"/>
-    <w:lsdException w:name="Light Shading Accent 4" w:semiHidden="0" w:uiPriority="60" w:unhideWhenUsed="0"/>
-    <w:lsdException w:name="Light List Accent 4" w:semiHidden="0" w:uiPriority="61" w:unhideWhenUsed="0"/>
-    <w:lsdException w:name="Light Grid Accent 4" w:semiHidden="0" w:uiPriority="62" w:unhideWhenUsed="0"/>
-    <w:lsdException w:name="Medium Shading 1 Accent 4" w:semiHidden="0" w:uiPriority="63" w:unhideWhenUsed="0"/>
-    <w:lsdException w:name="Medium Shading 2 Accent 4" w:semiHidden="0" w:uiPriority="64" w:unhideWhenUsed="0"/>
-    <w:lsdException w:name="Medium List 1 Accent 4" w:semiHidden="0" w:uiPriority="65" w:unhideWhenUsed="0"/>
-    <w:lsdException w:name="Medium List 2 Accent 4" w:semiHidden="0" w:uiPriority="66" w:unhideWhenUsed="0"/>
-    <w:lsdException w:name="Medium Grid 1 Accent 4" w:semiHidden="0" w:uiPriority="67" w:unhideWhenUsed="0"/>
-    <w:lsdException w:name="Medium Grid 2 Accent 4" w:semiHidden="0" w:uiPriority="68" w:unhideWhenUsed="0"/>
-    <w:lsdException w:name="Medium Grid 3 Accent 4" w:semiHidden="0" w:uiPriority="69" w:unhideWhenUsed="0"/>
-    <w:lsdException w:name="Dark List Accent 4" w:semiHidden="0" w:uiPriority="70" w:unhideWhenUsed="0"/>
-    <w:lsdException w:name="Colorful Shading Accent 4" w:semiHidden="0" w:uiPriority="71" w:unhideWhenUsed="0"/>
-    <w:lsdException w:name="Colorful List Accent 4" w:semiHidden="0" w:uiPriority="72" w:unhideWhenUsed="0"/>
-    <w:lsdException w:name="Colorful Grid Accent 4" w:semiHidden="0" w:uiPriority="73" w:unhideWhenUsed="0"/>
-    <w:lsdException w:name="Light Shading Accent 5" w:semiHidden="0" w:uiPriority="60" w:unhideWhenUsed="0"/>
-    <w:lsdException w:name="Light List Accent 5" w:semiHidden="0" w:uiPriority="61" w:unhideWhenUsed="0"/>
-    <w:lsdException w:name="Light Grid Accent 5" w:semiHidden="0" w:uiPriority="62" w:unhideWhenUsed="0"/>
-    <w:lsdException w:name="Medium Shading 1 Accent 5" w:semiHidden="0" w:uiPriority="63" w:unhideWhenUsed="0"/>
-    <w:lsdException w:name="Medium Shading 2 Accent 5" w:semiHidden="0" w:uiPriority="64" w:unhideWhenUsed="0"/>
-    <w:lsdException w:name="Medium List 1 Accent 5" w:semiHidden="0" w:uiPriority="65" w:unhideWhenUsed="0"/>
-    <w:lsdException w:name="Medium List 2 Accent 5" w:semiHidden="0" w:uiPriority="66" w:unhideWhenUsed="0"/>
-    <w:lsdException w:name="Medium Grid 1 Accent 5" w:semiHidden="0" w:uiPriority="67" w:unhideWhenUsed="0"/>
-    <w:lsdException w:name="Medium Grid 2 Accent 5" w:semiHidden="0" w:uiPriority="68" w:unhideWhenUsed="0"/>
-    <w:lsdException w:name="Medium Grid 3 Accent 5" w:semiHidden="0" w:uiPriority="69" w:unhideWhenUsed="0"/>
-    <w:lsdException w:name="Dark List Accent 5" w:semiHidden="0" w:uiPriority="70" w:unhideWhenUsed="0"/>
-    <w:lsdException w:name="Colorful Shading Accent 5" w:semiHidden="0" w:uiPriority="71" w:unhideWhenUsed="0"/>
-    <w:lsdException w:name="Colorful List Accent 5" w:semiHidden="0" w:uiPriority="72" w:unhideWhenUsed="0"/>
-    <w:lsdException w:name="Colorful Grid Accent 5" w:semiHidden="0" w:uiPriority="73" w:unhideWhenUsed="0"/>
-    <w:lsdException w:name="Light Shading Accent 6" w:semiHidden="0" w:uiPriority="60" w:unhideWhenUsed="0"/>
-    <w:lsdException w:name="Light List Accent 6" w:semiHidden="0" w:uiPriority="61" w:unhideWhenUsed="0"/>
-    <w:lsdException w:name="Light Grid Accent 6" w:semiHidden="0" w:uiPriority="62" w:unhideWhenUsed="0"/>
-    <w:lsdException w:name="Medium Shading 1 Accent 6" w:semiHidden="0" w:uiPriority="63" w:unhideWhenUsed="0"/>
-    <w:lsdException w:name="Medium Shading 2 Accent 6" w:semiHidden="0" w:uiPriority="64" w:unhideWhenUsed="0"/>
-    <w:lsdException w:name="Medium List 1 Accent 6" w:semiHidden="0" w:uiPriority="65" w:unhideWhenUsed="0"/>
-    <w:lsdException w:name="Medium List 2 Accent 6" w:semiHidden="0" w:uiPriority="66" w:unhideWhenUsed="0"/>
-    <w:lsdException w:name="Medium Grid 1 Accent 6" w:semiHidden="0" w:uiPriority="67" w:unhideWhenUsed="0"/>
-    <w:lsdException w:name="Medium Grid 2 Accent 6" w:semiHidden="0" w:uiPriority="68" w:unhideWhenUsed="0"/>
-    <w:lsdException w:name="Medium Grid 3 Accent 6" w:semiHidden="0" w:uiPriority="69" w:unhideWhenUsed="0"/>
-    <w:lsdException w:name="Dark List Accent 6" w:semiHidden="0" w:uiPriority="70" w:unhideWhenUsed="0"/>
-    <w:lsdException w:name="Colorful Shading Accent 6" w:semiHidden="0" w:uiPriority="71" w:unhideWhenUsed="0"/>
-    <w:lsdException w:name="Colorful List Accent 6" w:semiHidden="0" w:uiPriority="72" w:unhideWhenUsed="0"/>
-    <w:lsdException w:name="Colorful Grid Accent 6" w:semiHidden="0" w:uiPriority="73" w:unhideWhenUsed="0"/>
-    <w:lsdException w:name="Subtle Emphasis" w:semiHidden="0" w:uiPriority="19" w:unhideWhenUsed="0" w:qFormat="1"/>
-    <w:lsdException w:name="Intense Emphasis" w:semiHidden="0" w:uiPriority="21" w:unhideWhenUsed="0" w:qFormat="1"/>
-    <w:lsdException w:name="Subtle Reference" w:semiHidden="0" w:uiPriority="31" w:unhideWhenUsed="0" w:qFormat="1"/>
-    <w:lsdException w:name="Intense Reference" w:semiHidden="0" w:uiPriority="32" w:unhideWhenUsed="0" w:qFormat="1"/>
-    <w:lsdException w:name="Book Title" w:semiHidden="0" w:uiPriority="33" w:unhideWhenUsed="0" w:qFormat="1"/>
-    <w:lsdException w:name="Bibliography" w:uiPriority="37"/>
-    <w:lsdException w:name="TOC Heading" w:uiPriority="39" w:qFormat="1"/>
-  </w:latentStyles>
-  <w:style w:type="paragraph" w:default="1" w:styleId="Normal">
-    <w:name w:val="Normal"/>
-    <w:qFormat/>
-  </w:style>
-  <w:style w:type="character" w:default="1" w:styleId="DefaultParagraphFont">
-    <w:name w:val="Default Paragraph Font"/>
-    <w:uiPriority w:val="1"/>
-    <w:semiHidden/>
-    <w:unhideWhenUsed/>
-  </w:style>
-  <w:style w:type="table" w:default="1" w:styleId="TableNormal">
-    <w:name w:val="Normal Table"/>
-    <w:uiPriority w:val="99"/>
-    <w:semiHidden/>
-    <w:unhideWhenUsed/>
-    <w:tblPr>
-      <w:tblInd w:w="0" w:type="dxa"/>
-      <w:tblCellMar>
-        <w:top w:w="0" w:type="dxa"/>
-        <w:left w:w="108" w:type="dxa"/>
-        <w:bottom w:w="0" w:type="dxa"/>
-        <w:right w:w="108" w:type="dxa"/>
-      </w:tblCellMar>
-    </w:tblPr>
-  </w:style>
-  <w:style w:type="numbering" w:default="1" w:styleId="NoList">
-    <w:name w:val="No List"/>
-    <w:uiPriority w:val="99"/>
-    <w:semiHidden/>
-    <w:unhideWhenUsed/>
-  </w:style>
-  <w:style w:type="paragraph" w:customStyle="1" w:styleId="AB96A05FFF8BE9498394971860D6FD62">
-    <w:name w:val="AB96A05FFF8BE9498394971860D6FD62"/>
-    <w:rsid w:val="00113BBD"/>
-  </w:style>
-  <w:style w:type="paragraph" w:customStyle="1" w:styleId="1E171ACD0AB4F2449CE962CC8D6A07F5">
-    <w:name w:val="1E171ACD0AB4F2449CE962CC8D6A07F5"/>
-    <w:rsid w:val="00113BBD"/>
-  </w:style>
-  <w:style w:type="paragraph" w:customStyle="1" w:styleId="1AB053B0B038AB418F5B6C20DABF6EFB">
-    <w:name w:val="1AB053B0B038AB418F5B6C20DABF6EFB"/>
-    <w:rsid w:val="00113BBD"/>
-  </w:style>
-  <w:style w:type="paragraph" w:customStyle="1" w:styleId="F8C5E706C3AC12448960D080E2083C55">
-    <w:name w:val="F8C5E706C3AC12448960D080E2083C55"/>
-    <w:rsid w:val="00113BBD"/>
-  </w:style>
-  <w:style w:type="paragraph" w:customStyle="1" w:styleId="34C72E484C5C974DBB3E6BC0E9D0CF40">
-    <w:name w:val="34C72E484C5C974DBB3E6BC0E9D0CF40"/>
-    <w:rsid w:val="00113BBD"/>
-  </w:style>
-  <w:style w:type="paragraph" w:customStyle="1" w:styleId="FD04D097CE91324A86517252B62DC7ED">
-    <w:name w:val="FD04D097CE91324A86517252B62DC7ED"/>
-    <w:rsid w:val="00113BBD"/>
-  </w:style>
-  <w:style w:type="paragraph" w:customStyle="1" w:styleId="E727A105D949F64E823FF547B0F2ADC1">
-    <w:name w:val="E727A105D949F64E823FF547B0F2ADC1"/>
-    <w:rsid w:val="00113BBD"/>
-  </w:style>
-  <w:style w:type="paragraph" w:customStyle="1" w:styleId="92BE2CB9BBAAA74C9225632C3C37FE69">
-    <w:name w:val="92BE2CB9BBAAA74C9225632C3C37FE69"/>
-    <w:rsid w:val="00113BBD"/>
-  </w:style>
-  <w:style w:type="paragraph" w:customStyle="1" w:styleId="97142A47B8737245BFC6C15804CB1FF5">
-    <w:name w:val="97142A47B8737245BFC6C15804CB1FF5"/>
-    <w:rsid w:val="00113BBD"/>
-  </w:style>
-  <w:style w:type="paragraph" w:customStyle="1" w:styleId="DDA587D5E3A6394CB5EA7B00A8029CF9">
-    <w:name w:val="DDA587D5E3A6394CB5EA7B00A8029CF9"/>
-    <w:rsid w:val="00113BBD"/>
-  </w:style>
-  <w:style w:type="paragraph" w:customStyle="1" w:styleId="CA37CBA57E05D042A7EC672A94C9425D">
-    <w:name w:val="CA37CBA57E05D042A7EC672A94C9425D"/>
-    <w:rsid w:val="00113BBD"/>
-  </w:style>
-  <w:style w:type="paragraph" w:customStyle="1" w:styleId="A85B68A73D3C8B4CAFE186CB56B774AC">
-    <w:name w:val="A85B68A73D3C8B4CAFE186CB56B774AC"/>
-    <w:rsid w:val="00113BBD"/>
-  </w:style>
-</w:styles>
-</file>
-
-<file path=word/glossary/stylesWithEffects.xml><?xml version="1.0" encoding="utf-8"?>
-<w:styles xmlns:wpc="http://schemas.microsoft.com/office/word/2010/wordprocessingCanvas" xmlns:mo="http://schemas.microsoft.com/office/mac/office/2008/main" xmlns:mc="http://schemas.openxmlformats.org/markup-compatibility/2006" xmlns:mv="urn:schemas-microsoft-com:mac:vml" xmlns:o="urn:schemas-microsoft-com:office:office" xmlns:r="http://schemas.openxmlformats.org/officeDocument/2006/relationships" xmlns:m="http://schemas.openxmlformats.org/officeDocument/2006/math" xmlns:v="urn:schemas-microsoft-com:vml" xmlns:wp14="http://schemas.microsoft.com/office/word/2010/wordprocessingDrawing" xmlns:wp="http://schemas.openxmlformats.org/drawingml/2006/wordprocessingDrawing" xmlns:w10="urn:schemas-microsoft-com:office:word" xmlns:w="http://schemas.openxmlformats.org/wordprocessingml/2006/main" xmlns:w14="http://schemas.microsoft.com/office/word/2010/wordml" xmlns:wpg="http://schemas.microsoft.com/office/word/2010/wordprocessingGroup" xmlns:wpi="http://schemas.microsoft.com/office/word/2010/wordprocessingInk" xmlns:wne="http://schemas.microsoft.com/office/word/2006/wordml" xmlns:wps="http://schemas.microsoft.com/office/word/2010/wordprocessingShape" mc:Ignorable="w14 wp14">
-  <w:docDefaults>
-    <w:rPrDefault>
-      <w:rPr>
-        <w:rFonts w:asciiTheme="minorHAnsi" w:eastAsiaTheme="minorEastAsia" w:hAnsiTheme="minorHAnsi" w:cstheme="minorBidi"/>
-        <w:sz w:val="24"/>
-        <w:szCs w:val="24"/>
-        <w:lang w:val="en-US" w:eastAsia="ja-JP" w:bidi="ar-SA"/>
-      </w:rPr>
-    </w:rPrDefault>
-    <w:pPrDefault/>
-  </w:docDefaults>
-  <w:latentStyles w:defLockedState="0" w:defUIPriority="99" w:defSemiHidden="1" w:defUnhideWhenUsed="1" w:defQFormat="0" w:count="276">
-    <w:lsdException w:name="Normal" w:semiHidden="0" w:uiPriority="0" w:unhideWhenUsed="0" w:qFormat="1"/>
-    <w:lsdException w:name="heading 1" w:semiHidden="0" w:uiPriority="9" w:unhideWhenUsed="0" w:qFormat="1"/>
-    <w:lsdException w:name="heading 2" w:uiPriority="9" w:qFormat="1"/>
-    <w:lsdException w:name="heading 3" w:uiPriority="9" w:qFormat="1"/>
-    <w:lsdException w:name="heading 4" w:uiPriority="9" w:qFormat="1"/>
-    <w:lsdException w:name="heading 5" w:uiPriority="9" w:qFormat="1"/>
-    <w:lsdException w:name="heading 6" w:uiPriority="9" w:qFormat="1"/>
-    <w:lsdException w:name="heading 7" w:uiPriority="9" w:qFormat="1"/>
-    <w:lsdException w:name="heading 8" w:uiPriority="9" w:qFormat="1"/>
-    <w:lsdException w:name="heading 9" w:uiPriority="9" w:qFormat="1"/>
-    <w:lsdException w:name="toc 1" w:uiPriority="39"/>
-    <w:lsdException w:name="toc 2" w:uiPriority="39"/>
-    <w:lsdException w:name="toc 3" w:uiPriority="39"/>
-    <w:lsdException w:name="toc 4" w:uiPriority="39"/>
-    <w:lsdException w:name="toc 5" w:uiPriority="39"/>
-    <w:lsdException w:name="toc 6" w:uiPriority="39"/>
-    <w:lsdException w:name="toc 7" w:uiPriority="39"/>
-    <w:lsdException w:name="toc 8" w:uiPriority="39"/>
-    <w:lsdException w:name="toc 9" w:uiPriority="39"/>
-    <w:lsdException w:name="caption" w:uiPriority="35" w:qFormat="1"/>
-    <w:lsdException w:name="Title" w:semiHidden="0" w:uiPriority="10" w:unhideWhenUsed="0" w:qFormat="1"/>
-    <w:lsdException w:name="Default Paragraph Font" w:uiPriority="1"/>
-    <w:lsdException w:name="Subtitle" w:semiHidden="0" w:uiPriority="11" w:unhideWhenUsed="0" w:qFormat="1"/>
-    <w:lsdException w:name="Strong" w:semiHidden="0" w:uiPriority="22" w:unhideWhenUsed="0" w:qFormat="1"/>
-    <w:lsdException w:name="Emphasis" w:semiHidden="0" w:uiPriority="20" w:unhideWhenUsed="0" w:qFormat="1"/>
-    <w:lsdException w:name="Table Grid" w:semiHidden="0" w:uiPriority="59" w:unhideWhenUsed="0"/>
-    <w:lsdException w:name="Placeholder Text" w:unhideWhenUsed="0"/>
-    <w:lsdException w:name="No Spacing" w:semiHidden="0" w:uiPriority="1" w:unhideWhenUsed="0" w:qFormat="1"/>
-    <w:lsdException w:name="Light Shading" w:semiHidden="0" w:uiPriority="60" w:unhideWhenUsed="0"/>
-    <w:lsdException w:name="Light List" w:semiHidden="0" w:uiPriority="61" w:unhideWhenUsed="0"/>
-    <w:lsdException w:name="Light Grid" w:semiHidden="0" w:uiPriority="62" w:unhideWhenUsed="0"/>
-    <w:lsdException w:name="Medium Shading 1" w:semiHidden="0" w:uiPriority="63" w:unhideWhenUsed="0"/>
-    <w:lsdException w:name="Medium Shading 2" w:semiHidden="0" w:uiPriority="64" w:unhideWhenUsed="0"/>
-    <w:lsdException w:name="Medium List 1" w:semiHidden="0" w:uiPriority="65" w:unhideWhenUsed="0"/>
-    <w:lsdException w:name="Medium List 2" w:semiHidden="0" w:uiPriority="66" w:unhideWhenUsed="0"/>
-    <w:lsdException w:name="Medium Grid 1" w:semiHidden="0" w:uiPriority="67" w:unhideWhenUsed="0"/>
-    <w:lsdException w:name="Medium Grid 2" w:semiHidden="0" w:uiPriority="68" w:unhideWhenUsed="0"/>
-    <w:lsdException w:name="Medium Grid 3" w:semiHidden="0" w:uiPriority="69" w:unhideWhenUsed="0"/>
-    <w:lsdException w:name="Dark List" w:semiHidden="0" w:uiPriority="70" w:unhideWhenUsed="0"/>
-    <w:lsdException w:name="Colorful Shading" w:semiHidden="0" w:uiPriority="71" w:unhideWhenUsed="0"/>
-    <w:lsdException w:name="Colorful List" w:semiHidden="0" w:uiPriority="72" w:unhideWhenUsed="0"/>
-    <w:lsdException w:name="Colorful Grid" w:semiHidden="0" w:uiPriority="73" w:unhideWhenUsed="0"/>
-    <w:lsdException w:name="Light Shading Accent 1" w:semiHidden="0" w:uiPriority="60" w:unhideWhenUsed="0"/>
-    <w:lsdException w:name="Light List Accent 1" w:semiHidden="0" w:uiPriority="61" w:unhideWhenUsed="0"/>
-    <w:lsdException w:name="Light Grid Accent 1" w:semiHidden="0" w:uiPriority="62" w:unhideWhenUsed="0"/>
-    <w:lsdException w:name="Medium Shading 1 Accent 1" w:semiHidden="0" w:uiPriority="63" w:unhideWhenUsed="0"/>
-    <w:lsdException w:name="Medium Shading 2 Accent 1" w:semiHidden="0" w:uiPriority="64" w:unhideWhenUsed="0"/>
-    <w:lsdException w:name="Medium List 1 Accent 1" w:semiHidden="0" w:uiPriority="65" w:unhideWhenUsed="0"/>
-    <w:lsdException w:name="Revision" w:unhideWhenUsed="0"/>
-    <w:lsdException w:name="List Paragraph" w:semiHidden="0" w:uiPriority="34" w:unhideWhenUsed="0" w:qFormat="1"/>
-    <w:lsdException w:name="Quote" w:semiHidden="0" w:uiPriority="29" w:unhideWhenUsed="0" w:qFormat="1"/>
-    <w:lsdException w:name="Intense Quote" w:semiHidden="0" w:uiPriority="30" w:unhideWhenUsed="0" w:qFormat="1"/>
-    <w:lsdException w:name="Medium List 2 Accent 1" w:semiHidden="0" w:uiPriority="66" w:unhideWhenUsed="0"/>
-    <w:lsdException w:name="Medium Grid 1 Accent 1" w:semiHidden="0" w:uiPriority="67" w:unhideWhenUsed="0"/>
-    <w:lsdException w:name="Medium Grid 2 Accent 1" w:semiHidden="0" w:uiPriority="68" w:unhideWhenUsed="0"/>
-    <w:lsdException w:name="Medium Grid 3 Accent 1" w:semiHidden="0" w:uiPriority="69" w:unhideWhenUsed="0"/>
-    <w:lsdException w:name="Dark List Accent 1" w:semiHidden="0" w:uiPriority="70" w:unhideWhenUsed="0"/>
-    <w:lsdException w:name="Colorful Shading Accent 1" w:semiHidden="0" w:uiPriority="71" w:unhideWhenUsed="0"/>
-    <w:lsdException w:name="Colorful List Accent 1" w:semiHidden="0" w:uiPriority="72" w:unhideWhenUsed="0"/>
-    <w:lsdException w:name="Colorful Grid Accent 1" w:semiHidden="0" w:uiPriority="73" w:unhideWhenUsed="0"/>
-    <w:lsdException w:name="Light Shading Accent 2" w:semiHidden="0" w:uiPriority="60" w:unhideWhenUsed="0"/>
-    <w:lsdException w:name="Light List Accent 2" w:semiHidden="0" w:uiPriority="61" w:unhideWhenUsed="0"/>
-    <w:lsdException w:name="Light Grid Accent 2" w:semiHidden="0" w:uiPriority="62" w:unhideWhenUsed="0"/>
-    <w:lsdException w:name="Medium Shading 1 Accent 2" w:semiHidden="0" w:uiPriority="63" w:unhideWhenUsed="0"/>
-    <w:lsdException w:name="Medium Shading 2 Accent 2" w:semiHidden="0" w:uiPriority="64" w:unhideWhenUsed="0"/>
-    <w:lsdException w:name="Medium List 1 Accent 2" w:semiHidden="0" w:uiPriority="65" w:unhideWhenUsed="0"/>
-    <w:lsdException w:name="Medium List 2 Accent 2" w:semiHidden="0" w:uiPriority="66" w:unhideWhenUsed="0"/>
-    <w:lsdException w:name="Medium Grid 1 Accent 2" w:semiHidden="0" w:uiPriority="67" w:unhideWhenUsed="0"/>
-    <w:lsdException w:name="Medium Grid 2 Accent 2" w:semiHidden="0" w:uiPriority="68" w:unhideWhenUsed="0"/>
-    <w:lsdException w:name="Medium Grid 3 Accent 2" w:semiHidden="0" w:uiPriority="69" w:unhideWhenUsed="0"/>
-    <w:lsdException w:name="Dark List Accent 2" w:semiHidden="0" w:uiPriority="70" w:unhideWhenUsed="0"/>
-    <w:lsdException w:name="Colorful Shading Accent 2" w:semiHidden="0" w:uiPriority="71" w:unhideWhenUsed="0"/>
-    <w:lsdException w:name="Colorful List Accent 2" w:semiHidden="0" w:uiPriority="72" w:unhideWhenUsed="0"/>
-    <w:lsdException w:name="Colorful Grid Accent 2" w:semiHidden="0" w:uiPriority="73" w:unhideWhenUsed="0"/>
-    <w:lsdException w:name="Light Shading Accent 3" w:semiHidden="0" w:uiPriority="60" w:unhideWhenUsed="0"/>
-    <w:lsdException w:name="Light List Accent 3" w:semiHidden="0" w:uiPriority="61" w:unhideWhenUsed="0"/>
-    <w:lsdException w:name="Light Grid Accent 3" w:semiHidden="0" w:uiPriority="62" w:unhideWhenUsed="0"/>
-    <w:lsdException w:name="Medium Shading 1 Accent 3" w:semiHidden="0" w:uiPriority="63" w:unhideWhenUsed="0"/>
-    <w:lsdException w:name="Medium Shading 2 Accent 3" w:semiHidden="0" w:uiPriority="64" w:unhideWhenUsed="0"/>
-    <w:lsdException w:name="Medium List 1 Accent 3" w:semiHidden="0" w:uiPriority="65" w:unhideWhenUsed="0"/>
-    <w:lsdException w:name="Medium List 2 Accent 3" w:semiHidden="0" w:uiPriority="66" w:unhideWhenUsed="0"/>
-    <w:lsdException w:name="Medium Grid 1 Accent 3" w:semiHidden="0" w:uiPriority="67" w:unhideWhenUsed="0"/>
-    <w:lsdException w:name="Medium Grid 2 Accent 3" w:semiHidden="0" w:uiPriority="68" w:unhideWhenUsed="0"/>
-    <w:lsdException w:name="Medium Grid 3 Accent 3" w:semiHidden="0" w:uiPriority="69" w:unhideWhenUsed="0"/>
-    <w:lsdException w:name="Dark List Accent 3" w:semiHidden="0" w:uiPriority="70" w:unhideWhenUsed="0"/>
-    <w:lsdException w:name="Colorful Shading Accent 3" w:semiHidden="0" w:uiPriority="71" w:unhideWhenUsed="0"/>
-    <w:lsdException w:name="Colorful List Accent 3" w:semiHidden="0" w:uiPriority="72" w:unhideWhenUsed="0"/>
-    <w:lsdException w:name="Colorful Grid Accent 3" w:semiHidden="0" w:uiPriority="73" w:unhideWhenUsed="0"/>
-    <w:lsdException w:name="Light Shading Accent 4" w:semiHidden="0" w:uiPriority="60" w:unhideWhenUsed="0"/>
-    <w:lsdException w:name="Light List Accent 4" w:semiHidden="0" w:uiPriority="61" w:unhideWhenUsed="0"/>
-    <w:lsdException w:name="Light Grid Accent 4" w:semiHidden="0" w:uiPriority="62" w:unhideWhenUsed="0"/>
-    <w:lsdException w:name="Medium Shading 1 Accent 4" w:semiHidden="0" w:uiPriority="63" w:unhideWhenUsed="0"/>
-    <w:lsdException w:name="Medium Shading 2 Accent 4" w:semiHidden="0" w:uiPriority="64" w:unhideWhenUsed="0"/>
-    <w:lsdException w:name="Medium List 1 Accent 4" w:semiHidden="0" w:uiPriority="65" w:unhideWhenUsed="0"/>
-    <w:lsdException w:name="Medium List 2 Accent 4" w:semiHidden="0" w:uiPriority="66" w:unhideWhenUsed="0"/>
-    <w:lsdException w:name="Medium Grid 1 Accent 4" w:semiHidden="0" w:uiPriority="67" w:unhideWhenUsed="0"/>
-    <w:lsdException w:name="Medium Grid 2 Accent 4" w:semiHidden="0" w:uiPriority="68" w:unhideWhenUsed="0"/>
-    <w:lsdException w:name="Medium Grid 3 Accent 4" w:semiHidden="0" w:uiPriority="69" w:unhideWhenUsed="0"/>
-    <w:lsdException w:name="Dark List Accent 4" w:semiHidden="0" w:uiPriority="70" w:unhideWhenUsed="0"/>
-    <w:lsdException w:name="Colorful Shading Accent 4" w:semiHidden="0" w:uiPriority="71" w:unhideWhenUsed="0"/>
-    <w:lsdException w:name="Colorful List Accent 4" w:semiHidden="0" w:uiPriority="72" w:unhideWhenUsed="0"/>
-    <w:lsdException w:name="Colorful Grid Accent 4" w:semiHidden="0" w:uiPriority="73" w:unhideWhenUsed="0"/>
-    <w:lsdException w:name="Light Shading Accent 5" w:semiHidden="0" w:uiPriority="60" w:unhideWhenUsed="0"/>
-    <w:lsdException w:name="Light List Accent 5" w:semiHidden="0" w:uiPriority="61" w:unhideWhenUsed="0"/>
-    <w:lsdException w:name="Light Grid Accent 5" w:semiHidden="0" w:uiPriority="62" w:unhideWhenUsed="0"/>
-    <w:lsdException w:name="Medium Shading 1 Accent 5" w:semiHidden="0" w:uiPriority="63" w:unhideWhenUsed="0"/>
-    <w:lsdException w:name="Medium Shading 2 Accent 5" w:semiHidden="0" w:uiPriority="64" w:unhideWhenUsed="0"/>
-    <w:lsdException w:name="Medium List 1 Accent 5" w:semiHidden="0" w:uiPriority="65" w:unhideWhenUsed="0"/>
-    <w:lsdException w:name="Medium List 2 Accent 5" w:semiHidden="0" w:uiPriority="66" w:unhideWhenUsed="0"/>
-    <w:lsdException w:name="Medium Grid 1 Accent 5" w:semiHidden="0" w:uiPriority="67" w:unhideWhenUsed="0"/>
-    <w:lsdException w:name="Medium Grid 2 Accent 5" w:semiHidden="0" w:uiPriority="68" w:unhideWhenUsed="0"/>
-    <w:lsdException w:name="Medium Grid 3 Accent 5" w:semiHidden="0" w:uiPriority="69" w:unhideWhenUsed="0"/>
-    <w:lsdException w:name="Dark List Accent 5" w:semiHidden="0" w:uiPriority="70" w:unhideWhenUsed="0"/>
-    <w:lsdException w:name="Colorful Shading Accent 5" w:semiHidden="0" w:uiPriority="71" w:unhideWhenUsed="0"/>
-    <w:lsdException w:name="Colorful List Accent 5" w:semiHidden="0" w:uiPriority="72" w:unhideWhenUsed="0"/>
-    <w:lsdException w:name="Colorful Grid Accent 5" w:semiHidden="0" w:uiPriority="73" w:unhideWhenUsed="0"/>
-    <w:lsdException w:name="Light Shading Accent 6" w:semiHidden="0" w:uiPriority="60" w:unhideWhenUsed="0"/>
-    <w:lsdException w:name="Light List Accent 6" w:semiHidden="0" w:uiPriority="61" w:unhideWhenUsed="0"/>
-    <w:lsdException w:name="Light Grid Accent 6" w:semiHidden="0" w:uiPriority="62" w:unhideWhenUsed="0"/>
-    <w:lsdException w:name="Medium Shading 1 Accent 6" w:semiHidden="0" w:uiPriority="63" w:unhideWhenUsed="0"/>
-    <w:lsdException w:name="Medium Shading 2 Accent 6" w:semiHidden="0" w:uiPriority="64" w:unhideWhenUsed="0"/>
-    <w:lsdException w:name="Medium List 1 Accent 6" w:semiHidden="0" w:uiPriority="65" w:unhideWhenUsed="0"/>
-    <w:lsdException w:name="Medium List 2 Accent 6" w:semiHidden="0" w:uiPriority="66" w:unhideWhenUsed="0"/>
-    <w:lsdException w:name="Medium Grid 1 Accent 6" w:semiHidden="0" w:uiPriority="67" w:unhideWhenUsed="0"/>
-    <w:lsdException w:name="Medium Grid 2 Accent 6" w:semiHidden="0" w:uiPriority="68" w:unhideWhenUsed="0"/>
-    <w:lsdException w:name="Medium Grid 3 Accent 6" w:semiHidden="0" w:uiPriority="69" w:unhideWhenUsed="0"/>
-    <w:lsdException w:name="Dark List Accent 6" w:semiHidden="0" w:uiPriority="70" w:unhideWhenUsed="0"/>
-    <w:lsdException w:name="Colorful Shading Accent 6" w:semiHidden="0" w:uiPriority="71" w:unhideWhenUsed="0"/>
-    <w:lsdException w:name="Colorful List Accent 6" w:semiHidden="0" w:uiPriority="72" w:unhideWhenUsed="0"/>
-    <w:lsdException w:name="Colorful Grid Accent 6" w:semiHidden="0" w:uiPriority="73" w:unhideWhenUsed="0"/>
-    <w:lsdException w:name="Subtle Emphasis" w:semiHidden="0" w:uiPriority="19" w:unhideWhenUsed="0" w:qFormat="1"/>
-    <w:lsdException w:name="Intense Emphasis" w:semiHidden="0" w:uiPriority="21" w:unhideWhenUsed="0" w:qFormat="1"/>
-    <w:lsdException w:name="Subtle Reference" w:semiHidden="0" w:uiPriority="31" w:unhideWhenUsed="0" w:qFormat="1"/>
-    <w:lsdException w:name="Intense Reference" w:semiHidden="0" w:uiPriority="32" w:unhideWhenUsed="0" w:qFormat="1"/>
-    <w:lsdException w:name="Book Title" w:semiHidden="0" w:uiPriority="33" w:unhideWhenUsed="0" w:qFormat="1"/>
-    <w:lsdException w:name="Bibliography" w:uiPriority="37"/>
-    <w:lsdException w:name="TOC Heading" w:uiPriority="39" w:qFormat="1"/>
-  </w:latentStyles>
-  <w:style w:type="paragraph" w:default="1" w:styleId="Normal">
-    <w:name w:val="Normal"/>
-    <w:qFormat/>
-  </w:style>
-  <w:style w:type="character" w:default="1" w:styleId="DefaultParagraphFont">
-    <w:name w:val="Default Paragraph Font"/>
-    <w:uiPriority w:val="1"/>
-    <w:semiHidden/>
-    <w:unhideWhenUsed/>
-  </w:style>
-  <w:style w:type="table" w:default="1" w:styleId="TableNormal">
-    <w:name w:val="Normal Table"/>
-    <w:uiPriority w:val="99"/>
-    <w:semiHidden/>
-    <w:unhideWhenUsed/>
-    <w:tblPr>
-      <w:tblInd w:w="0" w:type="dxa"/>
-      <w:tblCellMar>
-        <w:top w:w="0" w:type="dxa"/>
-        <w:left w:w="108" w:type="dxa"/>
-        <w:bottom w:w="0" w:type="dxa"/>
-        <w:right w:w="108" w:type="dxa"/>
-      </w:tblCellMar>
-    </w:tblPr>
-  </w:style>
-  <w:style w:type="numbering" w:default="1" w:styleId="NoList">
-    <w:name w:val="No List"/>
-    <w:uiPriority w:val="99"/>
-    <w:semiHidden/>
-    <w:unhideWhenUsed/>
-  </w:style>
-  <w:style w:type="paragraph" w:customStyle="1" w:styleId="AB96A05FFF8BE9498394971860D6FD62">
-    <w:name w:val="AB96A05FFF8BE9498394971860D6FD62"/>
-    <w:rsid w:val="00113BBD"/>
-  </w:style>
-  <w:style w:type="paragraph" w:customStyle="1" w:styleId="1E171ACD0AB4F2449CE962CC8D6A07F5">
-    <w:name w:val="1E171ACD0AB4F2449CE962CC8D6A07F5"/>
-    <w:rsid w:val="00113BBD"/>
-  </w:style>
-  <w:style w:type="paragraph" w:customStyle="1" w:styleId="1AB053B0B038AB418F5B6C20DABF6EFB">
-    <w:name w:val="1AB053B0B038AB418F5B6C20DABF6EFB"/>
-    <w:rsid w:val="00113BBD"/>
-  </w:style>
-  <w:style w:type="paragraph" w:customStyle="1" w:styleId="F8C5E706C3AC12448960D080E2083C55">
-    <w:name w:val="F8C5E706C3AC12448960D080E2083C55"/>
-    <w:rsid w:val="00113BBD"/>
-  </w:style>
-  <w:style w:type="paragraph" w:customStyle="1" w:styleId="34C72E484C5C974DBB3E6BC0E9D0CF40">
-    <w:name w:val="34C72E484C5C974DBB3E6BC0E9D0CF40"/>
-    <w:rsid w:val="00113BBD"/>
-  </w:style>
-  <w:style w:type="paragraph" w:customStyle="1" w:styleId="FD04D097CE91324A86517252B62DC7ED">
-    <w:name w:val="FD04D097CE91324A86517252B62DC7ED"/>
-    <w:rsid w:val="00113BBD"/>
-  </w:style>
-  <w:style w:type="paragraph" w:customStyle="1" w:styleId="E727A105D949F64E823FF547B0F2ADC1">
-    <w:name w:val="E727A105D949F64E823FF547B0F2ADC1"/>
-    <w:rsid w:val="00113BBD"/>
-  </w:style>
-  <w:style w:type="paragraph" w:customStyle="1" w:styleId="92BE2CB9BBAAA74C9225632C3C37FE69">
-    <w:name w:val="92BE2CB9BBAAA74C9225632C3C37FE69"/>
-    <w:rsid w:val="00113BBD"/>
-  </w:style>
-  <w:style w:type="paragraph" w:customStyle="1" w:styleId="97142A47B8737245BFC6C15804CB1FF5">
-    <w:name w:val="97142A47B8737245BFC6C15804CB1FF5"/>
-    <w:rsid w:val="00113BBD"/>
-  </w:style>
-  <w:style w:type="paragraph" w:customStyle="1" w:styleId="DDA587D5E3A6394CB5EA7B00A8029CF9">
-    <w:name w:val="DDA587D5E3A6394CB5EA7B00A8029CF9"/>
-    <w:rsid w:val="00113BBD"/>
-  </w:style>
-  <w:style w:type="paragraph" w:customStyle="1" w:styleId="CA37CBA57E05D042A7EC672A94C9425D">
-    <w:name w:val="CA37CBA57E05D042A7EC672A94C9425D"/>
-    <w:rsid w:val="00113BBD"/>
-  </w:style>
-  <w:style w:type="paragraph" w:customStyle="1" w:styleId="A85B68A73D3C8B4CAFE186CB56B774AC">
-    <w:name w:val="A85B68A73D3C8B4CAFE186CB56B774AC"/>
-    <w:rsid w:val="00113BBD"/>
-  </w:style>
-</w:styles>
-</file>
-
-<file path=word/glossary/webSettings.xml><?xml version="1.0" encoding="utf-8"?>
-<w:webSettings xmlns:mc="http://schemas.openxmlformats.org/markup-compatibility/2006" xmlns:r="http://schemas.openxmlformats.org/officeDocument/2006/relationships" xmlns:w="http://schemas.openxmlformats.org/wordprocessingml/2006/main" xmlns:w14="http://schemas.microsoft.com/office/word/2010/wordml" mc:Ignorable="w14">
-  <w:allowPNG/>
-  <w:doNotSaveAsSingleFile/>
-</w:webSettings>
-</file>
-
 <file path=word/theme/theme1.xml><?xml version="1.0" encoding="utf-8"?>
 <a:theme xmlns:a="http://schemas.openxmlformats.org/drawingml/2006/main" name="Office Theme">
   <a:themeElements>
@@ -10406,7 +9912,7 @@
 </file>
 
 <file path=customXml/itemProps1.xml><?xml version="1.0" encoding="utf-8"?>
-<ds:datastoreItem xmlns:ds="http://schemas.openxmlformats.org/officeDocument/2006/customXml" ds:itemID="{E9951BAA-AA3D-264D-8E64-69E155073719}">
+<ds:datastoreItem xmlns:ds="http://schemas.openxmlformats.org/officeDocument/2006/customXml" ds:itemID="{9FC6C52B-F2E9-C343-96F6-8A8533635309}">
   <ds:schemaRefs>
     <ds:schemaRef ds:uri="http://schemas.openxmlformats.org/officeDocument/2006/bibliography"/>
   </ds:schemaRefs>

</xml_diff>